<commit_message>
Doc update and New Unit Tests
</commit_message>
<xml_diff>
--- a/doc/ÖVDoku.docx
+++ b/doc/ÖVDoku.docx
@@ -5,7 +5,9 @@
     <w:sdt>
       <w:sdtPr>
         <w:rPr>
+          <w:rFonts w:eastAsiaTheme="minorHAnsi"/>
           <w:sz w:val="2"/>
+          <w:lang w:eastAsia="en-US"/>
         </w:rPr>
         <w:id w:val="1883132446"/>
         <w:docPartObj>
@@ -15,10 +17,9 @@
       </w:sdtPr>
       <w:sdtEndPr>
         <w:rPr>
-          <w:rFonts w:ascii="Arial" w:eastAsiaTheme="minorHAnsi" w:hAnsi="Arial" w:cs="Arial"/>
+          <w:rFonts w:ascii="Arial" w:hAnsi="Arial" w:cs="Arial"/>
           <w:sz w:val="40"/>
           <w:szCs w:val="40"/>
-          <w:lang w:eastAsia="en-US"/>
         </w:rPr>
       </w:sdtEndPr>
       <w:sdtContent>
@@ -824,6 +825,73 @@
           <w:szCs w:val="40"/>
         </w:rPr>
       </w:pPr>
+      <w:r>
+        <w:rPr>
+          <w:noProof/>
+        </w:rPr>
+        <w:drawing>
+          <wp:anchor distT="0" distB="0" distL="114300" distR="114300" simplePos="0" relativeHeight="251666432" behindDoc="0" locked="0" layoutInCell="1" allowOverlap="1" wp14:anchorId="4D8B14CD">
+            <wp:simplePos x="0" y="0"/>
+            <wp:positionH relativeFrom="margin">
+              <wp:align>left</wp:align>
+            </wp:positionH>
+            <wp:positionV relativeFrom="paragraph">
+              <wp:posOffset>6350</wp:posOffset>
+            </wp:positionV>
+            <wp:extent cx="5715000" cy="3220480"/>
+            <wp:effectExtent l="0" t="0" r="0" b="0"/>
+            <wp:wrapNone/>
+            <wp:docPr id="3" name="Grafik 3" descr="Bildergebnis fÃ¼r zug sbb"/>
+            <wp:cNvGraphicFramePr>
+              <a:graphicFrameLocks xmlns:a="http://schemas.openxmlformats.org/drawingml/2006/main" noChangeAspect="1"/>
+            </wp:cNvGraphicFramePr>
+            <a:graphic xmlns:a="http://schemas.openxmlformats.org/drawingml/2006/main">
+              <a:graphicData uri="http://schemas.openxmlformats.org/drawingml/2006/picture">
+                <pic:pic xmlns:pic="http://schemas.openxmlformats.org/drawingml/2006/picture">
+                  <pic:nvPicPr>
+                    <pic:cNvPr id="0" name="Picture 1" descr="Bildergebnis fÃ¼r zug sbb"/>
+                    <pic:cNvPicPr>
+                      <a:picLocks noChangeAspect="1" noChangeArrowheads="1"/>
+                    </pic:cNvPicPr>
+                  </pic:nvPicPr>
+                  <pic:blipFill>
+                    <a:blip r:embed="rId6">
+                      <a:extLst>
+                        <a:ext uri="{28A0092B-C50C-407E-A947-70E740481C1C}">
+                          <a14:useLocalDpi xmlns:a14="http://schemas.microsoft.com/office/drawing/2010/main" val="0"/>
+                        </a:ext>
+                      </a:extLst>
+                    </a:blip>
+                    <a:srcRect/>
+                    <a:stretch>
+                      <a:fillRect/>
+                    </a:stretch>
+                  </pic:blipFill>
+                  <pic:spPr bwMode="auto">
+                    <a:xfrm>
+                      <a:off x="0" y="0"/>
+                      <a:ext cx="5715000" cy="3220480"/>
+                    </a:xfrm>
+                    <a:prstGeom prst="rect">
+                      <a:avLst/>
+                    </a:prstGeom>
+                    <a:noFill/>
+                    <a:ln>
+                      <a:noFill/>
+                    </a:ln>
+                  </pic:spPr>
+                </pic:pic>
+              </a:graphicData>
+            </a:graphic>
+            <wp14:sizeRelH relativeFrom="margin">
+              <wp14:pctWidth>0</wp14:pctWidth>
+            </wp14:sizeRelH>
+            <wp14:sizeRelV relativeFrom="margin">
+              <wp14:pctHeight>0</wp14:pctHeight>
+            </wp14:sizeRelV>
+          </wp:anchor>
+        </w:drawing>
+      </w:r>
     </w:p>
     <w:p>
       <w:pPr>
@@ -1015,7 +1083,11 @@
     <w:sdt>
       <w:sdtPr>
         <w:rPr>
-          <w:lang w:val="de-DE"/>
+          <w:rFonts w:asciiTheme="minorHAnsi" w:eastAsiaTheme="minorHAnsi" w:hAnsiTheme="minorHAnsi" w:cstheme="minorBidi"/>
+          <w:color w:val="auto"/>
+          <w:sz w:val="22"/>
+          <w:szCs w:val="22"/>
+          <w:lang w:val="de-DE" w:eastAsia="en-US"/>
         </w:rPr>
         <w:id w:val="-1278863069"/>
         <w:docPartObj>
@@ -1025,13 +1097,8 @@
       </w:sdtPr>
       <w:sdtEndPr>
         <w:rPr>
-          <w:rFonts w:asciiTheme="minorHAnsi" w:eastAsiaTheme="minorHAnsi" w:hAnsiTheme="minorHAnsi" w:cstheme="minorBidi"/>
           <w:b/>
           <w:bCs/>
-          <w:color w:val="auto"/>
-          <w:sz w:val="22"/>
-          <w:szCs w:val="22"/>
-          <w:lang w:eastAsia="en-US"/>
         </w:rPr>
       </w:sdtEndPr>
       <w:sdtContent>
@@ -1077,7 +1144,7 @@
           <w:r>
             <w:fldChar w:fldCharType="separate"/>
           </w:r>
-          <w:hyperlink w:anchor="_Toc531098383" w:history="1">
+          <w:hyperlink w:anchor="_Toc531639936" w:history="1">
             <w:r>
               <w:rPr>
                 <w:rStyle w:val="Hyperlink"/>
@@ -1118,7 +1185,7 @@
                 <w:noProof/>
                 <w:webHidden/>
               </w:rPr>
-              <w:instrText xml:space="preserve"> PAGEREF _Toc531098383 \h </w:instrText>
+              <w:instrText xml:space="preserve"> PAGEREF _Toc531639936 \h </w:instrText>
             </w:r>
             <w:r>
               <w:rPr>
@@ -1160,7 +1227,7 @@
               <w:noProof/>
             </w:rPr>
           </w:pPr>
-          <w:hyperlink w:anchor="_Toc531098384" w:history="1">
+          <w:hyperlink w:anchor="_Toc531639937" w:history="1">
             <w:r>
               <w:rPr>
                 <w:rStyle w:val="Hyperlink"/>
@@ -1201,7 +1268,7 @@
                 <w:noProof/>
                 <w:webHidden/>
               </w:rPr>
-              <w:instrText xml:space="preserve"> PAGEREF _Toc531098384 \h </w:instrText>
+              <w:instrText xml:space="preserve"> PAGEREF _Toc531639937 \h </w:instrText>
             </w:r>
             <w:r>
               <w:rPr>
@@ -1222,6 +1289,342 @@
                 <w:webHidden/>
               </w:rPr>
               <w:t>2</w:t>
+            </w:r>
+            <w:r>
+              <w:rPr>
+                <w:noProof/>
+                <w:webHidden/>
+              </w:rPr>
+              <w:fldChar w:fldCharType="end"/>
+            </w:r>
+          </w:hyperlink>
+        </w:p>
+        <w:p>
+          <w:pPr>
+            <w:pStyle w:val="Verzeichnis1"/>
+            <w:tabs>
+              <w:tab w:val="left" w:pos="660"/>
+              <w:tab w:val="right" w:leader="dot" w:pos="9062"/>
+            </w:tabs>
+            <w:rPr>
+              <w:rFonts w:cstheme="minorBidi"/>
+              <w:noProof/>
+            </w:rPr>
+          </w:pPr>
+          <w:hyperlink w:anchor="_Toc531639938" w:history="1">
+            <w:r>
+              <w:rPr>
+                <w:rStyle w:val="Hyperlink"/>
+                <w:noProof/>
+              </w:rPr>
+              <w:t>3.0</w:t>
+            </w:r>
+            <w:r>
+              <w:rPr>
+                <w:rFonts w:cstheme="minorBidi"/>
+                <w:noProof/>
+              </w:rPr>
+              <w:tab/>
+            </w:r>
+            <w:r>
+              <w:rPr>
+                <w:rStyle w:val="Hyperlink"/>
+                <w:noProof/>
+              </w:rPr>
+              <w:t>Funktionalitäten</w:t>
+            </w:r>
+            <w:r>
+              <w:rPr>
+                <w:noProof/>
+                <w:webHidden/>
+              </w:rPr>
+              <w:tab/>
+            </w:r>
+            <w:r>
+              <w:rPr>
+                <w:noProof/>
+                <w:webHidden/>
+              </w:rPr>
+              <w:fldChar w:fldCharType="begin"/>
+            </w:r>
+            <w:r>
+              <w:rPr>
+                <w:noProof/>
+                <w:webHidden/>
+              </w:rPr>
+              <w:instrText xml:space="preserve"> PAGEREF _Toc531639938 \h </w:instrText>
+            </w:r>
+            <w:r>
+              <w:rPr>
+                <w:noProof/>
+                <w:webHidden/>
+              </w:rPr>
+            </w:r>
+            <w:r>
+              <w:rPr>
+                <w:noProof/>
+                <w:webHidden/>
+              </w:rPr>
+              <w:fldChar w:fldCharType="separate"/>
+            </w:r>
+            <w:r>
+              <w:rPr>
+                <w:noProof/>
+                <w:webHidden/>
+              </w:rPr>
+              <w:t>3</w:t>
+            </w:r>
+            <w:r>
+              <w:rPr>
+                <w:noProof/>
+                <w:webHidden/>
+              </w:rPr>
+              <w:fldChar w:fldCharType="end"/>
+            </w:r>
+          </w:hyperlink>
+        </w:p>
+        <w:p>
+          <w:pPr>
+            <w:pStyle w:val="Verzeichnis1"/>
+            <w:tabs>
+              <w:tab w:val="left" w:pos="660"/>
+              <w:tab w:val="right" w:leader="dot" w:pos="9062"/>
+            </w:tabs>
+            <w:rPr>
+              <w:rFonts w:cstheme="minorBidi"/>
+              <w:noProof/>
+            </w:rPr>
+          </w:pPr>
+          <w:hyperlink w:anchor="_Toc531639939" w:history="1">
+            <w:r>
+              <w:rPr>
+                <w:rStyle w:val="Hyperlink"/>
+                <w:noProof/>
+              </w:rPr>
+              <w:t>4.0</w:t>
+            </w:r>
+            <w:r>
+              <w:rPr>
+                <w:rFonts w:cstheme="minorBidi"/>
+                <w:noProof/>
+              </w:rPr>
+              <w:tab/>
+            </w:r>
+            <w:r>
+              <w:rPr>
+                <w:rStyle w:val="Hyperlink"/>
+                <w:noProof/>
+              </w:rPr>
+              <w:t>Mockup</w:t>
+            </w:r>
+            <w:r>
+              <w:rPr>
+                <w:noProof/>
+                <w:webHidden/>
+              </w:rPr>
+              <w:tab/>
+            </w:r>
+            <w:r>
+              <w:rPr>
+                <w:noProof/>
+                <w:webHidden/>
+              </w:rPr>
+              <w:fldChar w:fldCharType="begin"/>
+            </w:r>
+            <w:r>
+              <w:rPr>
+                <w:noProof/>
+                <w:webHidden/>
+              </w:rPr>
+              <w:instrText xml:space="preserve"> PAGEREF _Toc531639939 \h </w:instrText>
+            </w:r>
+            <w:r>
+              <w:rPr>
+                <w:noProof/>
+                <w:webHidden/>
+              </w:rPr>
+            </w:r>
+            <w:r>
+              <w:rPr>
+                <w:noProof/>
+                <w:webHidden/>
+              </w:rPr>
+              <w:fldChar w:fldCharType="separate"/>
+            </w:r>
+            <w:r>
+              <w:rPr>
+                <w:noProof/>
+                <w:webHidden/>
+              </w:rPr>
+              <w:t>4</w:t>
+            </w:r>
+            <w:r>
+              <w:rPr>
+                <w:noProof/>
+                <w:webHidden/>
+              </w:rPr>
+              <w:fldChar w:fldCharType="end"/>
+            </w:r>
+          </w:hyperlink>
+        </w:p>
+        <w:p>
+          <w:pPr>
+            <w:pStyle w:val="Verzeichnis1"/>
+            <w:tabs>
+              <w:tab w:val="left" w:pos="660"/>
+              <w:tab w:val="right" w:leader="dot" w:pos="9062"/>
+            </w:tabs>
+            <w:rPr>
+              <w:rFonts w:cstheme="minorBidi"/>
+              <w:noProof/>
+            </w:rPr>
+          </w:pPr>
+          <w:hyperlink w:anchor="_Toc531639940" w:history="1">
+            <w:r>
+              <w:rPr>
+                <w:rStyle w:val="Hyperlink"/>
+                <w:noProof/>
+              </w:rPr>
+              <w:t>5.0</w:t>
+            </w:r>
+            <w:r>
+              <w:rPr>
+                <w:rFonts w:cstheme="minorBidi"/>
+                <w:noProof/>
+              </w:rPr>
+              <w:tab/>
+            </w:r>
+            <w:r>
+              <w:rPr>
+                <w:rStyle w:val="Hyperlink"/>
+                <w:noProof/>
+              </w:rPr>
+              <w:t>Systemtests</w:t>
+            </w:r>
+            <w:r>
+              <w:rPr>
+                <w:noProof/>
+                <w:webHidden/>
+              </w:rPr>
+              <w:tab/>
+            </w:r>
+            <w:r>
+              <w:rPr>
+                <w:noProof/>
+                <w:webHidden/>
+              </w:rPr>
+              <w:fldChar w:fldCharType="begin"/>
+            </w:r>
+            <w:r>
+              <w:rPr>
+                <w:noProof/>
+                <w:webHidden/>
+              </w:rPr>
+              <w:instrText xml:space="preserve"> PAGEREF _Toc531639940 \h </w:instrText>
+            </w:r>
+            <w:r>
+              <w:rPr>
+                <w:noProof/>
+                <w:webHidden/>
+              </w:rPr>
+            </w:r>
+            <w:r>
+              <w:rPr>
+                <w:noProof/>
+                <w:webHidden/>
+              </w:rPr>
+              <w:fldChar w:fldCharType="separate"/>
+            </w:r>
+            <w:r>
+              <w:rPr>
+                <w:noProof/>
+                <w:webHidden/>
+              </w:rPr>
+              <w:t>5</w:t>
+            </w:r>
+            <w:r>
+              <w:rPr>
+                <w:noProof/>
+                <w:webHidden/>
+              </w:rPr>
+              <w:fldChar w:fldCharType="end"/>
+            </w:r>
+          </w:hyperlink>
+        </w:p>
+        <w:p>
+          <w:pPr>
+            <w:pStyle w:val="Verzeichnis1"/>
+            <w:tabs>
+              <w:tab w:val="left" w:pos="660"/>
+              <w:tab w:val="right" w:leader="dot" w:pos="9062"/>
+            </w:tabs>
+            <w:rPr>
+              <w:rFonts w:cstheme="minorBidi"/>
+              <w:noProof/>
+            </w:rPr>
+          </w:pPr>
+          <w:hyperlink w:anchor="_Toc531639941" w:history="1">
+            <w:r>
+              <w:rPr>
+                <w:rStyle w:val="Hyperlink"/>
+                <w:noProof/>
+              </w:rPr>
+              <w:t>6.0</w:t>
+            </w:r>
+            <w:r>
+              <w:rPr>
+                <w:rFonts w:cstheme="minorBidi"/>
+                <w:noProof/>
+              </w:rPr>
+              <w:tab/>
+            </w:r>
+            <w:r>
+              <w:rPr>
+                <w:rStyle w:val="Hyperlink"/>
+                <w:noProof/>
+              </w:rPr>
+              <w:t>Installationsanleitung</w:t>
+            </w:r>
+            <w:r>
+              <w:rPr>
+                <w:noProof/>
+                <w:webHidden/>
+              </w:rPr>
+              <w:tab/>
+            </w:r>
+            <w:r>
+              <w:rPr>
+                <w:noProof/>
+                <w:webHidden/>
+              </w:rPr>
+              <w:fldChar w:fldCharType="begin"/>
+            </w:r>
+            <w:r>
+              <w:rPr>
+                <w:noProof/>
+                <w:webHidden/>
+              </w:rPr>
+              <w:instrText xml:space="preserve"> PAGEREF _Toc531639941 \h </w:instrText>
+            </w:r>
+            <w:r>
+              <w:rPr>
+                <w:noProof/>
+                <w:webHidden/>
+              </w:rPr>
+            </w:r>
+            <w:r>
+              <w:rPr>
+                <w:noProof/>
+                <w:webHidden/>
+              </w:rPr>
+              <w:fldChar w:fldCharType="separate"/>
+            </w:r>
+            <w:r>
+              <w:rPr>
+                <w:noProof/>
+                <w:webHidden/>
+              </w:rPr>
+              <w:t>6</w:t>
             </w:r>
             <w:r>
               <w:rPr>
@@ -1242,6 +1645,8 @@
             <w:fldChar w:fldCharType="end"/>
           </w:r>
         </w:p>
+        <w:bookmarkStart w:id="0" w:name="_GoBack" w:displacedByCustomXml="next"/>
+        <w:bookmarkEnd w:id="0" w:displacedByCustomXml="next"/>
       </w:sdtContent>
     </w:sdt>
     <w:p>
@@ -1278,12 +1683,12 @@
           <w:numId w:val="1"/>
         </w:numPr>
       </w:pPr>
-      <w:bookmarkStart w:id="0" w:name="_Toc531098383"/>
+      <w:bookmarkStart w:id="1" w:name="_Toc531639936"/>
       <w:r>
         <w:lastRenderedPageBreak/>
         <w:t>Einführung</w:t>
       </w:r>
-      <w:bookmarkEnd w:id="0"/>
+      <w:bookmarkEnd w:id="1"/>
     </w:p>
     <w:p/>
     <w:p>
@@ -1298,34 +1703,33 @@
       <w:pPr>
         <w:pStyle w:val="berschrift1"/>
       </w:pPr>
+      <w:bookmarkStart w:id="2" w:name="_Toc531639937"/>
       <w:r>
-        <w:t xml:space="preserve">2.0 </w:t>
+        <w:t>2</w:t>
       </w:r>
-      <w:bookmarkStart w:id="1" w:name="_Toc531098384"/>
       <w:r>
-        <w:t>Use Case und Aktivitätsdiagramm</w:t>
+        <w:t>.0 Use Case und Aktivitätsdiagramm</w:t>
       </w:r>
-      <w:bookmarkEnd w:id="1"/>
-    </w:p>
-    <w:p/>
+      <w:bookmarkEnd w:id="2"/>
+    </w:p>
     <w:p>
       <w:r>
         <w:rPr>
           <w:noProof/>
         </w:rPr>
         <w:drawing>
-          <wp:anchor distT="0" distB="0" distL="114300" distR="114300" simplePos="0" relativeHeight="251663360" behindDoc="0" locked="0" layoutInCell="1" allowOverlap="1" wp14:anchorId="4A66B46D">
+          <wp:anchor distT="0" distB="0" distL="114300" distR="114300" simplePos="0" relativeHeight="251685888" behindDoc="0" locked="0" layoutInCell="1" allowOverlap="1" wp14:anchorId="0408B981">
             <wp:simplePos x="0" y="0"/>
             <wp:positionH relativeFrom="margin">
-              <wp:align>left</wp:align>
+              <wp:posOffset>3970020</wp:posOffset>
             </wp:positionH>
             <wp:positionV relativeFrom="paragraph">
-              <wp:posOffset>42545</wp:posOffset>
+              <wp:posOffset>187325</wp:posOffset>
             </wp:positionV>
-            <wp:extent cx="4181475" cy="2876550"/>
-            <wp:effectExtent l="0" t="0" r="9525" b="0"/>
+            <wp:extent cx="964565" cy="3714025"/>
+            <wp:effectExtent l="0" t="0" r="6985" b="1270"/>
             <wp:wrapNone/>
-            <wp:docPr id="2" name="Grafik 2"/>
+            <wp:docPr id="24" name="Grafik 24"/>
             <wp:cNvGraphicFramePr>
               <a:graphicFrameLocks xmlns:a="http://schemas.openxmlformats.org/drawingml/2006/main" noChangeAspect="1"/>
             </wp:cNvGraphicFramePr>
@@ -1337,20 +1741,20 @@
                     <pic:cNvPicPr/>
                   </pic:nvPicPr>
                   <pic:blipFill rotWithShape="1">
-                    <a:blip r:embed="rId6">
+                    <a:blip r:embed="rId7">
                       <a:extLst>
                         <a:ext uri="{28A0092B-C50C-407E-A947-70E740481C1C}">
                           <a14:useLocalDpi xmlns:a14="http://schemas.microsoft.com/office/drawing/2010/main" val="0"/>
                         </a:ext>
                       </a:extLst>
                     </a:blip>
-                    <a:srcRect l="12731" t="6025" r="14682" b="11265"/>
+                    <a:srcRect l="16603" r="15070" b="5500"/>
                     <a:stretch/>
                   </pic:blipFill>
                   <pic:spPr bwMode="auto">
                     <a:xfrm>
                       <a:off x="0" y="0"/>
-                      <a:ext cx="4181475" cy="2876550"/>
+                      <a:ext cx="964565" cy="3714025"/>
                     </a:xfrm>
                     <a:prstGeom prst="rect">
                       <a:avLst/>
@@ -1367,6 +1771,77 @@
                 </pic:pic>
               </a:graphicData>
             </a:graphic>
+            <wp14:sizeRelH relativeFrom="margin">
+              <wp14:pctWidth>0</wp14:pctWidth>
+            </wp14:sizeRelH>
+            <wp14:sizeRelV relativeFrom="margin">
+              <wp14:pctHeight>0</wp14:pctHeight>
+            </wp14:sizeRelV>
+          </wp:anchor>
+        </w:drawing>
+      </w:r>
+      <w:r>
+        <w:t>Nutzer gibt Abfahrt- und Anfahrtsort ein und anschliessend klickt er Verbindungen suchen. Mögliche Verbindungen werden zu der aktuellen Zeit dann angezeigt.</w:t>
+      </w:r>
+    </w:p>
+    <w:p>
+      <w:r>
+        <w:rPr>
+          <w:noProof/>
+        </w:rPr>
+        <w:drawing>
+          <wp:anchor distT="0" distB="0" distL="114300" distR="114300" simplePos="0" relativeHeight="251686912" behindDoc="0" locked="0" layoutInCell="1" allowOverlap="1" wp14:anchorId="027E218E">
+            <wp:simplePos x="0" y="0"/>
+            <wp:positionH relativeFrom="margin">
+              <wp:align>left</wp:align>
+            </wp:positionH>
+            <wp:positionV relativeFrom="paragraph">
+              <wp:posOffset>3811</wp:posOffset>
+            </wp:positionV>
+            <wp:extent cx="3754755" cy="2965036"/>
+            <wp:effectExtent l="0" t="0" r="0" b="6985"/>
+            <wp:wrapNone/>
+            <wp:docPr id="25" name="Grafik 25"/>
+            <wp:cNvGraphicFramePr>
+              <a:graphicFrameLocks xmlns:a="http://schemas.openxmlformats.org/drawingml/2006/main" noChangeAspect="1"/>
+            </wp:cNvGraphicFramePr>
+            <a:graphic xmlns:a="http://schemas.openxmlformats.org/drawingml/2006/main">
+              <a:graphicData uri="http://schemas.openxmlformats.org/drawingml/2006/picture">
+                <pic:pic xmlns:pic="http://schemas.openxmlformats.org/drawingml/2006/picture">
+                  <pic:nvPicPr>
+                    <pic:cNvPr id="1" name=""/>
+                    <pic:cNvPicPr/>
+                  </pic:nvPicPr>
+                  <pic:blipFill>
+                    <a:blip r:embed="rId8">
+                      <a:extLst>
+                        <a:ext uri="{28A0092B-C50C-407E-A947-70E740481C1C}">
+                          <a14:useLocalDpi xmlns:a14="http://schemas.microsoft.com/office/drawing/2010/main" val="0"/>
+                        </a:ext>
+                      </a:extLst>
+                    </a:blip>
+                    <a:stretch>
+                      <a:fillRect/>
+                    </a:stretch>
+                  </pic:blipFill>
+                  <pic:spPr>
+                    <a:xfrm>
+                      <a:off x="0" y="0"/>
+                      <a:ext cx="3754755" cy="2965036"/>
+                    </a:xfrm>
+                    <a:prstGeom prst="rect">
+                      <a:avLst/>
+                    </a:prstGeom>
+                  </pic:spPr>
+                </pic:pic>
+              </a:graphicData>
+            </a:graphic>
+            <wp14:sizeRelH relativeFrom="margin">
+              <wp14:pctWidth>0</wp14:pctWidth>
+            </wp14:sizeRelH>
+            <wp14:sizeRelV relativeFrom="margin">
+              <wp14:pctHeight>0</wp14:pctHeight>
+            </wp14:sizeRelV>
           </wp:anchor>
         </w:drawing>
       </w:r>
@@ -1382,6 +1857,147 @@
     <w:p/>
     <w:p/>
     <w:p/>
+    <w:p>
+      <w:r>
+        <w:rPr>
+          <w:noProof/>
+        </w:rPr>
+        <w:drawing>
+          <wp:anchor distT="0" distB="0" distL="114300" distR="114300" simplePos="0" relativeHeight="251669504" behindDoc="0" locked="0" layoutInCell="1" allowOverlap="1" wp14:anchorId="555E7368">
+            <wp:simplePos x="0" y="0"/>
+            <wp:positionH relativeFrom="margin">
+              <wp:posOffset>4196080</wp:posOffset>
+            </wp:positionH>
+            <wp:positionV relativeFrom="paragraph">
+              <wp:posOffset>443865</wp:posOffset>
+            </wp:positionV>
+            <wp:extent cx="1116683" cy="3057525"/>
+            <wp:effectExtent l="0" t="0" r="7620" b="0"/>
+            <wp:wrapNone/>
+            <wp:docPr id="8" name="Grafik 8"/>
+            <wp:cNvGraphicFramePr>
+              <a:graphicFrameLocks xmlns:a="http://schemas.openxmlformats.org/drawingml/2006/main" noChangeAspect="1"/>
+            </wp:cNvGraphicFramePr>
+            <a:graphic xmlns:a="http://schemas.openxmlformats.org/drawingml/2006/main">
+              <a:graphicData uri="http://schemas.openxmlformats.org/drawingml/2006/picture">
+                <pic:pic xmlns:pic="http://schemas.openxmlformats.org/drawingml/2006/picture">
+                  <pic:nvPicPr>
+                    <pic:cNvPr id="1" name=""/>
+                    <pic:cNvPicPr/>
+                  </pic:nvPicPr>
+                  <pic:blipFill rotWithShape="1">
+                    <a:blip r:embed="rId9">
+                      <a:extLst>
+                        <a:ext uri="{28A0092B-C50C-407E-A947-70E740481C1C}">
+                          <a14:useLocalDpi xmlns:a14="http://schemas.microsoft.com/office/drawing/2010/main" val="0"/>
+                        </a:ext>
+                      </a:extLst>
+                    </a:blip>
+                    <a:srcRect l="8605" r="18738" b="3632"/>
+                    <a:stretch/>
+                  </pic:blipFill>
+                  <pic:spPr bwMode="auto">
+                    <a:xfrm>
+                      <a:off x="0" y="0"/>
+                      <a:ext cx="1116683" cy="3057525"/>
+                    </a:xfrm>
+                    <a:prstGeom prst="rect">
+                      <a:avLst/>
+                    </a:prstGeom>
+                    <a:ln>
+                      <a:noFill/>
+                    </a:ln>
+                    <a:extLst>
+                      <a:ext uri="{53640926-AAD7-44D8-BBD7-CCE9431645EC}">
+                        <a14:shadowObscured xmlns:a14="http://schemas.microsoft.com/office/drawing/2010/main"/>
+                      </a:ext>
+                    </a:extLst>
+                  </pic:spPr>
+                </pic:pic>
+              </a:graphicData>
+            </a:graphic>
+            <wp14:sizeRelH relativeFrom="margin">
+              <wp14:pctWidth>0</wp14:pctWidth>
+            </wp14:sizeRelH>
+            <wp14:sizeRelV relativeFrom="margin">
+              <wp14:pctHeight>0</wp14:pctHeight>
+            </wp14:sizeRelV>
+          </wp:anchor>
+        </w:drawing>
+      </w:r>
+      <w:r>
+        <w:t>Nutzer gibt Anfahrtsort ein und bestimmt anschliessend die Abfahrtszeit, danach klickt er die Anzeige-Tafel und alle möglichen Verbindungen vom gesuchten Abfahrtsort wird angezeigt.</w:t>
+      </w:r>
+    </w:p>
+    <w:p>
+      <w:r>
+        <w:rPr>
+          <w:noProof/>
+        </w:rPr>
+        <w:drawing>
+          <wp:anchor distT="0" distB="0" distL="114300" distR="114300" simplePos="0" relativeHeight="251667456" behindDoc="0" locked="0" layoutInCell="1" allowOverlap="1" wp14:anchorId="16525224">
+            <wp:simplePos x="0" y="0"/>
+            <wp:positionH relativeFrom="margin">
+              <wp:align>left</wp:align>
+            </wp:positionH>
+            <wp:positionV relativeFrom="paragraph">
+              <wp:posOffset>8890</wp:posOffset>
+            </wp:positionV>
+            <wp:extent cx="3754755" cy="2513965"/>
+            <wp:effectExtent l="0" t="0" r="0" b="635"/>
+            <wp:wrapNone/>
+            <wp:docPr id="6" name="Grafik 6"/>
+            <wp:cNvGraphicFramePr>
+              <a:graphicFrameLocks xmlns:a="http://schemas.openxmlformats.org/drawingml/2006/main" noChangeAspect="1"/>
+            </wp:cNvGraphicFramePr>
+            <a:graphic xmlns:a="http://schemas.openxmlformats.org/drawingml/2006/main">
+              <a:graphicData uri="http://schemas.openxmlformats.org/drawingml/2006/picture">
+                <pic:pic xmlns:pic="http://schemas.openxmlformats.org/drawingml/2006/picture">
+                  <pic:nvPicPr>
+                    <pic:cNvPr id="1" name=""/>
+                    <pic:cNvPicPr/>
+                  </pic:nvPicPr>
+                  <pic:blipFill rotWithShape="1">
+                    <a:blip r:embed="rId10">
+                      <a:extLst>
+                        <a:ext uri="{28A0092B-C50C-407E-A947-70E740481C1C}">
+                          <a14:useLocalDpi xmlns:a14="http://schemas.microsoft.com/office/drawing/2010/main" val="0"/>
+                        </a:ext>
+                      </a:extLst>
+                    </a:blip>
+                    <a:srcRect l="4134" t="10811"/>
+                    <a:stretch/>
+                  </pic:blipFill>
+                  <pic:spPr bwMode="auto">
+                    <a:xfrm>
+                      <a:off x="0" y="0"/>
+                      <a:ext cx="3754755" cy="2513965"/>
+                    </a:xfrm>
+                    <a:prstGeom prst="rect">
+                      <a:avLst/>
+                    </a:prstGeom>
+                    <a:ln>
+                      <a:noFill/>
+                    </a:ln>
+                    <a:extLst>
+                      <a:ext uri="{53640926-AAD7-44D8-BBD7-CCE9431645EC}">
+                        <a14:shadowObscured xmlns:a14="http://schemas.microsoft.com/office/drawing/2010/main"/>
+                      </a:ext>
+                    </a:extLst>
+                  </pic:spPr>
+                </pic:pic>
+              </a:graphicData>
+            </a:graphic>
+            <wp14:sizeRelH relativeFrom="margin">
+              <wp14:pctWidth>0</wp14:pctWidth>
+            </wp14:sizeRelH>
+            <wp14:sizeRelV relativeFrom="margin">
+              <wp14:pctHeight>0</wp14:pctHeight>
+            </wp14:sizeRelV>
+          </wp:anchor>
+        </w:drawing>
+      </w:r>
+    </w:p>
     <w:p/>
     <w:p/>
     <w:p/>
@@ -1392,19 +2008,499 @@
     <w:p/>
     <w:p/>
     <w:p/>
-    <w:p/>
     <w:p>
       <w:pPr>
         <w:pStyle w:val="berschrift1"/>
         <w:numPr>
           <w:ilvl w:val="0"/>
-          <w:numId w:val="2"/>
+          <w:numId w:val="4"/>
         </w:numPr>
       </w:pPr>
+      <w:bookmarkStart w:id="3" w:name="_Toc531639938"/>
+      <w:r>
+        <w:t>Funktionalitäten</w:t>
+      </w:r>
+      <w:bookmarkEnd w:id="3"/>
+    </w:p>
+    <w:p/>
+    <w:p>
+      <w:r>
+        <w:t>Hier habe ich alle die Anforderungen aufgelistet und beschrieben welche ich wie umgesetzt habe.</w:t>
+      </w:r>
+    </w:p>
+    <w:tbl>
+      <w:tblPr>
+        <w:tblStyle w:val="Tabellenraster"/>
+        <w:tblW w:w="10060" w:type="dxa"/>
+        <w:tblLook w:val="04A0" w:firstRow="1" w:lastRow="0" w:firstColumn="1" w:lastColumn="0" w:noHBand="0" w:noVBand="1"/>
+      </w:tblPr>
+      <w:tblGrid>
+        <w:gridCol w:w="697"/>
+        <w:gridCol w:w="4181"/>
+        <w:gridCol w:w="1278"/>
+        <w:gridCol w:w="3904"/>
+      </w:tblGrid>
+      <w:tr>
+        <w:tc>
+          <w:tcPr>
+            <w:tcW w:w="698" w:type="dxa"/>
+          </w:tcPr>
+          <w:p>
+            <w:r>
+              <w:t>ID</w:t>
+            </w:r>
+          </w:p>
+        </w:tc>
+        <w:tc>
+          <w:tcPr>
+            <w:tcW w:w="4259" w:type="dxa"/>
+          </w:tcPr>
+          <w:p>
+            <w:r>
+              <w:t>Beschreibung</w:t>
+            </w:r>
+          </w:p>
+        </w:tc>
+        <w:tc>
+          <w:tcPr>
+            <w:tcW w:w="1133" w:type="dxa"/>
+          </w:tcPr>
+          <w:p>
+            <w:r>
+              <w:t>Umgesetzt?</w:t>
+            </w:r>
+          </w:p>
+        </w:tc>
+        <w:tc>
+          <w:tcPr>
+            <w:tcW w:w="3970" w:type="dxa"/>
+          </w:tcPr>
+          <w:p>
+            <w:r>
+              <w:t>Beschreibung Umsetzung</w:t>
+            </w:r>
+          </w:p>
+        </w:tc>
+      </w:tr>
+      <w:tr>
+        <w:trPr>
+          <w:trHeight w:val="952"/>
+        </w:trPr>
+        <w:tc>
+          <w:tcPr>
+            <w:tcW w:w="698" w:type="dxa"/>
+          </w:tcPr>
+          <w:p>
+            <w:r>
+              <w:t>A001</w:t>
+            </w:r>
+          </w:p>
+        </w:tc>
+        <w:tc>
+          <w:tcPr>
+            <w:tcW w:w="4259" w:type="dxa"/>
+          </w:tcPr>
+          <w:p>
+            <w:r>
+              <w:t>Als ÖV-Benutzer möchte ich Start- und Endstation mittels Textsuche suchen können, damit ich nicht alle Stationsnamen auswendig lernen muss.</w:t>
+            </w:r>
+          </w:p>
+        </w:tc>
+        <w:tc>
+          <w:tcPr>
+            <w:tcW w:w="1133" w:type="dxa"/>
+          </w:tcPr>
+          <w:p>
+            <w:r>
+              <w:t>Ja</w:t>
+            </w:r>
+          </w:p>
+        </w:tc>
+        <w:tc>
+          <w:tcPr>
+            <w:tcW w:w="3970" w:type="dxa"/>
+          </w:tcPr>
+          <w:p>
+            <w:r>
+              <w:t xml:space="preserve">Umgesetzt mit </w:t>
+            </w:r>
+            <w:proofErr w:type="spellStart"/>
+            <w:r>
+              <w:t>Textboxen</w:t>
+            </w:r>
+            <w:proofErr w:type="spellEnd"/>
+            <w:r>
+              <w:t xml:space="preserve">, </w:t>
+            </w:r>
+          </w:p>
+          <w:p>
+            <w:r>
+              <w:t>Abfahrt und Anfahrtsort eingeben</w:t>
+            </w:r>
+          </w:p>
+          <w:p/>
+        </w:tc>
+      </w:tr>
+      <w:tr>
+        <w:trPr>
+          <w:trHeight w:val="979"/>
+        </w:trPr>
+        <w:tc>
+          <w:tcPr>
+            <w:tcW w:w="698" w:type="dxa"/>
+          </w:tcPr>
+          <w:p>
+            <w:r>
+              <w:t>A002</w:t>
+            </w:r>
+          </w:p>
+        </w:tc>
+        <w:tc>
+          <w:tcPr>
+            <w:tcW w:w="4259" w:type="dxa"/>
+          </w:tcPr>
+          <w:p>
+            <w:r>
+              <w:t>Als ÖV-Benutzer möchte ich die aktuellen, d.h. mindestens die nächsten vier bis fünf Verbindungen zwischen den beiden gefundenen und ausgewählten Stationen sehen, damit ich weiss wann ich zur Station muss, um den für mich idealen Anschluss zu erwischen.</w:t>
+            </w:r>
+          </w:p>
+        </w:tc>
+        <w:tc>
+          <w:tcPr>
+            <w:tcW w:w="1133" w:type="dxa"/>
+          </w:tcPr>
+          <w:p>
+            <w:r>
+              <w:t>Ja</w:t>
+            </w:r>
+          </w:p>
+        </w:tc>
+        <w:tc>
+          <w:tcPr>
+            <w:tcW w:w="3970" w:type="dxa"/>
+          </w:tcPr>
+          <w:p>
+            <w:r>
+              <w:t>Umgesetzt mit Button,</w:t>
+            </w:r>
+          </w:p>
+          <w:p>
+            <w:r>
+              <w:t>Abfahrtsort und Anfahrtsort auswählen und danach mit Button-Klick Verbindungen suchen.</w:t>
+            </w:r>
+          </w:p>
+        </w:tc>
+      </w:tr>
+      <w:tr>
+        <w:trPr>
+          <w:trHeight w:val="1134"/>
+        </w:trPr>
+        <w:tc>
+          <w:tcPr>
+            <w:tcW w:w="698" w:type="dxa"/>
+          </w:tcPr>
+          <w:p>
+            <w:r>
+              <w:t>A003</w:t>
+            </w:r>
+          </w:p>
+        </w:tc>
+        <w:tc>
+          <w:tcPr>
+            <w:tcW w:w="4259" w:type="dxa"/>
+          </w:tcPr>
+          <w:p>
+            <w:r>
+              <w:t>Als ÖV-Benutzer möchte ich sehen, welche Verbindungen ab einer bestimmten Station vorhanden sind, damit ich bei mir zuhause eine Art Abfahrtstafel haben kann.</w:t>
+            </w:r>
+          </w:p>
+        </w:tc>
+        <w:tc>
+          <w:tcPr>
+            <w:tcW w:w="1133" w:type="dxa"/>
+          </w:tcPr>
+          <w:p>
+            <w:r>
+              <w:t>Ja</w:t>
+            </w:r>
+          </w:p>
+        </w:tc>
+        <w:tc>
+          <w:tcPr>
+            <w:tcW w:w="3970" w:type="dxa"/>
+          </w:tcPr>
+          <w:p>
+            <w:r>
+              <w:t>Umgesetzt mit Button,</w:t>
+            </w:r>
+          </w:p>
+          <w:p>
+            <w:r>
+              <w:t>Abfahrtsort und Anfahrtsort eingeben und mit Buttonklick die nächsten Verbindungen von der gesuchten Station suchen.</w:t>
+            </w:r>
+          </w:p>
+        </w:tc>
+      </w:tr>
+      <w:tr>
+        <w:tc>
+          <w:tcPr>
+            <w:tcW w:w="698" w:type="dxa"/>
+          </w:tcPr>
+          <w:p>
+            <w:r>
+              <w:t>A004</w:t>
+            </w:r>
+          </w:p>
+        </w:tc>
+        <w:tc>
+          <w:tcPr>
+            <w:tcW w:w="4259" w:type="dxa"/>
+          </w:tcPr>
+          <w:p>
+            <w:r>
+              <w:t>Als ÖV-Benutzer möchte ich, dass schon während meiner Eingabe erste Such-Resultate erscheinen, damit ich effizienter nach Stationen suchen kann.</w:t>
+            </w:r>
+          </w:p>
+        </w:tc>
+        <w:tc>
+          <w:tcPr>
+            <w:tcW w:w="1133" w:type="dxa"/>
+          </w:tcPr>
+          <w:p>
+            <w:r>
+              <w:t>Ja</w:t>
+            </w:r>
+          </w:p>
+        </w:tc>
+        <w:tc>
+          <w:tcPr>
+            <w:tcW w:w="3970" w:type="dxa"/>
+          </w:tcPr>
+          <w:p>
+            <w:r>
+              <w:t xml:space="preserve">Umgesetzt mit </w:t>
+            </w:r>
+            <w:proofErr w:type="spellStart"/>
+            <w:r>
+              <w:t>Listbox</w:t>
+            </w:r>
+            <w:proofErr w:type="spellEnd"/>
+            <w:r>
+              <w:t>,</w:t>
+            </w:r>
+          </w:p>
+          <w:p>
+            <w:r>
+              <w:t xml:space="preserve">Bei Eingabe in </w:t>
+            </w:r>
+            <w:proofErr w:type="spellStart"/>
+            <w:r>
+              <w:t>Textbox</w:t>
+            </w:r>
+            <w:proofErr w:type="spellEnd"/>
+            <w:r>
+              <w:t xml:space="preserve"> wird gleichzeitig bei der Eingabe die Vorschläge angezeigt von der </w:t>
+            </w:r>
+            <w:proofErr w:type="spellStart"/>
+            <w:r>
+              <w:t>Listbox</w:t>
+            </w:r>
+            <w:proofErr w:type="spellEnd"/>
+            <w:r>
+              <w:t>.</w:t>
+            </w:r>
+          </w:p>
+        </w:tc>
+      </w:tr>
+      <w:tr>
+        <w:tc>
+          <w:tcPr>
+            <w:tcW w:w="698" w:type="dxa"/>
+          </w:tcPr>
+          <w:p>
+            <w:r>
+              <w:t>A005</w:t>
+            </w:r>
+          </w:p>
+        </w:tc>
+        <w:tc>
+          <w:tcPr>
+            <w:tcW w:w="4259" w:type="dxa"/>
+          </w:tcPr>
+          <w:p>
+            <w:r>
+              <w:t>ALs ÖV-Benutzer möchte ich nicht nur aktuelle Verbindungen suchen können, sondern auch solche zu einem beliebigen anderen Zeitpunkt, damit ich zukünftige Reisen planen kann.</w:t>
+            </w:r>
+          </w:p>
+        </w:tc>
+        <w:tc>
+          <w:tcPr>
+            <w:tcW w:w="1133" w:type="dxa"/>
+          </w:tcPr>
+          <w:p>
+            <w:r>
+              <w:t>Teilweise</w:t>
+            </w:r>
+          </w:p>
+        </w:tc>
+        <w:tc>
+          <w:tcPr>
+            <w:tcW w:w="3970" w:type="dxa"/>
+          </w:tcPr>
+          <w:p>
+            <w:r>
+              <w:t>Umgesetzt mit DateTimePicker,</w:t>
+            </w:r>
+          </w:p>
+          <w:p>
+            <w:r>
+              <w:t>Zeit bestimmen und dann Verbindungen suchen, alle Verbindungen ab der gesuchten Zeit werden angezeigt.</w:t>
+            </w:r>
+          </w:p>
+          <w:p>
+            <w:r>
+              <w:t>Nur teilweise umgesetzt, weil Datum fehlt.</w:t>
+            </w:r>
+          </w:p>
+        </w:tc>
+      </w:tr>
+      <w:tr>
+        <w:tc>
+          <w:tcPr>
+            <w:tcW w:w="698" w:type="dxa"/>
+          </w:tcPr>
+          <w:p>
+            <w:r>
+              <w:t>A006</w:t>
+            </w:r>
+          </w:p>
+        </w:tc>
+        <w:tc>
+          <w:tcPr>
+            <w:tcW w:w="4259" w:type="dxa"/>
+          </w:tcPr>
+          <w:p>
+            <w:r>
+              <w:t>Als ÖV-Benutzer möchte ich sehen, wo sich eine Station befindet, damit ich mir besser vorstellen kann, wie die Situation vor Ort aussieht.</w:t>
+            </w:r>
+          </w:p>
+        </w:tc>
+        <w:tc>
+          <w:tcPr>
+            <w:tcW w:w="1133" w:type="dxa"/>
+          </w:tcPr>
+          <w:p>
+            <w:r>
+              <w:t>Nein</w:t>
+            </w:r>
+          </w:p>
+        </w:tc>
+        <w:tc>
+          <w:tcPr>
+            <w:tcW w:w="3970" w:type="dxa"/>
+          </w:tcPr>
+          <w:p/>
+        </w:tc>
+      </w:tr>
+      <w:tr>
+        <w:tc>
+          <w:tcPr>
+            <w:tcW w:w="698" w:type="dxa"/>
+          </w:tcPr>
+          <w:p>
+            <w:r>
+              <w:t>A007</w:t>
+            </w:r>
+          </w:p>
+        </w:tc>
+        <w:tc>
+          <w:tcPr>
+            <w:tcW w:w="4259" w:type="dxa"/>
+          </w:tcPr>
+          <w:p>
+            <w:r>
+              <w:t>Als ÖV-Benutzer möchte Stationen finden, die sich ganz in der Nähe meiner aktuellen Position befinden, damit ich schnell einen Anschluss erreichen kann.</w:t>
+            </w:r>
+          </w:p>
+        </w:tc>
+        <w:tc>
+          <w:tcPr>
+            <w:tcW w:w="1133" w:type="dxa"/>
+          </w:tcPr>
+          <w:p>
+            <w:r>
+              <w:t>Nein</w:t>
+            </w:r>
+          </w:p>
+        </w:tc>
+        <w:tc>
+          <w:tcPr>
+            <w:tcW w:w="3970" w:type="dxa"/>
+          </w:tcPr>
+          <w:p/>
+        </w:tc>
+      </w:tr>
+      <w:tr>
+        <w:tc>
+          <w:tcPr>
+            <w:tcW w:w="698" w:type="dxa"/>
+          </w:tcPr>
+          <w:p>
+            <w:r>
+              <w:t>A008</w:t>
+            </w:r>
+          </w:p>
+        </w:tc>
+        <w:tc>
+          <w:tcPr>
+            <w:tcW w:w="4259" w:type="dxa"/>
+          </w:tcPr>
+          <w:p>
+            <w:r>
+              <w:t>Ich möchte meine gefundenen Resultate via Mail weiterleiten können, damit auch andere von meinen Recherchen profitieren können.</w:t>
+            </w:r>
+          </w:p>
+        </w:tc>
+        <w:tc>
+          <w:tcPr>
+            <w:tcW w:w="1133" w:type="dxa"/>
+          </w:tcPr>
+          <w:p>
+            <w:r>
+              <w:t>Nein</w:t>
+            </w:r>
+          </w:p>
+        </w:tc>
+        <w:tc>
+          <w:tcPr>
+            <w:tcW w:w="3970" w:type="dxa"/>
+          </w:tcPr>
+          <w:p/>
+        </w:tc>
+      </w:tr>
+    </w:tbl>
+    <w:p/>
+    <w:p>
+      <w:r>
+        <w:t>DASDADASDAASDASD</w:t>
+      </w:r>
+    </w:p>
+    <w:p/>
+    <w:p/>
+    <w:p>
+      <w:pPr>
+        <w:pStyle w:val="berschrift1"/>
+        <w:numPr>
+          <w:ilvl w:val="0"/>
+          <w:numId w:val="3"/>
+        </w:numPr>
+      </w:pPr>
+      <w:bookmarkStart w:id="4" w:name="_Toc531639939"/>
       <w:r>
         <w:lastRenderedPageBreak/>
         <w:t>Mockup</w:t>
       </w:r>
+      <w:bookmarkEnd w:id="4"/>
     </w:p>
     <w:p/>
     <w:p>
@@ -1427,13 +2523,13 @@
           <wp:anchor distT="0" distB="0" distL="114300" distR="114300" simplePos="0" relativeHeight="251665408" behindDoc="0" locked="0" layoutInCell="1" allowOverlap="1" wp14:anchorId="0C5375C1" wp14:editId="78D931BF">
             <wp:simplePos x="0" y="0"/>
             <wp:positionH relativeFrom="margin">
-              <wp:align>left</wp:align>
+              <wp:posOffset>-13971</wp:posOffset>
             </wp:positionH>
             <wp:positionV relativeFrom="paragraph">
-              <wp:posOffset>210820</wp:posOffset>
+              <wp:posOffset>213995</wp:posOffset>
             </wp:positionV>
-            <wp:extent cx="4962525" cy="5500241"/>
-            <wp:effectExtent l="0" t="0" r="0" b="5715"/>
+            <wp:extent cx="3419475" cy="3789993"/>
+            <wp:effectExtent l="0" t="0" r="0" b="1270"/>
             <wp:wrapNone/>
             <wp:docPr id="1" name="Grafik 1"/>
             <wp:cNvGraphicFramePr>
@@ -1447,7 +2543,7 @@
                     <pic:cNvPicPr/>
                   </pic:nvPicPr>
                   <pic:blipFill>
-                    <a:blip r:embed="rId7">
+                    <a:blip r:embed="rId11">
                       <a:extLst>
                         <a:ext uri="{28A0092B-C50C-407E-A947-70E740481C1C}">
                           <a14:useLocalDpi xmlns:a14="http://schemas.microsoft.com/office/drawing/2010/main" val="0"/>
@@ -1461,7 +2557,7 @@
                   <pic:spPr>
                     <a:xfrm>
                       <a:off x="0" y="0"/>
-                      <a:ext cx="4980920" cy="5520629"/>
+                      <a:ext cx="3421242" cy="3791951"/>
                     </a:xfrm>
                     <a:prstGeom prst="rect">
                       <a:avLst/>
@@ -1492,19 +2588,1353 @@
           <w:b/>
         </w:rPr>
       </w:pPr>
+    </w:p>
+    <w:p>
+      <w:pPr>
+        <w:rPr>
+          <w:b/>
+        </w:rPr>
+      </w:pPr>
+    </w:p>
+    <w:p>
+      <w:pPr>
+        <w:rPr>
+          <w:b/>
+        </w:rPr>
+      </w:pPr>
+    </w:p>
+    <w:p>
+      <w:pPr>
+        <w:rPr>
+          <w:b/>
+        </w:rPr>
+      </w:pPr>
+    </w:p>
+    <w:p>
+      <w:pPr>
+        <w:rPr>
+          <w:b/>
+        </w:rPr>
+      </w:pPr>
+    </w:p>
+    <w:p>
+      <w:pPr>
+        <w:rPr>
+          <w:b/>
+        </w:rPr>
+      </w:pPr>
+    </w:p>
+    <w:p>
+      <w:pPr>
+        <w:rPr>
+          <w:b/>
+        </w:rPr>
+      </w:pPr>
+    </w:p>
+    <w:p>
+      <w:pPr>
+        <w:rPr>
+          <w:b/>
+        </w:rPr>
+      </w:pPr>
+    </w:p>
+    <w:p>
+      <w:pPr>
+        <w:rPr>
+          <w:b/>
+        </w:rPr>
+      </w:pPr>
+    </w:p>
+    <w:p>
+      <w:pPr>
+        <w:rPr>
+          <w:b/>
+        </w:rPr>
+      </w:pPr>
+    </w:p>
+    <w:p>
+      <w:pPr>
+        <w:rPr>
+          <w:b/>
+        </w:rPr>
+      </w:pPr>
+    </w:p>
+    <w:p>
+      <w:pPr>
+        <w:rPr>
+          <w:b/>
+        </w:rPr>
+      </w:pPr>
+    </w:p>
+    <w:p>
+      <w:pPr>
+        <w:rPr>
+          <w:b/>
+        </w:rPr>
+      </w:pPr>
+    </w:p>
+    <w:p>
+      <w:pPr>
+        <w:rPr>
+          <w:b/>
+        </w:rPr>
+      </w:pPr>
       <w:r>
         <w:rPr>
+          <w:noProof/>
+        </w:rPr>
+        <w:drawing>
+          <wp:anchor distT="0" distB="0" distL="114300" distR="114300" simplePos="0" relativeHeight="251687936" behindDoc="0" locked="0" layoutInCell="1" allowOverlap="1" wp14:anchorId="2A463DD3">
+            <wp:simplePos x="0" y="0"/>
+            <wp:positionH relativeFrom="margin">
+              <wp:align>left</wp:align>
+            </wp:positionH>
+            <wp:positionV relativeFrom="paragraph">
+              <wp:posOffset>215900</wp:posOffset>
+            </wp:positionV>
+            <wp:extent cx="4543425" cy="3799807"/>
+            <wp:effectExtent l="0" t="0" r="0" b="0"/>
+            <wp:wrapNone/>
+            <wp:docPr id="26" name="Grafik 26"/>
+            <wp:cNvGraphicFramePr>
+              <a:graphicFrameLocks xmlns:a="http://schemas.openxmlformats.org/drawingml/2006/main" noChangeAspect="1"/>
+            </wp:cNvGraphicFramePr>
+            <a:graphic xmlns:a="http://schemas.openxmlformats.org/drawingml/2006/main">
+              <a:graphicData uri="http://schemas.openxmlformats.org/drawingml/2006/picture">
+                <pic:pic xmlns:pic="http://schemas.openxmlformats.org/drawingml/2006/picture">
+                  <pic:nvPicPr>
+                    <pic:cNvPr id="1" name=""/>
+                    <pic:cNvPicPr/>
+                  </pic:nvPicPr>
+                  <pic:blipFill rotWithShape="1">
+                    <a:blip r:embed="rId12">
+                      <a:extLst>
+                        <a:ext uri="{28A0092B-C50C-407E-A947-70E740481C1C}">
+                          <a14:useLocalDpi xmlns:a14="http://schemas.microsoft.com/office/drawing/2010/main" val="0"/>
+                        </a:ext>
+                      </a:extLst>
+                    </a:blip>
+                    <a:srcRect l="1367" t="2319" r="1928" b="1670"/>
+                    <a:stretch/>
+                  </pic:blipFill>
+                  <pic:spPr bwMode="auto">
+                    <a:xfrm>
+                      <a:off x="0" y="0"/>
+                      <a:ext cx="4543425" cy="3799807"/>
+                    </a:xfrm>
+                    <a:prstGeom prst="rect">
+                      <a:avLst/>
+                    </a:prstGeom>
+                    <a:ln>
+                      <a:noFill/>
+                    </a:ln>
+                    <a:extLst>
+                      <a:ext uri="{53640926-AAD7-44D8-BBD7-CCE9431645EC}">
+                        <a14:shadowObscured xmlns:a14="http://schemas.microsoft.com/office/drawing/2010/main"/>
+                      </a:ext>
+                    </a:extLst>
+                  </pic:spPr>
+                </pic:pic>
+              </a:graphicData>
+            </a:graphic>
+            <wp14:sizeRelH relativeFrom="margin">
+              <wp14:pctWidth>0</wp14:pctWidth>
+            </wp14:sizeRelH>
+            <wp14:sizeRelV relativeFrom="margin">
+              <wp14:pctHeight>0</wp14:pctHeight>
+            </wp14:sizeRelV>
+          </wp:anchor>
+        </w:drawing>
+      </w:r>
+      <w:proofErr w:type="spellStart"/>
+      <w:r>
+        <w:rPr>
           <w:b/>
         </w:rPr>
+        <w:t>Umgesetzes</w:t>
+      </w:r>
+      <w:proofErr w:type="spellEnd"/>
+      <w:r>
+        <w:rPr>
+          <w:b/>
+        </w:rPr>
+        <w:t xml:space="preserve"> GUI:</w:t>
+      </w:r>
+    </w:p>
+    <w:p>
+      <w:pPr>
+        <w:pStyle w:val="berschrift1"/>
+        <w:numPr>
+          <w:ilvl w:val="0"/>
+          <w:numId w:val="3"/>
+        </w:numPr>
+      </w:pPr>
+      <w:r>
         <w:br w:type="page"/>
       </w:r>
-      <w:bookmarkStart w:id="2" w:name="_GoBack"/>
-      <w:bookmarkEnd w:id="2"/>
-    </w:p>
-    <w:p>
-      <w:pPr>
-        <w:pStyle w:val="Listenabsatz"/>
-      </w:pPr>
+      <w:bookmarkStart w:id="5" w:name="_Toc531639940"/>
+      <w:r>
+        <w:lastRenderedPageBreak/>
+        <w:t>Systemtests</w:t>
+      </w:r>
+      <w:bookmarkEnd w:id="5"/>
+    </w:p>
+    <w:p/>
+    <w:p>
+      <w:pPr>
+        <w:rPr>
+          <w:b/>
+          <w:sz w:val="24"/>
+          <w:szCs w:val="24"/>
+        </w:rPr>
+      </w:pPr>
+      <w:r>
+        <w:rPr>
+          <w:b/>
+          <w:sz w:val="24"/>
+          <w:szCs w:val="24"/>
+        </w:rPr>
+        <w:t>Testfall 1</w:t>
+      </w:r>
+    </w:p>
+    <w:p>
+      <w:r>
+        <w:t xml:space="preserve">User der von Luzern, Bahnhof nach </w:t>
+      </w:r>
+      <w:r>
+        <w:t>Zürich HB</w:t>
+      </w:r>
+      <w:r>
+        <w:t xml:space="preserve"> um 08:00</w:t>
+      </w:r>
+      <w:r>
+        <w:t xml:space="preserve"> Uhr</w:t>
+      </w:r>
+      <w:r>
+        <w:t xml:space="preserve"> mit dem Zug verkehrt.</w:t>
+      </w:r>
+    </w:p>
+    <w:tbl>
+      <w:tblPr>
+        <w:tblStyle w:val="Tabellenraster"/>
+        <w:tblW w:w="10065" w:type="dxa"/>
+        <w:tblInd w:w="-5" w:type="dxa"/>
+        <w:tblLook w:val="04A0" w:firstRow="1" w:lastRow="0" w:firstColumn="1" w:lastColumn="0" w:noHBand="0" w:noVBand="1"/>
+      </w:tblPr>
+      <w:tblGrid>
+        <w:gridCol w:w="926"/>
+        <w:gridCol w:w="2768"/>
+        <w:gridCol w:w="6371"/>
+      </w:tblGrid>
+      <w:tr>
+        <w:tc>
+          <w:tcPr>
+            <w:tcW w:w="910" w:type="dxa"/>
+          </w:tcPr>
+          <w:p>
+            <w:pPr>
+              <w:rPr>
+                <w:b/>
+              </w:rPr>
+            </w:pPr>
+            <w:r>
+              <w:rPr>
+                <w:b/>
+              </w:rPr>
+              <w:t>Schritte</w:t>
+            </w:r>
+          </w:p>
+        </w:tc>
+        <w:tc>
+          <w:tcPr>
+            <w:tcW w:w="2771" w:type="dxa"/>
+          </w:tcPr>
+          <w:p>
+            <w:pPr>
+              <w:rPr>
+                <w:b/>
+              </w:rPr>
+            </w:pPr>
+            <w:r>
+              <w:rPr>
+                <w:b/>
+              </w:rPr>
+              <w:t>Beschreibung</w:t>
+            </w:r>
+          </w:p>
+        </w:tc>
+        <w:tc>
+          <w:tcPr>
+            <w:tcW w:w="6384" w:type="dxa"/>
+          </w:tcPr>
+          <w:p>
+            <w:pPr>
+              <w:rPr>
+                <w:b/>
+              </w:rPr>
+            </w:pPr>
+            <w:r>
+              <w:rPr>
+                <w:b/>
+              </w:rPr>
+              <w:t>Bild</w:t>
+            </w:r>
+          </w:p>
+        </w:tc>
+      </w:tr>
+      <w:tr>
+        <w:trPr>
+          <w:trHeight w:val="1318"/>
+        </w:trPr>
+        <w:tc>
+          <w:tcPr>
+            <w:tcW w:w="910" w:type="dxa"/>
+          </w:tcPr>
+          <w:p>
+            <w:pPr>
+              <w:jc w:val="center"/>
+            </w:pPr>
+            <w:r>
+              <w:t>1</w:t>
+            </w:r>
+          </w:p>
+        </w:tc>
+        <w:tc>
+          <w:tcPr>
+            <w:tcW w:w="2771" w:type="dxa"/>
+          </w:tcPr>
+          <w:p>
+            <w:r>
+              <w:t>Abfahrtsort Luzern</w:t>
+            </w:r>
+            <w:r>
+              <w:t>, Bahnhof</w:t>
+            </w:r>
+            <w:r>
+              <w:t xml:space="preserve"> </w:t>
+            </w:r>
+            <w:r>
+              <w:t xml:space="preserve">in TextBox </w:t>
+            </w:r>
+            <w:r>
+              <w:t>eingeben.</w:t>
+            </w:r>
+          </w:p>
+        </w:tc>
+        <w:tc>
+          <w:tcPr>
+            <w:tcW w:w="6384" w:type="dxa"/>
+          </w:tcPr>
+          <w:p>
+            <w:r>
+              <w:rPr>
+                <w:noProof/>
+              </w:rPr>
+              <w:drawing>
+                <wp:anchor distT="0" distB="0" distL="114300" distR="114300" simplePos="0" relativeHeight="251671552" behindDoc="0" locked="0" layoutInCell="1" allowOverlap="1" wp14:anchorId="7B15E7BC">
+                  <wp:simplePos x="0" y="0"/>
+                  <wp:positionH relativeFrom="column">
+                    <wp:posOffset>4445</wp:posOffset>
+                  </wp:positionH>
+                  <wp:positionV relativeFrom="paragraph">
+                    <wp:posOffset>4445</wp:posOffset>
+                  </wp:positionV>
+                  <wp:extent cx="1828800" cy="685800"/>
+                  <wp:effectExtent l="0" t="0" r="0" b="0"/>
+                  <wp:wrapNone/>
+                  <wp:docPr id="9" name="Grafik 9"/>
+                  <wp:cNvGraphicFramePr>
+                    <a:graphicFrameLocks xmlns:a="http://schemas.openxmlformats.org/drawingml/2006/main" noChangeAspect="1"/>
+                  </wp:cNvGraphicFramePr>
+                  <a:graphic xmlns:a="http://schemas.openxmlformats.org/drawingml/2006/main">
+                    <a:graphicData uri="http://schemas.openxmlformats.org/drawingml/2006/picture">
+                      <pic:pic xmlns:pic="http://schemas.openxmlformats.org/drawingml/2006/picture">
+                        <pic:nvPicPr>
+                          <pic:cNvPr id="1" name=""/>
+                          <pic:cNvPicPr/>
+                        </pic:nvPicPr>
+                        <pic:blipFill rotWithShape="1">
+                          <a:blip r:embed="rId13">
+                            <a:extLst>
+                              <a:ext uri="{28A0092B-C50C-407E-A947-70E740481C1C}">
+                                <a14:useLocalDpi xmlns:a14="http://schemas.microsoft.com/office/drawing/2010/main" val="0"/>
+                              </a:ext>
+                            </a:extLst>
+                          </a:blip>
+                          <a:srcRect b="25000"/>
+                          <a:stretch/>
+                        </pic:blipFill>
+                        <pic:spPr bwMode="auto">
+                          <a:xfrm>
+                            <a:off x="0" y="0"/>
+                            <a:ext cx="1828800" cy="685800"/>
+                          </a:xfrm>
+                          <a:prstGeom prst="rect">
+                            <a:avLst/>
+                          </a:prstGeom>
+                          <a:ln>
+                            <a:noFill/>
+                          </a:ln>
+                          <a:extLst>
+                            <a:ext uri="{53640926-AAD7-44D8-BBD7-CCE9431645EC}">
+                              <a14:shadowObscured xmlns:a14="http://schemas.microsoft.com/office/drawing/2010/main"/>
+                            </a:ext>
+                          </a:extLst>
+                        </pic:spPr>
+                      </pic:pic>
+                    </a:graphicData>
+                  </a:graphic>
+                  <wp14:sizeRelV relativeFrom="margin">
+                    <wp14:pctHeight>0</wp14:pctHeight>
+                  </wp14:sizeRelV>
+                </wp:anchor>
+              </w:drawing>
+            </w:r>
+          </w:p>
+        </w:tc>
+      </w:tr>
+      <w:tr>
+        <w:trPr>
+          <w:trHeight w:val="1322"/>
+        </w:trPr>
+        <w:tc>
+          <w:tcPr>
+            <w:tcW w:w="910" w:type="dxa"/>
+          </w:tcPr>
+          <w:p>
+            <w:pPr>
+              <w:jc w:val="center"/>
+            </w:pPr>
+            <w:r>
+              <w:t>2</w:t>
+            </w:r>
+          </w:p>
+        </w:tc>
+        <w:tc>
+          <w:tcPr>
+            <w:tcW w:w="2771" w:type="dxa"/>
+          </w:tcPr>
+          <w:p>
+            <w:r>
+              <w:t xml:space="preserve">Anfahrtsort </w:t>
+            </w:r>
+            <w:r>
+              <w:t>Zürich HB</w:t>
+            </w:r>
+            <w:r>
+              <w:t xml:space="preserve"> </w:t>
+            </w:r>
+            <w:r>
+              <w:t xml:space="preserve">in </w:t>
+            </w:r>
+            <w:r>
+              <w:t>TextBox</w:t>
+            </w:r>
+            <w:r>
+              <w:t xml:space="preserve"> </w:t>
+            </w:r>
+            <w:r>
+              <w:t>eingeben.</w:t>
+            </w:r>
+          </w:p>
+        </w:tc>
+        <w:tc>
+          <w:tcPr>
+            <w:tcW w:w="6384" w:type="dxa"/>
+          </w:tcPr>
+          <w:p>
+            <w:r>
+              <w:rPr>
+                <w:noProof/>
+              </w:rPr>
+              <w:drawing>
+                <wp:anchor distT="0" distB="0" distL="114300" distR="114300" simplePos="0" relativeHeight="251670528" behindDoc="0" locked="0" layoutInCell="1" allowOverlap="1" wp14:anchorId="4A5FC2EF">
+                  <wp:simplePos x="0" y="0"/>
+                  <wp:positionH relativeFrom="column">
+                    <wp:posOffset>23495</wp:posOffset>
+                  </wp:positionH>
+                  <wp:positionV relativeFrom="paragraph">
+                    <wp:posOffset>100330</wp:posOffset>
+                  </wp:positionV>
+                  <wp:extent cx="1838325" cy="542925"/>
+                  <wp:effectExtent l="0" t="0" r="9525" b="9525"/>
+                  <wp:wrapNone/>
+                  <wp:docPr id="10" name="Grafik 10"/>
+                  <wp:cNvGraphicFramePr>
+                    <a:graphicFrameLocks xmlns:a="http://schemas.openxmlformats.org/drawingml/2006/main" noChangeAspect="1"/>
+                  </wp:cNvGraphicFramePr>
+                  <a:graphic xmlns:a="http://schemas.openxmlformats.org/drawingml/2006/main">
+                    <a:graphicData uri="http://schemas.openxmlformats.org/drawingml/2006/picture">
+                      <pic:pic xmlns:pic="http://schemas.openxmlformats.org/drawingml/2006/picture">
+                        <pic:nvPicPr>
+                          <pic:cNvPr id="1" name=""/>
+                          <pic:cNvPicPr/>
+                        </pic:nvPicPr>
+                        <pic:blipFill rotWithShape="1">
+                          <a:blip r:embed="rId14">
+                            <a:extLst>
+                              <a:ext uri="{28A0092B-C50C-407E-A947-70E740481C1C}">
+                                <a14:useLocalDpi xmlns:a14="http://schemas.microsoft.com/office/drawing/2010/main" val="0"/>
+                              </a:ext>
+                            </a:extLst>
+                          </a:blip>
+                          <a:srcRect b="26923"/>
+                          <a:stretch/>
+                        </pic:blipFill>
+                        <pic:spPr bwMode="auto">
+                          <a:xfrm>
+                            <a:off x="0" y="0"/>
+                            <a:ext cx="1838325" cy="542925"/>
+                          </a:xfrm>
+                          <a:prstGeom prst="rect">
+                            <a:avLst/>
+                          </a:prstGeom>
+                          <a:ln>
+                            <a:noFill/>
+                          </a:ln>
+                          <a:extLst>
+                            <a:ext uri="{53640926-AAD7-44D8-BBD7-CCE9431645EC}">
+                              <a14:shadowObscured xmlns:a14="http://schemas.microsoft.com/office/drawing/2010/main"/>
+                            </a:ext>
+                          </a:extLst>
+                        </pic:spPr>
+                      </pic:pic>
+                    </a:graphicData>
+                  </a:graphic>
+                </wp:anchor>
+              </w:drawing>
+            </w:r>
+          </w:p>
+        </w:tc>
+      </w:tr>
+      <w:tr>
+        <w:trPr>
+          <w:trHeight w:val="1072"/>
+        </w:trPr>
+        <w:tc>
+          <w:tcPr>
+            <w:tcW w:w="910" w:type="dxa"/>
+          </w:tcPr>
+          <w:p>
+            <w:pPr>
+              <w:jc w:val="center"/>
+            </w:pPr>
+            <w:r>
+              <w:t>3</w:t>
+            </w:r>
+          </w:p>
+        </w:tc>
+        <w:tc>
+          <w:tcPr>
+            <w:tcW w:w="2771" w:type="dxa"/>
+          </w:tcPr>
+          <w:p>
+            <w:r>
+              <w:t xml:space="preserve">Abfahrtszeit </w:t>
+            </w:r>
+            <w:r>
+              <w:t xml:space="preserve">im DateTimePicker </w:t>
+            </w:r>
+            <w:r>
+              <w:t>eingeben 08:00</w:t>
+            </w:r>
+          </w:p>
+        </w:tc>
+        <w:tc>
+          <w:tcPr>
+            <w:tcW w:w="6384" w:type="dxa"/>
+          </w:tcPr>
+          <w:p>
+            <w:r>
+              <w:rPr>
+                <w:noProof/>
+              </w:rPr>
+              <w:drawing>
+                <wp:anchor distT="0" distB="0" distL="114300" distR="114300" simplePos="0" relativeHeight="251672576" behindDoc="0" locked="0" layoutInCell="1" allowOverlap="1" wp14:anchorId="21CC57A2">
+                  <wp:simplePos x="0" y="0"/>
+                  <wp:positionH relativeFrom="column">
+                    <wp:posOffset>42545</wp:posOffset>
+                  </wp:positionH>
+                  <wp:positionV relativeFrom="paragraph">
+                    <wp:posOffset>96520</wp:posOffset>
+                  </wp:positionV>
+                  <wp:extent cx="781050" cy="466725"/>
+                  <wp:effectExtent l="0" t="0" r="0" b="9525"/>
+                  <wp:wrapNone/>
+                  <wp:docPr id="11" name="Grafik 11"/>
+                  <wp:cNvGraphicFramePr>
+                    <a:graphicFrameLocks xmlns:a="http://schemas.openxmlformats.org/drawingml/2006/main" noChangeAspect="1"/>
+                  </wp:cNvGraphicFramePr>
+                  <a:graphic xmlns:a="http://schemas.openxmlformats.org/drawingml/2006/main">
+                    <a:graphicData uri="http://schemas.openxmlformats.org/drawingml/2006/picture">
+                      <pic:pic xmlns:pic="http://schemas.openxmlformats.org/drawingml/2006/picture">
+                        <pic:nvPicPr>
+                          <pic:cNvPr id="1" name=""/>
+                          <pic:cNvPicPr/>
+                        </pic:nvPicPr>
+                        <pic:blipFill rotWithShape="1">
+                          <a:blip r:embed="rId15">
+                            <a:extLst>
+                              <a:ext uri="{28A0092B-C50C-407E-A947-70E740481C1C}">
+                                <a14:useLocalDpi xmlns:a14="http://schemas.microsoft.com/office/drawing/2010/main" val="0"/>
+                              </a:ext>
+                            </a:extLst>
+                          </a:blip>
+                          <a:srcRect b="15517"/>
+                          <a:stretch/>
+                        </pic:blipFill>
+                        <pic:spPr bwMode="auto">
+                          <a:xfrm>
+                            <a:off x="0" y="0"/>
+                            <a:ext cx="781050" cy="466725"/>
+                          </a:xfrm>
+                          <a:prstGeom prst="rect">
+                            <a:avLst/>
+                          </a:prstGeom>
+                          <a:ln>
+                            <a:noFill/>
+                          </a:ln>
+                          <a:extLst>
+                            <a:ext uri="{53640926-AAD7-44D8-BBD7-CCE9431645EC}">
+                              <a14:shadowObscured xmlns:a14="http://schemas.microsoft.com/office/drawing/2010/main"/>
+                            </a:ext>
+                          </a:extLst>
+                        </pic:spPr>
+                      </pic:pic>
+                    </a:graphicData>
+                  </a:graphic>
+                  <wp14:sizeRelV relativeFrom="margin">
+                    <wp14:pctHeight>0</wp14:pctHeight>
+                  </wp14:sizeRelV>
+                </wp:anchor>
+              </w:drawing>
+            </w:r>
+          </w:p>
+        </w:tc>
+      </w:tr>
+      <w:tr>
+        <w:trPr>
+          <w:trHeight w:val="1486"/>
+        </w:trPr>
+        <w:tc>
+          <w:tcPr>
+            <w:tcW w:w="910" w:type="dxa"/>
+          </w:tcPr>
+          <w:p>
+            <w:pPr>
+              <w:jc w:val="center"/>
+            </w:pPr>
+            <w:r>
+              <w:t>4</w:t>
+            </w:r>
+          </w:p>
+        </w:tc>
+        <w:tc>
+          <w:tcPr>
+            <w:tcW w:w="2771" w:type="dxa"/>
+          </w:tcPr>
+          <w:p>
+            <w:r>
+              <w:t>Verbindungen suchen mit Klick auf Button.</w:t>
+            </w:r>
+          </w:p>
+        </w:tc>
+        <w:tc>
+          <w:tcPr>
+            <w:tcW w:w="6384" w:type="dxa"/>
+          </w:tcPr>
+          <w:p>
+            <w:r>
+              <w:rPr>
+                <w:noProof/>
+              </w:rPr>
+              <w:drawing>
+                <wp:anchor distT="0" distB="0" distL="114300" distR="114300" simplePos="0" relativeHeight="251673600" behindDoc="0" locked="0" layoutInCell="1" allowOverlap="1" wp14:anchorId="73AF0510">
+                  <wp:simplePos x="0" y="0"/>
+                  <wp:positionH relativeFrom="column">
+                    <wp:posOffset>42545</wp:posOffset>
+                  </wp:positionH>
+                  <wp:positionV relativeFrom="paragraph">
+                    <wp:posOffset>69850</wp:posOffset>
+                  </wp:positionV>
+                  <wp:extent cx="1422477" cy="742950"/>
+                  <wp:effectExtent l="0" t="0" r="6350" b="0"/>
+                  <wp:wrapNone/>
+                  <wp:docPr id="12" name="Grafik 12"/>
+                  <wp:cNvGraphicFramePr>
+                    <a:graphicFrameLocks xmlns:a="http://schemas.openxmlformats.org/drawingml/2006/main" noChangeAspect="1"/>
+                  </wp:cNvGraphicFramePr>
+                  <a:graphic xmlns:a="http://schemas.openxmlformats.org/drawingml/2006/main">
+                    <a:graphicData uri="http://schemas.openxmlformats.org/drawingml/2006/picture">
+                      <pic:pic xmlns:pic="http://schemas.openxmlformats.org/drawingml/2006/picture">
+                        <pic:nvPicPr>
+                          <pic:cNvPr id="1" name=""/>
+                          <pic:cNvPicPr/>
+                        </pic:nvPicPr>
+                        <pic:blipFill>
+                          <a:blip r:embed="rId16">
+                            <a:extLst>
+                              <a:ext uri="{28A0092B-C50C-407E-A947-70E740481C1C}">
+                                <a14:useLocalDpi xmlns:a14="http://schemas.microsoft.com/office/drawing/2010/main" val="0"/>
+                              </a:ext>
+                            </a:extLst>
+                          </a:blip>
+                          <a:stretch>
+                            <a:fillRect/>
+                          </a:stretch>
+                        </pic:blipFill>
+                        <pic:spPr>
+                          <a:xfrm>
+                            <a:off x="0" y="0"/>
+                            <a:ext cx="1422477" cy="742950"/>
+                          </a:xfrm>
+                          <a:prstGeom prst="rect">
+                            <a:avLst/>
+                          </a:prstGeom>
+                        </pic:spPr>
+                      </pic:pic>
+                    </a:graphicData>
+                  </a:graphic>
+                  <wp14:sizeRelH relativeFrom="margin">
+                    <wp14:pctWidth>0</wp14:pctWidth>
+                  </wp14:sizeRelH>
+                  <wp14:sizeRelV relativeFrom="margin">
+                    <wp14:pctHeight>0</wp14:pctHeight>
+                  </wp14:sizeRelV>
+                </wp:anchor>
+              </w:drawing>
+            </w:r>
+          </w:p>
+        </w:tc>
+      </w:tr>
+      <w:tr>
+        <w:trPr>
+          <w:trHeight w:val="2031"/>
+        </w:trPr>
+        <w:tc>
+          <w:tcPr>
+            <w:tcW w:w="910" w:type="dxa"/>
+          </w:tcPr>
+          <w:p>
+            <w:pPr>
+              <w:jc w:val="center"/>
+            </w:pPr>
+            <w:r>
+              <w:t>5</w:t>
+            </w:r>
+          </w:p>
+        </w:tc>
+        <w:tc>
+          <w:tcPr>
+            <w:tcW w:w="2771" w:type="dxa"/>
+          </w:tcPr>
+          <w:p>
+            <w:r>
+              <w:t>Verbindungen werden angezeigt und jetzt kann der User sich die Verbindung merken die er gehen will.</w:t>
+            </w:r>
+            <w:r>
+              <w:t xml:space="preserve"> Er weiss auch welches Gleis sowie die Fahrtdauer der Verbindung.</w:t>
+            </w:r>
+          </w:p>
+        </w:tc>
+        <w:tc>
+          <w:tcPr>
+            <w:tcW w:w="6384" w:type="dxa"/>
+          </w:tcPr>
+          <w:p>
+            <w:r>
+              <w:rPr>
+                <w:noProof/>
+              </w:rPr>
+              <w:drawing>
+                <wp:anchor distT="0" distB="0" distL="114300" distR="114300" simplePos="0" relativeHeight="251674624" behindDoc="0" locked="0" layoutInCell="1" allowOverlap="1" wp14:anchorId="27FCFB2A">
+                  <wp:simplePos x="0" y="0"/>
+                  <wp:positionH relativeFrom="column">
+                    <wp:posOffset>15239</wp:posOffset>
+                  </wp:positionH>
+                  <wp:positionV relativeFrom="paragraph">
+                    <wp:posOffset>107315</wp:posOffset>
+                  </wp:positionV>
+                  <wp:extent cx="3924579" cy="914400"/>
+                  <wp:effectExtent l="0" t="0" r="0" b="0"/>
+                  <wp:wrapNone/>
+                  <wp:docPr id="14" name="Grafik 14"/>
+                  <wp:cNvGraphicFramePr>
+                    <a:graphicFrameLocks xmlns:a="http://schemas.openxmlformats.org/drawingml/2006/main" noChangeAspect="1"/>
+                  </wp:cNvGraphicFramePr>
+                  <a:graphic xmlns:a="http://schemas.openxmlformats.org/drawingml/2006/main">
+                    <a:graphicData uri="http://schemas.openxmlformats.org/drawingml/2006/picture">
+                      <pic:pic xmlns:pic="http://schemas.openxmlformats.org/drawingml/2006/picture">
+                        <pic:nvPicPr>
+                          <pic:cNvPr id="1" name=""/>
+                          <pic:cNvPicPr/>
+                        </pic:nvPicPr>
+                        <pic:blipFill>
+                          <a:blip r:embed="rId17">
+                            <a:extLst>
+                              <a:ext uri="{28A0092B-C50C-407E-A947-70E740481C1C}">
+                                <a14:useLocalDpi xmlns:a14="http://schemas.microsoft.com/office/drawing/2010/main" val="0"/>
+                              </a:ext>
+                            </a:extLst>
+                          </a:blip>
+                          <a:stretch>
+                            <a:fillRect/>
+                          </a:stretch>
+                        </pic:blipFill>
+                        <pic:spPr>
+                          <a:xfrm>
+                            <a:off x="0" y="0"/>
+                            <a:ext cx="3934569" cy="916728"/>
+                          </a:xfrm>
+                          <a:prstGeom prst="rect">
+                            <a:avLst/>
+                          </a:prstGeom>
+                        </pic:spPr>
+                      </pic:pic>
+                    </a:graphicData>
+                  </a:graphic>
+                  <wp14:sizeRelH relativeFrom="margin">
+                    <wp14:pctWidth>0</wp14:pctWidth>
+                  </wp14:sizeRelH>
+                  <wp14:sizeRelV relativeFrom="margin">
+                    <wp14:pctHeight>0</wp14:pctHeight>
+                  </wp14:sizeRelV>
+                </wp:anchor>
+              </w:drawing>
+            </w:r>
+          </w:p>
+        </w:tc>
+      </w:tr>
+    </w:tbl>
+    <w:p/>
+    <w:p/>
+    <w:p/>
+    <w:p/>
+    <w:p/>
+    <w:p/>
+    <w:p/>
+    <w:p/>
+    <w:p/>
+    <w:p/>
+    <w:p/>
+    <w:p>
+      <w:pPr>
+        <w:rPr>
+          <w:b/>
+          <w:sz w:val="24"/>
+          <w:szCs w:val="24"/>
+        </w:rPr>
+      </w:pPr>
+      <w:r>
+        <w:rPr>
+          <w:b/>
+          <w:sz w:val="24"/>
+          <w:szCs w:val="24"/>
+        </w:rPr>
+        <w:lastRenderedPageBreak/>
+        <w:t>Testfall 2</w:t>
+      </w:r>
+    </w:p>
+    <w:p>
+      <w:r>
+        <w:t>User der von der</w:t>
+      </w:r>
+      <w:r>
+        <w:t xml:space="preserve"> Haltestelle</w:t>
+      </w:r>
+      <w:r>
+        <w:t xml:space="preserve"> Root D4, Oberfeld</w:t>
+      </w:r>
+      <w:r>
+        <w:t xml:space="preserve"> </w:t>
+      </w:r>
+      <w:r>
+        <w:t>alle mögliche Verbindung</w:t>
+      </w:r>
+      <w:r>
+        <w:t xml:space="preserve"> ab 17:00 anzeigt.</w:t>
+      </w:r>
+    </w:p>
+    <w:tbl>
+      <w:tblPr>
+        <w:tblStyle w:val="Tabellenraster"/>
+        <w:tblW w:w="10065" w:type="dxa"/>
+        <w:tblInd w:w="-5" w:type="dxa"/>
+        <w:tblLook w:val="04A0" w:firstRow="1" w:lastRow="0" w:firstColumn="1" w:lastColumn="0" w:noHBand="0" w:noVBand="1"/>
+      </w:tblPr>
+      <w:tblGrid>
+        <w:gridCol w:w="926"/>
+        <w:gridCol w:w="2768"/>
+        <w:gridCol w:w="6371"/>
+      </w:tblGrid>
+      <w:tr>
+        <w:tc>
+          <w:tcPr>
+            <w:tcW w:w="910" w:type="dxa"/>
+          </w:tcPr>
+          <w:p>
+            <w:pPr>
+              <w:rPr>
+                <w:b/>
+              </w:rPr>
+            </w:pPr>
+            <w:r>
+              <w:rPr>
+                <w:b/>
+              </w:rPr>
+              <w:t>Schritte</w:t>
+            </w:r>
+          </w:p>
+        </w:tc>
+        <w:tc>
+          <w:tcPr>
+            <w:tcW w:w="2771" w:type="dxa"/>
+          </w:tcPr>
+          <w:p>
+            <w:pPr>
+              <w:rPr>
+                <w:b/>
+              </w:rPr>
+            </w:pPr>
+            <w:r>
+              <w:rPr>
+                <w:b/>
+              </w:rPr>
+              <w:t>Beschreibung</w:t>
+            </w:r>
+          </w:p>
+        </w:tc>
+        <w:tc>
+          <w:tcPr>
+            <w:tcW w:w="6384" w:type="dxa"/>
+          </w:tcPr>
+          <w:p>
+            <w:pPr>
+              <w:rPr>
+                <w:b/>
+              </w:rPr>
+            </w:pPr>
+            <w:r>
+              <w:rPr>
+                <w:b/>
+              </w:rPr>
+              <w:t>Bild</w:t>
+            </w:r>
+          </w:p>
+        </w:tc>
+      </w:tr>
+      <w:tr>
+        <w:trPr>
+          <w:trHeight w:val="1148"/>
+        </w:trPr>
+        <w:tc>
+          <w:tcPr>
+            <w:tcW w:w="910" w:type="dxa"/>
+          </w:tcPr>
+          <w:p>
+            <w:pPr>
+              <w:jc w:val="center"/>
+            </w:pPr>
+            <w:r>
+              <w:t>1</w:t>
+            </w:r>
+          </w:p>
+        </w:tc>
+        <w:tc>
+          <w:tcPr>
+            <w:tcW w:w="2771" w:type="dxa"/>
+          </w:tcPr>
+          <w:p>
+            <w:r>
+              <w:t xml:space="preserve">Abfahrtsort </w:t>
+            </w:r>
+            <w:r>
+              <w:t>Root D4, Oberfeld</w:t>
+            </w:r>
+            <w:r>
+              <w:t xml:space="preserve"> in TextBox eingeben.</w:t>
+            </w:r>
+          </w:p>
+        </w:tc>
+        <w:tc>
+          <w:tcPr>
+            <w:tcW w:w="6384" w:type="dxa"/>
+          </w:tcPr>
+          <w:p>
+            <w:r>
+              <w:rPr>
+                <w:noProof/>
+              </w:rPr>
+              <w:drawing>
+                <wp:anchor distT="0" distB="0" distL="114300" distR="114300" simplePos="0" relativeHeight="251681792" behindDoc="0" locked="0" layoutInCell="1" allowOverlap="1" wp14:anchorId="322799B6">
+                  <wp:simplePos x="0" y="0"/>
+                  <wp:positionH relativeFrom="column">
+                    <wp:posOffset>-10160</wp:posOffset>
+                  </wp:positionH>
+                  <wp:positionV relativeFrom="paragraph">
+                    <wp:posOffset>59690</wp:posOffset>
+                  </wp:positionV>
+                  <wp:extent cx="1762125" cy="571500"/>
+                  <wp:effectExtent l="0" t="0" r="9525" b="0"/>
+                  <wp:wrapNone/>
+                  <wp:docPr id="20" name="Grafik 20"/>
+                  <wp:cNvGraphicFramePr>
+                    <a:graphicFrameLocks xmlns:a="http://schemas.openxmlformats.org/drawingml/2006/main" noChangeAspect="1"/>
+                  </wp:cNvGraphicFramePr>
+                  <a:graphic xmlns:a="http://schemas.openxmlformats.org/drawingml/2006/main">
+                    <a:graphicData uri="http://schemas.openxmlformats.org/drawingml/2006/picture">
+                      <pic:pic xmlns:pic="http://schemas.openxmlformats.org/drawingml/2006/picture">
+                        <pic:nvPicPr>
+                          <pic:cNvPr id="1" name=""/>
+                          <pic:cNvPicPr/>
+                        </pic:nvPicPr>
+                        <pic:blipFill>
+                          <a:blip r:embed="rId18">
+                            <a:extLst>
+                              <a:ext uri="{28A0092B-C50C-407E-A947-70E740481C1C}">
+                                <a14:useLocalDpi xmlns:a14="http://schemas.microsoft.com/office/drawing/2010/main" val="0"/>
+                              </a:ext>
+                            </a:extLst>
+                          </a:blip>
+                          <a:stretch>
+                            <a:fillRect/>
+                          </a:stretch>
+                        </pic:blipFill>
+                        <pic:spPr>
+                          <a:xfrm>
+                            <a:off x="0" y="0"/>
+                            <a:ext cx="1762125" cy="571500"/>
+                          </a:xfrm>
+                          <a:prstGeom prst="rect">
+                            <a:avLst/>
+                          </a:prstGeom>
+                        </pic:spPr>
+                      </pic:pic>
+                    </a:graphicData>
+                  </a:graphic>
+                </wp:anchor>
+              </w:drawing>
+            </w:r>
+          </w:p>
+        </w:tc>
+      </w:tr>
+      <w:tr>
+        <w:trPr>
+          <w:trHeight w:val="980"/>
+        </w:trPr>
+        <w:tc>
+          <w:tcPr>
+            <w:tcW w:w="910" w:type="dxa"/>
+          </w:tcPr>
+          <w:p>
+            <w:pPr>
+              <w:jc w:val="center"/>
+            </w:pPr>
+            <w:r>
+              <w:t>2</w:t>
+            </w:r>
+          </w:p>
+        </w:tc>
+        <w:tc>
+          <w:tcPr>
+            <w:tcW w:w="2771" w:type="dxa"/>
+          </w:tcPr>
+          <w:p>
+            <w:r>
+              <w:t>Abfahrtszeit im DateTimePicker eingeben 17:00</w:t>
+            </w:r>
+            <w:r>
+              <w:t>,</w:t>
+            </w:r>
+          </w:p>
+        </w:tc>
+        <w:tc>
+          <w:tcPr>
+            <w:tcW w:w="6384" w:type="dxa"/>
+          </w:tcPr>
+          <w:p>
+            <w:r>
+              <w:rPr>
+                <w:noProof/>
+              </w:rPr>
+              <w:drawing>
+                <wp:anchor distT="0" distB="0" distL="114300" distR="114300" simplePos="0" relativeHeight="251682816" behindDoc="0" locked="0" layoutInCell="1" allowOverlap="1" wp14:anchorId="5E7E8C1F">
+                  <wp:simplePos x="0" y="0"/>
+                  <wp:positionH relativeFrom="column">
+                    <wp:posOffset>27940</wp:posOffset>
+                  </wp:positionH>
+                  <wp:positionV relativeFrom="paragraph">
+                    <wp:posOffset>105410</wp:posOffset>
+                  </wp:positionV>
+                  <wp:extent cx="771525" cy="419100"/>
+                  <wp:effectExtent l="0" t="0" r="9525" b="0"/>
+                  <wp:wrapNone/>
+                  <wp:docPr id="21" name="Grafik 21"/>
+                  <wp:cNvGraphicFramePr>
+                    <a:graphicFrameLocks xmlns:a="http://schemas.openxmlformats.org/drawingml/2006/main" noChangeAspect="1"/>
+                  </wp:cNvGraphicFramePr>
+                  <a:graphic xmlns:a="http://schemas.openxmlformats.org/drawingml/2006/main">
+                    <a:graphicData uri="http://schemas.openxmlformats.org/drawingml/2006/picture">
+                      <pic:pic xmlns:pic="http://schemas.openxmlformats.org/drawingml/2006/picture">
+                        <pic:nvPicPr>
+                          <pic:cNvPr id="1" name=""/>
+                          <pic:cNvPicPr/>
+                        </pic:nvPicPr>
+                        <pic:blipFill>
+                          <a:blip r:embed="rId19">
+                            <a:extLst>
+                              <a:ext uri="{28A0092B-C50C-407E-A947-70E740481C1C}">
+                                <a14:useLocalDpi xmlns:a14="http://schemas.microsoft.com/office/drawing/2010/main" val="0"/>
+                              </a:ext>
+                            </a:extLst>
+                          </a:blip>
+                          <a:stretch>
+                            <a:fillRect/>
+                          </a:stretch>
+                        </pic:blipFill>
+                        <pic:spPr>
+                          <a:xfrm>
+                            <a:off x="0" y="0"/>
+                            <a:ext cx="771525" cy="419100"/>
+                          </a:xfrm>
+                          <a:prstGeom prst="rect">
+                            <a:avLst/>
+                          </a:prstGeom>
+                        </pic:spPr>
+                      </pic:pic>
+                    </a:graphicData>
+                  </a:graphic>
+                </wp:anchor>
+              </w:drawing>
+            </w:r>
+          </w:p>
+        </w:tc>
+      </w:tr>
+      <w:tr>
+        <w:trPr>
+          <w:trHeight w:val="425"/>
+        </w:trPr>
+        <w:tc>
+          <w:tcPr>
+            <w:tcW w:w="910" w:type="dxa"/>
+          </w:tcPr>
+          <w:p>
+            <w:pPr>
+              <w:jc w:val="center"/>
+            </w:pPr>
+            <w:r>
+              <w:t>3</w:t>
+            </w:r>
+          </w:p>
+        </w:tc>
+        <w:tc>
+          <w:tcPr>
+            <w:tcW w:w="2771" w:type="dxa"/>
+          </w:tcPr>
+          <w:p>
+            <w:r>
+              <w:t>Anzeigetafel anzeigen mit Buttonklick auf Tafelicon</w:t>
+            </w:r>
+            <w:r>
+              <w:t>,</w:t>
+            </w:r>
+          </w:p>
+        </w:tc>
+        <w:tc>
+          <w:tcPr>
+            <w:tcW w:w="6384" w:type="dxa"/>
+          </w:tcPr>
+          <w:p>
+            <w:r>
+              <w:rPr>
+                <w:noProof/>
+              </w:rPr>
+              <w:drawing>
+                <wp:anchor distT="0" distB="0" distL="114300" distR="114300" simplePos="0" relativeHeight="251683840" behindDoc="0" locked="0" layoutInCell="1" allowOverlap="1" wp14:anchorId="7B7802CB">
+                  <wp:simplePos x="0" y="0"/>
+                  <wp:positionH relativeFrom="column">
+                    <wp:posOffset>46990</wp:posOffset>
+                  </wp:positionH>
+                  <wp:positionV relativeFrom="paragraph">
+                    <wp:posOffset>38735</wp:posOffset>
+                  </wp:positionV>
+                  <wp:extent cx="466725" cy="405082"/>
+                  <wp:effectExtent l="0" t="0" r="0" b="0"/>
+                  <wp:wrapNone/>
+                  <wp:docPr id="22" name="Grafik 22"/>
+                  <wp:cNvGraphicFramePr>
+                    <a:graphicFrameLocks xmlns:a="http://schemas.openxmlformats.org/drawingml/2006/main" noChangeAspect="1"/>
+                  </wp:cNvGraphicFramePr>
+                  <a:graphic xmlns:a="http://schemas.openxmlformats.org/drawingml/2006/main">
+                    <a:graphicData uri="http://schemas.openxmlformats.org/drawingml/2006/picture">
+                      <pic:pic xmlns:pic="http://schemas.openxmlformats.org/drawingml/2006/picture">
+                        <pic:nvPicPr>
+                          <pic:cNvPr id="1" name=""/>
+                          <pic:cNvPicPr/>
+                        </pic:nvPicPr>
+                        <pic:blipFill rotWithShape="1">
+                          <a:blip r:embed="rId20">
+                            <a:extLst>
+                              <a:ext uri="{28A0092B-C50C-407E-A947-70E740481C1C}">
+                                <a14:useLocalDpi xmlns:a14="http://schemas.microsoft.com/office/drawing/2010/main" val="0"/>
+                              </a:ext>
+                            </a:extLst>
+                          </a:blip>
+                          <a:srcRect t="24288" r="10169" b="9998"/>
+                          <a:stretch/>
+                        </pic:blipFill>
+                        <pic:spPr bwMode="auto">
+                          <a:xfrm>
+                            <a:off x="0" y="0"/>
+                            <a:ext cx="466725" cy="405082"/>
+                          </a:xfrm>
+                          <a:prstGeom prst="rect">
+                            <a:avLst/>
+                          </a:prstGeom>
+                          <a:ln>
+                            <a:noFill/>
+                          </a:ln>
+                          <a:extLst>
+                            <a:ext uri="{53640926-AAD7-44D8-BBD7-CCE9431645EC}">
+                              <a14:shadowObscured xmlns:a14="http://schemas.microsoft.com/office/drawing/2010/main"/>
+                            </a:ext>
+                          </a:extLst>
+                        </pic:spPr>
+                      </pic:pic>
+                    </a:graphicData>
+                  </a:graphic>
+                  <wp14:sizeRelH relativeFrom="margin">
+                    <wp14:pctWidth>0</wp14:pctWidth>
+                  </wp14:sizeRelH>
+                  <wp14:sizeRelV relativeFrom="margin">
+                    <wp14:pctHeight>0</wp14:pctHeight>
+                  </wp14:sizeRelV>
+                </wp:anchor>
+              </w:drawing>
+            </w:r>
+          </w:p>
+          <w:p/>
+          <w:p/>
+        </w:tc>
+      </w:tr>
+      <w:tr>
+        <w:trPr>
+          <w:trHeight w:val="3827"/>
+        </w:trPr>
+        <w:tc>
+          <w:tcPr>
+            <w:tcW w:w="910" w:type="dxa"/>
+          </w:tcPr>
+          <w:p>
+            <w:pPr>
+              <w:jc w:val="center"/>
+            </w:pPr>
+            <w:r>
+              <w:t>4</w:t>
+            </w:r>
+          </w:p>
+        </w:tc>
+        <w:tc>
+          <w:tcPr>
+            <w:tcW w:w="2771" w:type="dxa"/>
+          </w:tcPr>
+          <w:p>
+            <w:r>
+              <w:t>Alle möglichen Verbindungen von dem Abfahrtsort werden ab der gesetzten Zeit angezeigt.</w:t>
+            </w:r>
+          </w:p>
+        </w:tc>
+        <w:tc>
+          <w:tcPr>
+            <w:tcW w:w="6384" w:type="dxa"/>
+          </w:tcPr>
+          <w:p>
+            <w:r>
+              <w:rPr>
+                <w:noProof/>
+              </w:rPr>
+              <w:drawing>
+                <wp:anchor distT="0" distB="0" distL="114300" distR="114300" simplePos="0" relativeHeight="251684864" behindDoc="0" locked="0" layoutInCell="1" allowOverlap="1" wp14:anchorId="62E2C97D">
+                  <wp:simplePos x="0" y="0"/>
+                  <wp:positionH relativeFrom="column">
+                    <wp:posOffset>8890</wp:posOffset>
+                  </wp:positionH>
+                  <wp:positionV relativeFrom="paragraph">
+                    <wp:posOffset>141605</wp:posOffset>
+                  </wp:positionV>
+                  <wp:extent cx="3914775" cy="2183753"/>
+                  <wp:effectExtent l="0" t="0" r="0" b="7620"/>
+                  <wp:wrapNone/>
+                  <wp:docPr id="23" name="Grafik 23"/>
+                  <wp:cNvGraphicFramePr>
+                    <a:graphicFrameLocks xmlns:a="http://schemas.openxmlformats.org/drawingml/2006/main" noChangeAspect="1"/>
+                  </wp:cNvGraphicFramePr>
+                  <a:graphic xmlns:a="http://schemas.openxmlformats.org/drawingml/2006/main">
+                    <a:graphicData uri="http://schemas.openxmlformats.org/drawingml/2006/picture">
+                      <pic:pic xmlns:pic="http://schemas.openxmlformats.org/drawingml/2006/picture">
+                        <pic:nvPicPr>
+                          <pic:cNvPr id="1" name=""/>
+                          <pic:cNvPicPr/>
+                        </pic:nvPicPr>
+                        <pic:blipFill>
+                          <a:blip r:embed="rId21">
+                            <a:extLst>
+                              <a:ext uri="{28A0092B-C50C-407E-A947-70E740481C1C}">
+                                <a14:useLocalDpi xmlns:a14="http://schemas.microsoft.com/office/drawing/2010/main" val="0"/>
+                              </a:ext>
+                            </a:extLst>
+                          </a:blip>
+                          <a:stretch>
+                            <a:fillRect/>
+                          </a:stretch>
+                        </pic:blipFill>
+                        <pic:spPr>
+                          <a:xfrm>
+                            <a:off x="0" y="0"/>
+                            <a:ext cx="3914775" cy="2183753"/>
+                          </a:xfrm>
+                          <a:prstGeom prst="rect">
+                            <a:avLst/>
+                          </a:prstGeom>
+                        </pic:spPr>
+                      </pic:pic>
+                    </a:graphicData>
+                  </a:graphic>
+                  <wp14:sizeRelH relativeFrom="margin">
+                    <wp14:pctWidth>0</wp14:pctWidth>
+                  </wp14:sizeRelH>
+                  <wp14:sizeRelV relativeFrom="margin">
+                    <wp14:pctHeight>0</wp14:pctHeight>
+                  </wp14:sizeRelV>
+                </wp:anchor>
+              </w:drawing>
+            </w:r>
+          </w:p>
+        </w:tc>
+      </w:tr>
+    </w:tbl>
+    <w:p/>
+    <w:p>
+      <w:pPr>
+        <w:pStyle w:val="berschrift1"/>
+        <w:numPr>
+          <w:ilvl w:val="0"/>
+          <w:numId w:val="3"/>
+        </w:numPr>
+      </w:pPr>
+      <w:bookmarkStart w:id="6" w:name="_Toc531639941"/>
+      <w:r>
+        <w:t>Installationsanleitung</w:t>
+      </w:r>
+      <w:bookmarkEnd w:id="6"/>
+    </w:p>
+    <w:p/>
+    <w:p>
+      <w:proofErr w:type="spellStart"/>
+      <w:r>
+        <w:t>dadasdad</w:t>
+      </w:r>
+      <w:proofErr w:type="spellEnd"/>
     </w:p>
     <w:sectPr>
       <w:pgSz w:w="11906" w:h="16838"/>
@@ -1521,11 +3951,11 @@
 <file path=word/numbering.xml><?xml version="1.0" encoding="utf-8"?>
 <w:numbering xmlns:wpc="http://schemas.microsoft.com/office/word/2010/wordprocessingCanvas" xmlns:cx="http://schemas.microsoft.com/office/drawing/2014/chartex" xmlns:cx1="http://schemas.microsoft.com/office/drawing/2015/9/8/chartex" xmlns:cx2="http://schemas.microsoft.com/office/drawing/2015/10/21/chartex" xmlns:cx3="http://schemas.microsoft.com/office/drawing/2016/5/9/chartex" xmlns:cx4="http://schemas.microsoft.com/office/drawing/2016/5/10/chartex" xmlns:cx5="http://schemas.microsoft.com/office/drawing/2016/5/11/chartex" xmlns:cx6="http://schemas.microsoft.com/office/drawing/2016/5/12/chartex" xmlns:cx7="http://schemas.microsoft.com/office/drawing/2016/5/13/chartex" xmlns:cx8="http://schemas.microsoft.com/office/drawing/2016/5/14/chartex" xmlns:mc="http://schemas.openxmlformats.org/markup-compatibility/2006" xmlns:aink="http://schemas.microsoft.com/office/drawing/2016/ink" xmlns:am3d="http://schemas.microsoft.com/office/drawing/2017/model3d" xmlns:o="urn:schemas-microsoft-com:office:office" xmlns:r="http://schemas.openxmlformats.org/officeDocument/2006/relationships" xmlns:m="http://schemas.openxmlformats.org/officeDocument/2006/math" xmlns:v="urn:schemas-microsoft-com:vml" xmlns:wp14="http://schemas.microsoft.com/office/word/2010/wordprocessingDrawing" xmlns:wp="http://schemas.openxmlformats.org/drawingml/2006/wordprocessingDrawing" xmlns:w10="urn:schemas-microsoft-com:office:word" xmlns:w="http://schemas.openxmlformats.org/wordprocessingml/2006/main" xmlns:w14="http://schemas.microsoft.com/office/word/2010/wordml" xmlns:w15="http://schemas.microsoft.com/office/word/2012/wordml" xmlns:w16cid="http://schemas.microsoft.com/office/word/2016/wordml/cid" xmlns:w16se="http://schemas.microsoft.com/office/word/2015/wordml/symex" xmlns:wpg="http://schemas.microsoft.com/office/word/2010/wordprocessingGroup" xmlns:wpi="http://schemas.microsoft.com/office/word/2010/wordprocessingInk" xmlns:wne="http://schemas.microsoft.com/office/word/2006/wordml" xmlns:wps="http://schemas.microsoft.com/office/word/2010/wordprocessingShape" mc:Ignorable="w14 w15 w16se w16cid wp14">
   <w:abstractNum w:abstractNumId="0" w15:restartNumberingAfterBreak="0">
-    <w:nsid w:val="3EEB7E70"/>
+    <w:nsid w:val="315E0E07"/>
     <w:multiLevelType w:val="multilevel"/>
-    <w:tmpl w:val="C63EF660"/>
+    <w:tmpl w:val="C436CD70"/>
     <w:lvl w:ilvl="0">
-      <w:start w:val="3"/>
+      <w:start w:val="4"/>
       <w:numFmt w:val="decimal"/>
       <w:lvlText w:val="%1.0"/>
       <w:lvlJc w:val="left"/>
@@ -1634,11 +4064,11 @@
     </w:lvl>
   </w:abstractNum>
   <w:abstractNum w:abstractNumId="1" w15:restartNumberingAfterBreak="0">
-    <w:nsid w:val="52F30A9E"/>
+    <w:nsid w:val="3EEB7E70"/>
     <w:multiLevelType w:val="multilevel"/>
-    <w:tmpl w:val="20002414"/>
+    <w:tmpl w:val="C63EF660"/>
     <w:lvl w:ilvl="0">
-      <w:start w:val="1"/>
+      <w:start w:val="3"/>
       <w:numFmt w:val="decimal"/>
       <w:lvlText w:val="%1.0"/>
       <w:lvlJc w:val="left"/>
@@ -1746,11 +4176,243 @@
       </w:rPr>
     </w:lvl>
   </w:abstractNum>
+  <w:abstractNum w:abstractNumId="2" w15:restartNumberingAfterBreak="0">
+    <w:nsid w:val="52F30A9E"/>
+    <w:multiLevelType w:val="multilevel"/>
+    <w:tmpl w:val="20002414"/>
+    <w:lvl w:ilvl="0">
+      <w:start w:val="1"/>
+      <w:numFmt w:val="decimal"/>
+      <w:lvlText w:val="%1.0"/>
+      <w:lvlJc w:val="left"/>
+      <w:pPr>
+        <w:ind w:left="720" w:hanging="720"/>
+      </w:pPr>
+      <w:rPr>
+        <w:rFonts w:hint="default"/>
+      </w:rPr>
+    </w:lvl>
+    <w:lvl w:ilvl="1">
+      <w:start w:val="1"/>
+      <w:numFmt w:val="decimal"/>
+      <w:lvlText w:val="%1.%2"/>
+      <w:lvlJc w:val="left"/>
+      <w:pPr>
+        <w:ind w:left="1428" w:hanging="720"/>
+      </w:pPr>
+      <w:rPr>
+        <w:rFonts w:hint="default"/>
+      </w:rPr>
+    </w:lvl>
+    <w:lvl w:ilvl="2">
+      <w:start w:val="1"/>
+      <w:numFmt w:val="decimal"/>
+      <w:lvlText w:val="%1.%2.%3"/>
+      <w:lvlJc w:val="left"/>
+      <w:pPr>
+        <w:ind w:left="2136" w:hanging="720"/>
+      </w:pPr>
+      <w:rPr>
+        <w:rFonts w:hint="default"/>
+      </w:rPr>
+    </w:lvl>
+    <w:lvl w:ilvl="3">
+      <w:start w:val="1"/>
+      <w:numFmt w:val="decimal"/>
+      <w:lvlText w:val="%1.%2.%3.%4"/>
+      <w:lvlJc w:val="left"/>
+      <w:pPr>
+        <w:ind w:left="3204" w:hanging="1080"/>
+      </w:pPr>
+      <w:rPr>
+        <w:rFonts w:hint="default"/>
+      </w:rPr>
+    </w:lvl>
+    <w:lvl w:ilvl="4">
+      <w:start w:val="1"/>
+      <w:numFmt w:val="decimal"/>
+      <w:lvlText w:val="%1.%2.%3.%4.%5"/>
+      <w:lvlJc w:val="left"/>
+      <w:pPr>
+        <w:ind w:left="4272" w:hanging="1440"/>
+      </w:pPr>
+      <w:rPr>
+        <w:rFonts w:hint="default"/>
+      </w:rPr>
+    </w:lvl>
+    <w:lvl w:ilvl="5">
+      <w:start w:val="1"/>
+      <w:numFmt w:val="decimal"/>
+      <w:lvlText w:val="%1.%2.%3.%4.%5.%6"/>
+      <w:lvlJc w:val="left"/>
+      <w:pPr>
+        <w:ind w:left="4980" w:hanging="1440"/>
+      </w:pPr>
+      <w:rPr>
+        <w:rFonts w:hint="default"/>
+      </w:rPr>
+    </w:lvl>
+    <w:lvl w:ilvl="6">
+      <w:start w:val="1"/>
+      <w:numFmt w:val="decimal"/>
+      <w:lvlText w:val="%1.%2.%3.%4.%5.%6.%7"/>
+      <w:lvlJc w:val="left"/>
+      <w:pPr>
+        <w:ind w:left="6048" w:hanging="1800"/>
+      </w:pPr>
+      <w:rPr>
+        <w:rFonts w:hint="default"/>
+      </w:rPr>
+    </w:lvl>
+    <w:lvl w:ilvl="7">
+      <w:start w:val="1"/>
+      <w:numFmt w:val="decimal"/>
+      <w:lvlText w:val="%1.%2.%3.%4.%5.%6.%7.%8"/>
+      <w:lvlJc w:val="left"/>
+      <w:pPr>
+        <w:ind w:left="7116" w:hanging="2160"/>
+      </w:pPr>
+      <w:rPr>
+        <w:rFonts w:hint="default"/>
+      </w:rPr>
+    </w:lvl>
+    <w:lvl w:ilvl="8">
+      <w:start w:val="1"/>
+      <w:numFmt w:val="decimal"/>
+      <w:lvlText w:val="%1.%2.%3.%4.%5.%6.%7.%8.%9"/>
+      <w:lvlJc w:val="left"/>
+      <w:pPr>
+        <w:ind w:left="7824" w:hanging="2160"/>
+      </w:pPr>
+      <w:rPr>
+        <w:rFonts w:hint="default"/>
+      </w:rPr>
+    </w:lvl>
+  </w:abstractNum>
+  <w:abstractNum w:abstractNumId="3" w15:restartNumberingAfterBreak="0">
+    <w:nsid w:val="54212B69"/>
+    <w:multiLevelType w:val="multilevel"/>
+    <w:tmpl w:val="0CD4958A"/>
+    <w:lvl w:ilvl="0">
+      <w:start w:val="3"/>
+      <w:numFmt w:val="decimal"/>
+      <w:lvlText w:val="%1.0"/>
+      <w:lvlJc w:val="left"/>
+      <w:pPr>
+        <w:ind w:left="720" w:hanging="720"/>
+      </w:pPr>
+      <w:rPr>
+        <w:rFonts w:hint="default"/>
+      </w:rPr>
+    </w:lvl>
+    <w:lvl w:ilvl="1">
+      <w:start w:val="1"/>
+      <w:numFmt w:val="decimal"/>
+      <w:lvlText w:val="%1.%2"/>
+      <w:lvlJc w:val="left"/>
+      <w:pPr>
+        <w:ind w:left="1428" w:hanging="720"/>
+      </w:pPr>
+      <w:rPr>
+        <w:rFonts w:hint="default"/>
+      </w:rPr>
+    </w:lvl>
+    <w:lvl w:ilvl="2">
+      <w:start w:val="1"/>
+      <w:numFmt w:val="decimal"/>
+      <w:lvlText w:val="%1.%2.%3"/>
+      <w:lvlJc w:val="left"/>
+      <w:pPr>
+        <w:ind w:left="2136" w:hanging="720"/>
+      </w:pPr>
+      <w:rPr>
+        <w:rFonts w:hint="default"/>
+      </w:rPr>
+    </w:lvl>
+    <w:lvl w:ilvl="3">
+      <w:start w:val="1"/>
+      <w:numFmt w:val="decimal"/>
+      <w:lvlText w:val="%1.%2.%3.%4"/>
+      <w:lvlJc w:val="left"/>
+      <w:pPr>
+        <w:ind w:left="3204" w:hanging="1080"/>
+      </w:pPr>
+      <w:rPr>
+        <w:rFonts w:hint="default"/>
+      </w:rPr>
+    </w:lvl>
+    <w:lvl w:ilvl="4">
+      <w:start w:val="1"/>
+      <w:numFmt w:val="decimal"/>
+      <w:lvlText w:val="%1.%2.%3.%4.%5"/>
+      <w:lvlJc w:val="left"/>
+      <w:pPr>
+        <w:ind w:left="4272" w:hanging="1440"/>
+      </w:pPr>
+      <w:rPr>
+        <w:rFonts w:hint="default"/>
+      </w:rPr>
+    </w:lvl>
+    <w:lvl w:ilvl="5">
+      <w:start w:val="1"/>
+      <w:numFmt w:val="decimal"/>
+      <w:lvlText w:val="%1.%2.%3.%4.%5.%6"/>
+      <w:lvlJc w:val="left"/>
+      <w:pPr>
+        <w:ind w:left="4980" w:hanging="1440"/>
+      </w:pPr>
+      <w:rPr>
+        <w:rFonts w:hint="default"/>
+      </w:rPr>
+    </w:lvl>
+    <w:lvl w:ilvl="6">
+      <w:start w:val="1"/>
+      <w:numFmt w:val="decimal"/>
+      <w:lvlText w:val="%1.%2.%3.%4.%5.%6.%7"/>
+      <w:lvlJc w:val="left"/>
+      <w:pPr>
+        <w:ind w:left="6048" w:hanging="1800"/>
+      </w:pPr>
+      <w:rPr>
+        <w:rFonts w:hint="default"/>
+      </w:rPr>
+    </w:lvl>
+    <w:lvl w:ilvl="7">
+      <w:start w:val="1"/>
+      <w:numFmt w:val="decimal"/>
+      <w:lvlText w:val="%1.%2.%3.%4.%5.%6.%7.%8"/>
+      <w:lvlJc w:val="left"/>
+      <w:pPr>
+        <w:ind w:left="7116" w:hanging="2160"/>
+      </w:pPr>
+      <w:rPr>
+        <w:rFonts w:hint="default"/>
+      </w:rPr>
+    </w:lvl>
+    <w:lvl w:ilvl="8">
+      <w:start w:val="1"/>
+      <w:numFmt w:val="decimal"/>
+      <w:lvlText w:val="%1.%2.%3.%4.%5.%6.%7.%8.%9"/>
+      <w:lvlJc w:val="left"/>
+      <w:pPr>
+        <w:ind w:left="7824" w:hanging="2160"/>
+      </w:pPr>
+      <w:rPr>
+        <w:rFonts w:hint="default"/>
+      </w:rPr>
+    </w:lvl>
+  </w:abstractNum>
   <w:num w:numId="1">
+    <w:abstractNumId w:val="2"/>
+  </w:num>
+  <w:num w:numId="2">
     <w:abstractNumId w:val="1"/>
   </w:num>
-  <w:num w:numId="2">
+  <w:num w:numId="3">
     <w:abstractNumId w:val="0"/>
+  </w:num>
+  <w:num w:numId="4">
+    <w:abstractNumId w:val="3"/>
   </w:num>
 </w:numbering>
 </file>
@@ -2326,532 +4988,26 @@
       <w:contextualSpacing/>
     </w:pPr>
   </w:style>
-</w:styles>
-</file>
-
-<file path=word/glossary/document.xml><?xml version="1.0" encoding="utf-8"?>
-<w:glossaryDocument xmlns:wpc="http://schemas.microsoft.com/office/word/2010/wordprocessingCanvas" xmlns:cx="http://schemas.microsoft.com/office/drawing/2014/chartex" xmlns:cx1="http://schemas.microsoft.com/office/drawing/2015/9/8/chartex" xmlns:cx2="http://schemas.microsoft.com/office/drawing/2015/10/21/chartex" xmlns:cx3="http://schemas.microsoft.com/office/drawing/2016/5/9/chartex" xmlns:cx4="http://schemas.microsoft.com/office/drawing/2016/5/10/chartex" xmlns:cx5="http://schemas.microsoft.com/office/drawing/2016/5/11/chartex" xmlns:cx6="http://schemas.microsoft.com/office/drawing/2016/5/12/chartex" xmlns:cx7="http://schemas.microsoft.com/office/drawing/2016/5/13/chartex" xmlns:cx8="http://schemas.microsoft.com/office/drawing/2016/5/14/chartex" xmlns:mc="http://schemas.openxmlformats.org/markup-compatibility/2006" xmlns:aink="http://schemas.microsoft.com/office/drawing/2016/ink" xmlns:am3d="http://schemas.microsoft.com/office/drawing/2017/model3d" xmlns:o="urn:schemas-microsoft-com:office:office" xmlns:r="http://schemas.openxmlformats.org/officeDocument/2006/relationships" xmlns:m="http://schemas.openxmlformats.org/officeDocument/2006/math" xmlns:v="urn:schemas-microsoft-com:vml" xmlns:wp14="http://schemas.microsoft.com/office/word/2010/wordprocessingDrawing" xmlns:wp="http://schemas.openxmlformats.org/drawingml/2006/wordprocessingDrawing" xmlns:w10="urn:schemas-microsoft-com:office:word" xmlns:w="http://schemas.openxmlformats.org/wordprocessingml/2006/main" xmlns:w14="http://schemas.microsoft.com/office/word/2010/wordml" xmlns:w15="http://schemas.microsoft.com/office/word/2012/wordml" xmlns:w16cid="http://schemas.microsoft.com/office/word/2016/wordml/cid" xmlns:w16se="http://schemas.microsoft.com/office/word/2015/wordml/symex" xmlns:wpg="http://schemas.microsoft.com/office/word/2010/wordprocessingGroup" xmlns:wpi="http://schemas.microsoft.com/office/word/2010/wordprocessingInk" xmlns:wne="http://schemas.microsoft.com/office/word/2006/wordml" xmlns:wps="http://schemas.microsoft.com/office/word/2010/wordprocessingShape" mc:Ignorable="w14 w15 w16se w16cid wp14"/>
-</file>
-
-<file path=word/glossary/fontTable.xml><?xml version="1.0" encoding="utf-8"?>
-<w:fonts xmlns:mc="http://schemas.openxmlformats.org/markup-compatibility/2006" xmlns:r="http://schemas.openxmlformats.org/officeDocument/2006/relationships" xmlns:w="http://schemas.openxmlformats.org/wordprocessingml/2006/main" xmlns:w14="http://schemas.microsoft.com/office/word/2010/wordml" xmlns:w15="http://schemas.microsoft.com/office/word/2012/wordml" xmlns:w16cid="http://schemas.microsoft.com/office/word/2016/wordml/cid" xmlns:w16se="http://schemas.microsoft.com/office/word/2015/wordml/symex" mc:Ignorable="w14 w15 w16se w16cid">
-  <w:font w:name="Times New Roman">
-    <w:panose1 w:val="02020603050405020304"/>
-    <w:charset w:val="00"/>
-    <w:family w:val="roman"/>
-    <w:pitch w:val="variable"/>
-    <w:sig w:usb0="E0002AFF" w:usb1="C0007843" w:usb2="00000009" w:usb3="00000000" w:csb0="000001FF" w:csb1="00000000"/>
-  </w:font>
-  <w:font w:name="Calibri">
-    <w:panose1 w:val="020F0502020204030204"/>
-    <w:charset w:val="00"/>
-    <w:family w:val="swiss"/>
-    <w:pitch w:val="variable"/>
-    <w:sig w:usb0="E0002AFF" w:usb1="4000ACFF" w:usb2="00000001" w:usb3="00000000" w:csb0="000001FF" w:csb1="00000000"/>
-  </w:font>
-  <w:font w:name="Calibri Light">
-    <w:panose1 w:val="020F0302020204030204"/>
-    <w:charset w:val="00"/>
-    <w:family w:val="swiss"/>
-    <w:pitch w:val="variable"/>
-    <w:sig w:usb0="A0002AEF" w:usb1="4000207B" w:usb2="00000000" w:usb3="00000000" w:csb0="000001FF" w:csb1="00000000"/>
-  </w:font>
-  <w:font w:name="Arial">
-    <w:panose1 w:val="020B0604020202020204"/>
-    <w:charset w:val="00"/>
-    <w:family w:val="swiss"/>
-    <w:pitch w:val="variable"/>
-    <w:sig w:usb0="E0002AFF" w:usb1="C0007843" w:usb2="00000009" w:usb3="00000000" w:csb0="000001FF" w:csb1="00000000"/>
-  </w:font>
-</w:fonts>
-</file>
-
-<file path=word/glossary/settings.xml><?xml version="1.0" encoding="utf-8"?>
-<w:settings xmlns:mc="http://schemas.openxmlformats.org/markup-compatibility/2006" xmlns:o="urn:schemas-microsoft-com:office:office" xmlns:r="http://schemas.openxmlformats.org/officeDocument/2006/relationships" xmlns:m="http://schemas.openxmlformats.org/officeDocument/2006/math" xmlns:v="urn:schemas-microsoft-com:vml" xmlns:w10="urn:schemas-microsoft-com:office:word" xmlns:w="http://schemas.openxmlformats.org/wordprocessingml/2006/main" xmlns:w14="http://schemas.microsoft.com/office/word/2010/wordml" xmlns:w15="http://schemas.microsoft.com/office/word/2012/wordml" xmlns:w16cid="http://schemas.microsoft.com/office/word/2016/wordml/cid" xmlns:w16se="http://schemas.microsoft.com/office/word/2015/wordml/symex" xmlns:sl="http://schemas.openxmlformats.org/schemaLibrary/2006/main" mc:Ignorable="w14 w15 w16se w16cid">
-  <w:view w:val="normal"/>
-  <w:defaultTabStop w:val="708"/>
-  <w:hyphenationZone w:val="425"/>
-  <w:characterSpacingControl w:val="doNotCompress"/>
-  <w:compat>
-    <w:useFELayout/>
-    <w:compatSetting w:name="compatibilityMode" w:uri="http://schemas.microsoft.com/office/word" w:val="15"/>
-    <w:compatSetting w:name="overrideTableStyleFontSizeAndJustification" w:uri="http://schemas.microsoft.com/office/word" w:val="1"/>
-    <w:compatSetting w:name="enableOpenTypeFeatures" w:uri="http://schemas.microsoft.com/office/word" w:val="1"/>
-    <w:compatSetting w:name="doNotFlipMirrorIndents" w:uri="http://schemas.microsoft.com/office/word" w:val="1"/>
-    <w:compatSetting w:name="differentiateMultirowTableHeaders" w:uri="http://schemas.microsoft.com/office/word" w:val="1"/>
-    <w:compatSetting w:name="useWord2013TrackBottomHyphenation" w:uri="http://schemas.microsoft.com/office/word" w:val="0"/>
-  </w:compat>
-  <w:rsids>
-    <w:rsidRoot w:val="00F051E1"/>
-    <w:rsid w:val="008C01BB"/>
-    <w:rsid w:val="00F051E1"/>
-  </w:rsids>
-  <m:mathPr>
-    <m:mathFont m:val="Cambria Math"/>
-    <m:brkBin m:val="before"/>
-    <m:brkBinSub m:val="--"/>
-    <m:smallFrac m:val="0"/>
-    <m:dispDef/>
-    <m:lMargin m:val="0"/>
-    <m:rMargin m:val="0"/>
-    <m:defJc m:val="centerGroup"/>
-    <m:wrapIndent m:val="1440"/>
-    <m:intLim m:val="subSup"/>
-    <m:naryLim m:val="undOvr"/>
-  </m:mathPr>
-  <w:themeFontLang w:val="de-CH"/>
-  <w:clrSchemeMapping w:bg1="light1" w:t1="dark1" w:bg2="light2" w:t2="dark2" w:accent1="accent1" w:accent2="accent2" w:accent3="accent3" w:accent4="accent4" w:accent5="accent5" w:accent6="accent6" w:hyperlink="hyperlink" w:followedHyperlink="followedHyperlink"/>
-  <w:decimalSymbol w:val="."/>
-  <w:listSeparator w:val=";"/>
-  <w15:chartTrackingRefBased/>
-</w:settings>
-</file>
-
-<file path=word/glossary/styles.xml><?xml version="1.0" encoding="utf-8"?>
-<w:styles xmlns:mc="http://schemas.openxmlformats.org/markup-compatibility/2006" xmlns:r="http://schemas.openxmlformats.org/officeDocument/2006/relationships" xmlns:w="http://schemas.openxmlformats.org/wordprocessingml/2006/main" xmlns:w14="http://schemas.microsoft.com/office/word/2010/wordml" xmlns:w15="http://schemas.microsoft.com/office/word/2012/wordml" xmlns:w16cid="http://schemas.microsoft.com/office/word/2016/wordml/cid" xmlns:w16se="http://schemas.microsoft.com/office/word/2015/wordml/symex" mc:Ignorable="w14 w15 w16se w16cid">
-  <w:docDefaults>
-    <w:rPrDefault>
-      <w:rPr>
-        <w:rFonts w:asciiTheme="minorHAnsi" w:eastAsiaTheme="minorEastAsia" w:hAnsiTheme="minorHAnsi" w:cstheme="minorBidi"/>
-        <w:sz w:val="22"/>
-        <w:szCs w:val="22"/>
-        <w:lang w:val="de-CH" w:eastAsia="de-CH" w:bidi="ar-SA"/>
-      </w:rPr>
-    </w:rPrDefault>
-    <w:pPrDefault>
-      <w:pPr>
-        <w:spacing w:after="160" w:line="259" w:lineRule="auto"/>
-      </w:pPr>
-    </w:pPrDefault>
-  </w:docDefaults>
-  <w:latentStyles w:defLockedState="0" w:defUIPriority="99" w:defSemiHidden="0" w:defUnhideWhenUsed="0" w:defQFormat="0" w:count="375">
-    <w:lsdException w:name="Normal" w:uiPriority="0" w:qFormat="1"/>
-    <w:lsdException w:name="heading 1" w:uiPriority="9" w:qFormat="1"/>
-    <w:lsdException w:name="heading 2" w:semiHidden="1" w:uiPriority="9" w:unhideWhenUsed="1" w:qFormat="1"/>
-    <w:lsdException w:name="heading 3" w:semiHidden="1" w:uiPriority="9" w:unhideWhenUsed="1" w:qFormat="1"/>
-    <w:lsdException w:name="heading 4" w:semiHidden="1" w:uiPriority="9" w:unhideWhenUsed="1" w:qFormat="1"/>
-    <w:lsdException w:name="heading 5" w:semiHidden="1" w:uiPriority="9" w:unhideWhenUsed="1" w:qFormat="1"/>
-    <w:lsdException w:name="heading 6" w:semiHidden="1" w:uiPriority="9" w:unhideWhenUsed="1" w:qFormat="1"/>
-    <w:lsdException w:name="heading 7" w:semiHidden="1" w:uiPriority="9" w:unhideWhenUsed="1" w:qFormat="1"/>
-    <w:lsdException w:name="heading 8" w:semiHidden="1" w:uiPriority="9" w:unhideWhenUsed="1" w:qFormat="1"/>
-    <w:lsdException w:name="heading 9" w:semiHidden="1" w:uiPriority="9" w:unhideWhenUsed="1" w:qFormat="1"/>
-    <w:lsdException w:name="index 1" w:semiHidden="1" w:unhideWhenUsed="1"/>
-    <w:lsdException w:name="index 2" w:semiHidden="1" w:unhideWhenUsed="1"/>
-    <w:lsdException w:name="index 3" w:semiHidden="1" w:unhideWhenUsed="1"/>
-    <w:lsdException w:name="index 4" w:semiHidden="1" w:unhideWhenUsed="1"/>
-    <w:lsdException w:name="index 5" w:semiHidden="1" w:unhideWhenUsed="1"/>
-    <w:lsdException w:name="index 6" w:semiHidden="1" w:unhideWhenUsed="1"/>
-    <w:lsdException w:name="index 7" w:semiHidden="1" w:unhideWhenUsed="1"/>
-    <w:lsdException w:name="index 8" w:semiHidden="1" w:unhideWhenUsed="1"/>
-    <w:lsdException w:name="index 9" w:semiHidden="1" w:unhideWhenUsed="1"/>
-    <w:lsdException w:name="toc 1" w:semiHidden="1" w:uiPriority="39" w:unhideWhenUsed="1"/>
-    <w:lsdException w:name="toc 2" w:semiHidden="1" w:uiPriority="39" w:unhideWhenUsed="1"/>
-    <w:lsdException w:name="toc 3" w:semiHidden="1" w:uiPriority="39" w:unhideWhenUsed="1"/>
-    <w:lsdException w:name="toc 4" w:semiHidden="1" w:uiPriority="39" w:unhideWhenUsed="1"/>
-    <w:lsdException w:name="toc 5" w:semiHidden="1" w:uiPriority="39" w:unhideWhenUsed="1"/>
-    <w:lsdException w:name="toc 6" w:semiHidden="1" w:uiPriority="39" w:unhideWhenUsed="1"/>
-    <w:lsdException w:name="toc 7" w:semiHidden="1" w:uiPriority="39" w:unhideWhenUsed="1"/>
-    <w:lsdException w:name="toc 8" w:semiHidden="1" w:uiPriority="39" w:unhideWhenUsed="1"/>
-    <w:lsdException w:name="toc 9" w:semiHidden="1" w:uiPriority="39" w:unhideWhenUsed="1"/>
-    <w:lsdException w:name="Normal Indent" w:semiHidden="1" w:unhideWhenUsed="1"/>
-    <w:lsdException w:name="footnote text" w:semiHidden="1" w:unhideWhenUsed="1"/>
-    <w:lsdException w:name="annotation text" w:semiHidden="1" w:unhideWhenUsed="1"/>
-    <w:lsdException w:name="header" w:semiHidden="1" w:unhideWhenUsed="1"/>
-    <w:lsdException w:name="footer" w:semiHidden="1" w:unhideWhenUsed="1"/>
-    <w:lsdException w:name="index heading" w:semiHidden="1" w:unhideWhenUsed="1"/>
-    <w:lsdException w:name="caption" w:semiHidden="1" w:uiPriority="35" w:unhideWhenUsed="1" w:qFormat="1"/>
-    <w:lsdException w:name="table of figures" w:semiHidden="1" w:unhideWhenUsed="1"/>
-    <w:lsdException w:name="envelope address" w:semiHidden="1" w:unhideWhenUsed="1"/>
-    <w:lsdException w:name="envelope return" w:semiHidden="1" w:unhideWhenUsed="1"/>
-    <w:lsdException w:name="footnote reference" w:semiHidden="1" w:unhideWhenUsed="1"/>
-    <w:lsdException w:name="annotation reference" w:semiHidden="1" w:unhideWhenUsed="1"/>
-    <w:lsdException w:name="line number" w:semiHidden="1" w:unhideWhenUsed="1"/>
-    <w:lsdException w:name="page number" w:semiHidden="1" w:unhideWhenUsed="1"/>
-    <w:lsdException w:name="endnote reference" w:semiHidden="1" w:unhideWhenUsed="1"/>
-    <w:lsdException w:name="endnote text" w:semiHidden="1" w:unhideWhenUsed="1"/>
-    <w:lsdException w:name="table of authorities" w:semiHidden="1" w:unhideWhenUsed="1"/>
-    <w:lsdException w:name="macro" w:semiHidden="1" w:unhideWhenUsed="1"/>
-    <w:lsdException w:name="toa heading" w:semiHidden="1" w:unhideWhenUsed="1"/>
-    <w:lsdException w:name="List" w:semiHidden="1" w:unhideWhenUsed="1"/>
-    <w:lsdException w:name="List Bullet" w:semiHidden="1" w:unhideWhenUsed="1"/>
-    <w:lsdException w:name="List Number" w:semiHidden="1" w:unhideWhenUsed="1"/>
-    <w:lsdException w:name="List 2" w:semiHidden="1" w:unhideWhenUsed="1"/>
-    <w:lsdException w:name="List 3" w:semiHidden="1" w:unhideWhenUsed="1"/>
-    <w:lsdException w:name="List 4" w:semiHidden="1" w:unhideWhenUsed="1"/>
-    <w:lsdException w:name="List 5" w:semiHidden="1" w:unhideWhenUsed="1"/>
-    <w:lsdException w:name="List Bullet 2" w:semiHidden="1" w:unhideWhenUsed="1"/>
-    <w:lsdException w:name="List Bullet 3" w:semiHidden="1" w:unhideWhenUsed="1"/>
-    <w:lsdException w:name="List Bullet 4" w:semiHidden="1" w:unhideWhenUsed="1"/>
-    <w:lsdException w:name="List Bullet 5" w:semiHidden="1" w:unhideWhenUsed="1"/>
-    <w:lsdException w:name="List Number 2" w:semiHidden="1" w:unhideWhenUsed="1"/>
-    <w:lsdException w:name="List Number 3" w:semiHidden="1" w:unhideWhenUsed="1"/>
-    <w:lsdException w:name="List Number 4" w:semiHidden="1" w:unhideWhenUsed="1"/>
-    <w:lsdException w:name="List Number 5" w:semiHidden="1" w:unhideWhenUsed="1"/>
-    <w:lsdException w:name="Title" w:uiPriority="10" w:qFormat="1"/>
-    <w:lsdException w:name="Closing" w:semiHidden="1" w:unhideWhenUsed="1"/>
-    <w:lsdException w:name="Signature" w:semiHidden="1" w:unhideWhenUsed="1"/>
-    <w:lsdException w:name="Default Paragraph Font" w:semiHidden="1" w:uiPriority="1" w:unhideWhenUsed="1"/>
-    <w:lsdException w:name="Body Text" w:semiHidden="1" w:unhideWhenUsed="1"/>
-    <w:lsdException w:name="Body Text Indent" w:semiHidden="1" w:unhideWhenUsed="1"/>
-    <w:lsdException w:name="List Continue" w:semiHidden="1" w:unhideWhenUsed="1"/>
-    <w:lsdException w:name="List Continue 2" w:semiHidden="1" w:unhideWhenUsed="1"/>
-    <w:lsdException w:name="List Continue 3" w:semiHidden="1" w:unhideWhenUsed="1"/>
-    <w:lsdException w:name="List Continue 4" w:semiHidden="1" w:unhideWhenUsed="1"/>
-    <w:lsdException w:name="List Continue 5" w:semiHidden="1" w:unhideWhenUsed="1"/>
-    <w:lsdException w:name="Message Header" w:semiHidden="1" w:unhideWhenUsed="1"/>
-    <w:lsdException w:name="Subtitle" w:uiPriority="11" w:qFormat="1"/>
-    <w:lsdException w:name="Salutation" w:semiHidden="1" w:unhideWhenUsed="1"/>
-    <w:lsdException w:name="Date" w:semiHidden="1" w:unhideWhenUsed="1"/>
-    <w:lsdException w:name="Body Text First Indent" w:semiHidden="1" w:unhideWhenUsed="1"/>
-    <w:lsdException w:name="Body Text First Indent 2" w:semiHidden="1" w:unhideWhenUsed="1"/>
-    <w:lsdException w:name="Note Heading" w:semiHidden="1" w:unhideWhenUsed="1"/>
-    <w:lsdException w:name="Body Text 2" w:semiHidden="1" w:unhideWhenUsed="1"/>
-    <w:lsdException w:name="Body Text 3" w:semiHidden="1" w:unhideWhenUsed="1"/>
-    <w:lsdException w:name="Body Text Indent 2" w:semiHidden="1" w:unhideWhenUsed="1"/>
-    <w:lsdException w:name="Body Text Indent 3" w:semiHidden="1" w:unhideWhenUsed="1"/>
-    <w:lsdException w:name="Block Text" w:semiHidden="1" w:unhideWhenUsed="1"/>
-    <w:lsdException w:name="Hyperlink" w:semiHidden="1" w:unhideWhenUsed="1"/>
-    <w:lsdException w:name="FollowedHyperlink" w:semiHidden="1" w:unhideWhenUsed="1"/>
-    <w:lsdException w:name="Strong" w:uiPriority="22" w:qFormat="1"/>
-    <w:lsdException w:name="Emphasis" w:uiPriority="20" w:qFormat="1"/>
-    <w:lsdException w:name="Document Map" w:semiHidden="1" w:unhideWhenUsed="1"/>
-    <w:lsdException w:name="Plain Text" w:semiHidden="1" w:unhideWhenUsed="1"/>
-    <w:lsdException w:name="E-mail Signature" w:semiHidden="1" w:unhideWhenUsed="1"/>
-    <w:lsdException w:name="HTML Top of Form" w:semiHidden="1" w:unhideWhenUsed="1"/>
-    <w:lsdException w:name="HTML Bottom of Form" w:semiHidden="1" w:unhideWhenUsed="1"/>
-    <w:lsdException w:name="Normal (Web)" w:semiHidden="1" w:unhideWhenUsed="1"/>
-    <w:lsdException w:name="HTML Acronym" w:semiHidden="1" w:unhideWhenUsed="1"/>
-    <w:lsdException w:name="HTML Address" w:semiHidden="1" w:unhideWhenUsed="1"/>
-    <w:lsdException w:name="HTML Cite" w:semiHidden="1" w:unhideWhenUsed="1"/>
-    <w:lsdException w:name="HTML Code" w:semiHidden="1" w:unhideWhenUsed="1"/>
-    <w:lsdException w:name="HTML Definition" w:semiHidden="1" w:unhideWhenUsed="1"/>
-    <w:lsdException w:name="HTML Keyboard" w:semiHidden="1" w:unhideWhenUsed="1"/>
-    <w:lsdException w:name="HTML Preformatted" w:semiHidden="1" w:unhideWhenUsed="1"/>
-    <w:lsdException w:name="HTML Sample" w:semiHidden="1" w:unhideWhenUsed="1"/>
-    <w:lsdException w:name="HTML Typewriter" w:semiHidden="1" w:unhideWhenUsed="1"/>
-    <w:lsdException w:name="HTML Variable" w:semiHidden="1" w:unhideWhenUsed="1"/>
-    <w:lsdException w:name="Normal Table" w:semiHidden="1" w:unhideWhenUsed="1"/>
-    <w:lsdException w:name="annotation subject" w:semiHidden="1" w:unhideWhenUsed="1"/>
-    <w:lsdException w:name="No List" w:semiHidden="1" w:unhideWhenUsed="1"/>
-    <w:lsdException w:name="Outline List 1" w:semiHidden="1" w:unhideWhenUsed="1"/>
-    <w:lsdException w:name="Outline List 2" w:semiHidden="1" w:unhideWhenUsed="1"/>
-    <w:lsdException w:name="Outline List 3" w:semiHidden="1" w:unhideWhenUsed="1"/>
-    <w:lsdException w:name="Table Simple 1" w:semiHidden="1" w:unhideWhenUsed="1"/>
-    <w:lsdException w:name="Table Simple 2" w:semiHidden="1" w:unhideWhenUsed="1"/>
-    <w:lsdException w:name="Table Simple 3" w:semiHidden="1" w:unhideWhenUsed="1"/>
-    <w:lsdException w:name="Table Classic 1" w:semiHidden="1" w:unhideWhenUsed="1"/>
-    <w:lsdException w:name="Table Classic 2" w:semiHidden="1" w:unhideWhenUsed="1"/>
-    <w:lsdException w:name="Table Classic 3" w:semiHidden="1" w:unhideWhenUsed="1"/>
-    <w:lsdException w:name="Table Classic 4" w:semiHidden="1" w:unhideWhenUsed="1"/>
-    <w:lsdException w:name="Table Colorful 1" w:semiHidden="1" w:unhideWhenUsed="1"/>
-    <w:lsdException w:name="Table Colorful 2" w:semiHidden="1" w:unhideWhenUsed="1"/>
-    <w:lsdException w:name="Table Colorful 3" w:semiHidden="1" w:unhideWhenUsed="1"/>
-    <w:lsdException w:name="Table Columns 1" w:semiHidden="1" w:unhideWhenUsed="1"/>
-    <w:lsdException w:name="Table Columns 2" w:semiHidden="1" w:unhideWhenUsed="1"/>
-    <w:lsdException w:name="Table Columns 3" w:semiHidden="1" w:unhideWhenUsed="1"/>
-    <w:lsdException w:name="Table Columns 4" w:semiHidden="1" w:unhideWhenUsed="1"/>
-    <w:lsdException w:name="Table Columns 5" w:semiHidden="1" w:unhideWhenUsed="1"/>
-    <w:lsdException w:name="Table Grid 1" w:semiHidden="1" w:unhideWhenUsed="1"/>
-    <w:lsdException w:name="Table Grid 2" w:semiHidden="1" w:unhideWhenUsed="1"/>
-    <w:lsdException w:name="Table Grid 3" w:semiHidden="1" w:unhideWhenUsed="1"/>
-    <w:lsdException w:name="Table Grid 4" w:semiHidden="1" w:unhideWhenUsed="1"/>
-    <w:lsdException w:name="Table Grid 5" w:semiHidden="1" w:unhideWhenUsed="1"/>
-    <w:lsdException w:name="Table Grid 6" w:semiHidden="1" w:unhideWhenUsed="1"/>
-    <w:lsdException w:name="Table Grid 7" w:semiHidden="1" w:unhideWhenUsed="1"/>
-    <w:lsdException w:name="Table Grid 8" w:semiHidden="1" w:unhideWhenUsed="1"/>
-    <w:lsdException w:name="Table List 1" w:semiHidden="1" w:unhideWhenUsed="1"/>
-    <w:lsdException w:name="Table List 2" w:semiHidden="1" w:unhideWhenUsed="1"/>
-    <w:lsdException w:name="Table List 3" w:semiHidden="1" w:unhideWhenUsed="1"/>
-    <w:lsdException w:name="Table List 4" w:semiHidden="1" w:unhideWhenUsed="1"/>
-    <w:lsdException w:name="Table List 5" w:semiHidden="1" w:unhideWhenUsed="1"/>
-    <w:lsdException w:name="Table List 6" w:semiHidden="1" w:unhideWhenUsed="1"/>
-    <w:lsdException w:name="Table List 7" w:semiHidden="1" w:unhideWhenUsed="1"/>
-    <w:lsdException w:name="Table List 8" w:semiHidden="1" w:unhideWhenUsed="1"/>
-    <w:lsdException w:name="Table 3D effects 1" w:semiHidden="1" w:unhideWhenUsed="1"/>
-    <w:lsdException w:name="Table 3D effects 2" w:semiHidden="1" w:unhideWhenUsed="1"/>
-    <w:lsdException w:name="Table 3D effects 3" w:semiHidden="1" w:unhideWhenUsed="1"/>
-    <w:lsdException w:name="Table Contemporary" w:semiHidden="1" w:unhideWhenUsed="1"/>
-    <w:lsdException w:name="Table Elegant" w:semiHidden="1" w:unhideWhenUsed="1"/>
-    <w:lsdException w:name="Table Professional" w:semiHidden="1" w:unhideWhenUsed="1"/>
-    <w:lsdException w:name="Table Subtle 1" w:semiHidden="1" w:unhideWhenUsed="1"/>
-    <w:lsdException w:name="Table Subtle 2" w:semiHidden="1" w:unhideWhenUsed="1"/>
-    <w:lsdException w:name="Table Web 1" w:semiHidden="1" w:unhideWhenUsed="1"/>
-    <w:lsdException w:name="Table Web 2" w:semiHidden="1" w:unhideWhenUsed="1"/>
-    <w:lsdException w:name="Table Web 3" w:semiHidden="1" w:unhideWhenUsed="1"/>
-    <w:lsdException w:name="Balloon Text" w:semiHidden="1" w:unhideWhenUsed="1"/>
-    <w:lsdException w:name="Table Grid" w:uiPriority="39"/>
-    <w:lsdException w:name="Table Theme" w:semiHidden="1" w:unhideWhenUsed="1"/>
-    <w:lsdException w:name="Placeholder Text" w:semiHidden="1"/>
-    <w:lsdException w:name="No Spacing" w:uiPriority="1" w:qFormat="1"/>
-    <w:lsdException w:name="Light Shading" w:uiPriority="60"/>
-    <w:lsdException w:name="Light List" w:uiPriority="61"/>
-    <w:lsdException w:name="Light Grid" w:uiPriority="62"/>
-    <w:lsdException w:name="Medium Shading 1" w:uiPriority="63"/>
-    <w:lsdException w:name="Medium Shading 2" w:uiPriority="64"/>
-    <w:lsdException w:name="Medium List 1" w:uiPriority="65"/>
-    <w:lsdException w:name="Medium List 2" w:uiPriority="66"/>
-    <w:lsdException w:name="Medium Grid 1" w:uiPriority="67"/>
-    <w:lsdException w:name="Medium Grid 2" w:uiPriority="68"/>
-    <w:lsdException w:name="Medium Grid 3" w:uiPriority="69"/>
-    <w:lsdException w:name="Dark List" w:uiPriority="70"/>
-    <w:lsdException w:name="Colorful Shading" w:uiPriority="71"/>
-    <w:lsdException w:name="Colorful List" w:uiPriority="72"/>
-    <w:lsdException w:name="Colorful Grid" w:uiPriority="73"/>
-    <w:lsdException w:name="Light Shading Accent 1" w:uiPriority="60"/>
-    <w:lsdException w:name="Light List Accent 1" w:uiPriority="61"/>
-    <w:lsdException w:name="Light Grid Accent 1" w:uiPriority="62"/>
-    <w:lsdException w:name="Medium Shading 1 Accent 1" w:uiPriority="63"/>
-    <w:lsdException w:name="Medium Shading 2 Accent 1" w:uiPriority="64"/>
-    <w:lsdException w:name="Medium List 1 Accent 1" w:uiPriority="65"/>
-    <w:lsdException w:name="Revision" w:semiHidden="1"/>
-    <w:lsdException w:name="List Paragraph" w:uiPriority="34" w:qFormat="1"/>
-    <w:lsdException w:name="Quote" w:uiPriority="29" w:qFormat="1"/>
-    <w:lsdException w:name="Intense Quote" w:uiPriority="30" w:qFormat="1"/>
-    <w:lsdException w:name="Medium List 2 Accent 1" w:uiPriority="66"/>
-    <w:lsdException w:name="Medium Grid 1 Accent 1" w:uiPriority="67"/>
-    <w:lsdException w:name="Medium Grid 2 Accent 1" w:uiPriority="68"/>
-    <w:lsdException w:name="Medium Grid 3 Accent 1" w:uiPriority="69"/>
-    <w:lsdException w:name="Dark List Accent 1" w:uiPriority="70"/>
-    <w:lsdException w:name="Colorful Shading Accent 1" w:uiPriority="71"/>
-    <w:lsdException w:name="Colorful List Accent 1" w:uiPriority="72"/>
-    <w:lsdException w:name="Colorful Grid Accent 1" w:uiPriority="73"/>
-    <w:lsdException w:name="Light Shading Accent 2" w:uiPriority="60"/>
-    <w:lsdException w:name="Light List Accent 2" w:uiPriority="61"/>
-    <w:lsdException w:name="Light Grid Accent 2" w:uiPriority="62"/>
-    <w:lsdException w:name="Medium Shading 1 Accent 2" w:uiPriority="63"/>
-    <w:lsdException w:name="Medium Shading 2 Accent 2" w:uiPriority="64"/>
-    <w:lsdException w:name="Medium List 1 Accent 2" w:uiPriority="65"/>
-    <w:lsdException w:name="Medium List 2 Accent 2" w:uiPriority="66"/>
-    <w:lsdException w:name="Medium Grid 1 Accent 2" w:uiPriority="67"/>
-    <w:lsdException w:name="Medium Grid 2 Accent 2" w:uiPriority="68"/>
-    <w:lsdException w:name="Medium Grid 3 Accent 2" w:uiPriority="69"/>
-    <w:lsdException w:name="Dark List Accent 2" w:uiPriority="70"/>
-    <w:lsdException w:name="Colorful Shading Accent 2" w:uiPriority="71"/>
-    <w:lsdException w:name="Colorful List Accent 2" w:uiPriority="72"/>
-    <w:lsdException w:name="Colorful Grid Accent 2" w:uiPriority="73"/>
-    <w:lsdException w:name="Light Shading Accent 3" w:uiPriority="60"/>
-    <w:lsdException w:name="Light List Accent 3" w:uiPriority="61"/>
-    <w:lsdException w:name="Light Grid Accent 3" w:uiPriority="62"/>
-    <w:lsdException w:name="Medium Shading 1 Accent 3" w:uiPriority="63"/>
-    <w:lsdException w:name="Medium Shading 2 Accent 3" w:uiPriority="64"/>
-    <w:lsdException w:name="Medium List 1 Accent 3" w:uiPriority="65"/>
-    <w:lsdException w:name="Medium List 2 Accent 3" w:uiPriority="66"/>
-    <w:lsdException w:name="Medium Grid 1 Accent 3" w:uiPriority="67"/>
-    <w:lsdException w:name="Medium Grid 2 Accent 3" w:uiPriority="68"/>
-    <w:lsdException w:name="Medium Grid 3 Accent 3" w:uiPriority="69"/>
-    <w:lsdException w:name="Dark List Accent 3" w:uiPriority="70"/>
-    <w:lsdException w:name="Colorful Shading Accent 3" w:uiPriority="71"/>
-    <w:lsdException w:name="Colorful List Accent 3" w:uiPriority="72"/>
-    <w:lsdException w:name="Colorful Grid Accent 3" w:uiPriority="73"/>
-    <w:lsdException w:name="Light Shading Accent 4" w:uiPriority="60"/>
-    <w:lsdException w:name="Light List Accent 4" w:uiPriority="61"/>
-    <w:lsdException w:name="Light Grid Accent 4" w:uiPriority="62"/>
-    <w:lsdException w:name="Medium Shading 1 Accent 4" w:uiPriority="63"/>
-    <w:lsdException w:name="Medium Shading 2 Accent 4" w:uiPriority="64"/>
-    <w:lsdException w:name="Medium List 1 Accent 4" w:uiPriority="65"/>
-    <w:lsdException w:name="Medium List 2 Accent 4" w:uiPriority="66"/>
-    <w:lsdException w:name="Medium Grid 1 Accent 4" w:uiPriority="67"/>
-    <w:lsdException w:name="Medium Grid 2 Accent 4" w:uiPriority="68"/>
-    <w:lsdException w:name="Medium Grid 3 Accent 4" w:uiPriority="69"/>
-    <w:lsdException w:name="Dark List Accent 4" w:uiPriority="70"/>
-    <w:lsdException w:name="Colorful Shading Accent 4" w:uiPriority="71"/>
-    <w:lsdException w:name="Colorful List Accent 4" w:uiPriority="72"/>
-    <w:lsdException w:name="Colorful Grid Accent 4" w:uiPriority="73"/>
-    <w:lsdException w:name="Light Shading Accent 5" w:uiPriority="60"/>
-    <w:lsdException w:name="Light List Accent 5" w:uiPriority="61"/>
-    <w:lsdException w:name="Light Grid Accent 5" w:uiPriority="62"/>
-    <w:lsdException w:name="Medium Shading 1 Accent 5" w:uiPriority="63"/>
-    <w:lsdException w:name="Medium Shading 2 Accent 5" w:uiPriority="64"/>
-    <w:lsdException w:name="Medium List 1 Accent 5" w:uiPriority="65"/>
-    <w:lsdException w:name="Medium List 2 Accent 5" w:uiPriority="66"/>
-    <w:lsdException w:name="Medium Grid 1 Accent 5" w:uiPriority="67"/>
-    <w:lsdException w:name="Medium Grid 2 Accent 5" w:uiPriority="68"/>
-    <w:lsdException w:name="Medium Grid 3 Accent 5" w:uiPriority="69"/>
-    <w:lsdException w:name="Dark List Accent 5" w:uiPriority="70"/>
-    <w:lsdException w:name="Colorful Shading Accent 5" w:uiPriority="71"/>
-    <w:lsdException w:name="Colorful List Accent 5" w:uiPriority="72"/>
-    <w:lsdException w:name="Colorful Grid Accent 5" w:uiPriority="73"/>
-    <w:lsdException w:name="Light Shading Accent 6" w:uiPriority="60"/>
-    <w:lsdException w:name="Light List Accent 6" w:uiPriority="61"/>
-    <w:lsdException w:name="Light Grid Accent 6" w:uiPriority="62"/>
-    <w:lsdException w:name="Medium Shading 1 Accent 6" w:uiPriority="63"/>
-    <w:lsdException w:name="Medium Shading 2 Accent 6" w:uiPriority="64"/>
-    <w:lsdException w:name="Medium List 1 Accent 6" w:uiPriority="65"/>
-    <w:lsdException w:name="Medium List 2 Accent 6" w:uiPriority="66"/>
-    <w:lsdException w:name="Medium Grid 1 Accent 6" w:uiPriority="67"/>
-    <w:lsdException w:name="Medium Grid 2 Accent 6" w:uiPriority="68"/>
-    <w:lsdException w:name="Medium Grid 3 Accent 6" w:uiPriority="69"/>
-    <w:lsdException w:name="Dark List Accent 6" w:uiPriority="70"/>
-    <w:lsdException w:name="Colorful Shading Accent 6" w:uiPriority="71"/>
-    <w:lsdException w:name="Colorful List Accent 6" w:uiPriority="72"/>
-    <w:lsdException w:name="Colorful Grid Accent 6" w:uiPriority="73"/>
-    <w:lsdException w:name="Subtle Emphasis" w:uiPriority="19" w:qFormat="1"/>
-    <w:lsdException w:name="Intense Emphasis" w:uiPriority="21" w:qFormat="1"/>
-    <w:lsdException w:name="Subtle Reference" w:uiPriority="31" w:qFormat="1"/>
-    <w:lsdException w:name="Intense Reference" w:uiPriority="32" w:qFormat="1"/>
-    <w:lsdException w:name="Book Title" w:uiPriority="33" w:qFormat="1"/>
-    <w:lsdException w:name="Bibliography" w:semiHidden="1" w:uiPriority="37" w:unhideWhenUsed="1"/>
-    <w:lsdException w:name="TOC Heading" w:semiHidden="1" w:uiPriority="39" w:unhideWhenUsed="1" w:qFormat="1"/>
-    <w:lsdException w:name="Plain Table 1" w:uiPriority="41"/>
-    <w:lsdException w:name="Plain Table 2" w:uiPriority="42"/>
-    <w:lsdException w:name="Plain Table 3" w:uiPriority="43"/>
-    <w:lsdException w:name="Plain Table 4" w:uiPriority="44"/>
-    <w:lsdException w:name="Plain Table 5" w:uiPriority="45"/>
-    <w:lsdException w:name="Grid Table Light" w:uiPriority="40"/>
-    <w:lsdException w:name="Grid Table 1 Light" w:uiPriority="46"/>
-    <w:lsdException w:name="Grid Table 2" w:uiPriority="47"/>
-    <w:lsdException w:name="Grid Table 3" w:uiPriority="48"/>
-    <w:lsdException w:name="Grid Table 4" w:uiPriority="49"/>
-    <w:lsdException w:name="Grid Table 5 Dark" w:uiPriority="50"/>
-    <w:lsdException w:name="Grid Table 6 Colorful" w:uiPriority="51"/>
-    <w:lsdException w:name="Grid Table 7 Colorful" w:uiPriority="52"/>
-    <w:lsdException w:name="Grid Table 1 Light Accent 1" w:uiPriority="46"/>
-    <w:lsdException w:name="Grid Table 2 Accent 1" w:uiPriority="47"/>
-    <w:lsdException w:name="Grid Table 3 Accent 1" w:uiPriority="48"/>
-    <w:lsdException w:name="Grid Table 4 Accent 1" w:uiPriority="49"/>
-    <w:lsdException w:name="Grid Table 5 Dark Accent 1" w:uiPriority="50"/>
-    <w:lsdException w:name="Grid Table 6 Colorful Accent 1" w:uiPriority="51"/>
-    <w:lsdException w:name="Grid Table 7 Colorful Accent 1" w:uiPriority="52"/>
-    <w:lsdException w:name="Grid Table 1 Light Accent 2" w:uiPriority="46"/>
-    <w:lsdException w:name="Grid Table 2 Accent 2" w:uiPriority="47"/>
-    <w:lsdException w:name="Grid Table 3 Accent 2" w:uiPriority="48"/>
-    <w:lsdException w:name="Grid Table 4 Accent 2" w:uiPriority="49"/>
-    <w:lsdException w:name="Grid Table 5 Dark Accent 2" w:uiPriority="50"/>
-    <w:lsdException w:name="Grid Table 6 Colorful Accent 2" w:uiPriority="51"/>
-    <w:lsdException w:name="Grid Table 7 Colorful Accent 2" w:uiPriority="52"/>
-    <w:lsdException w:name="Grid Table 1 Light Accent 3" w:uiPriority="46"/>
-    <w:lsdException w:name="Grid Table 2 Accent 3" w:uiPriority="47"/>
-    <w:lsdException w:name="Grid Table 3 Accent 3" w:uiPriority="48"/>
-    <w:lsdException w:name="Grid Table 4 Accent 3" w:uiPriority="49"/>
-    <w:lsdException w:name="Grid Table 5 Dark Accent 3" w:uiPriority="50"/>
-    <w:lsdException w:name="Grid Table 6 Colorful Accent 3" w:uiPriority="51"/>
-    <w:lsdException w:name="Grid Table 7 Colorful Accent 3" w:uiPriority="52"/>
-    <w:lsdException w:name="Grid Table 1 Light Accent 4" w:uiPriority="46"/>
-    <w:lsdException w:name="Grid Table 2 Accent 4" w:uiPriority="47"/>
-    <w:lsdException w:name="Grid Table 3 Accent 4" w:uiPriority="48"/>
-    <w:lsdException w:name="Grid Table 4 Accent 4" w:uiPriority="49"/>
-    <w:lsdException w:name="Grid Table 5 Dark Accent 4" w:uiPriority="50"/>
-    <w:lsdException w:name="Grid Table 6 Colorful Accent 4" w:uiPriority="51"/>
-    <w:lsdException w:name="Grid Table 7 Colorful Accent 4" w:uiPriority="52"/>
-    <w:lsdException w:name="Grid Table 1 Light Accent 5" w:uiPriority="46"/>
-    <w:lsdException w:name="Grid Table 2 Accent 5" w:uiPriority="47"/>
-    <w:lsdException w:name="Grid Table 3 Accent 5" w:uiPriority="48"/>
-    <w:lsdException w:name="Grid Table 4 Accent 5" w:uiPriority="49"/>
-    <w:lsdException w:name="Grid Table 5 Dark Accent 5" w:uiPriority="50"/>
-    <w:lsdException w:name="Grid Table 6 Colorful Accent 5" w:uiPriority="51"/>
-    <w:lsdException w:name="Grid Table 7 Colorful Accent 5" w:uiPriority="52"/>
-    <w:lsdException w:name="Grid Table 1 Light Accent 6" w:uiPriority="46"/>
-    <w:lsdException w:name="Grid Table 2 Accent 6" w:uiPriority="47"/>
-    <w:lsdException w:name="Grid Table 3 Accent 6" w:uiPriority="48"/>
-    <w:lsdException w:name="Grid Table 4 Accent 6" w:uiPriority="49"/>
-    <w:lsdException w:name="Grid Table 5 Dark Accent 6" w:uiPriority="50"/>
-    <w:lsdException w:name="Grid Table 6 Colorful Accent 6" w:uiPriority="51"/>
-    <w:lsdException w:name="Grid Table 7 Colorful Accent 6" w:uiPriority="52"/>
-    <w:lsdException w:name="List Table 1 Light" w:uiPriority="46"/>
-    <w:lsdException w:name="List Table 2" w:uiPriority="47"/>
-    <w:lsdException w:name="List Table 3" w:uiPriority="48"/>
-    <w:lsdException w:name="List Table 4" w:uiPriority="49"/>
-    <w:lsdException w:name="List Table 5 Dark" w:uiPriority="50"/>
-    <w:lsdException w:name="List Table 6 Colorful" w:uiPriority="51"/>
-    <w:lsdException w:name="List Table 7 Colorful" w:uiPriority="52"/>
-    <w:lsdException w:name="List Table 1 Light Accent 1" w:uiPriority="46"/>
-    <w:lsdException w:name="List Table 2 Accent 1" w:uiPriority="47"/>
-    <w:lsdException w:name="List Table 3 Accent 1" w:uiPriority="48"/>
-    <w:lsdException w:name="List Table 4 Accent 1" w:uiPriority="49"/>
-    <w:lsdException w:name="List Table 5 Dark Accent 1" w:uiPriority="50"/>
-    <w:lsdException w:name="List Table 6 Colorful Accent 1" w:uiPriority="51"/>
-    <w:lsdException w:name="List Table 7 Colorful Accent 1" w:uiPriority="52"/>
-    <w:lsdException w:name="List Table 1 Light Accent 2" w:uiPriority="46"/>
-    <w:lsdException w:name="List Table 2 Accent 2" w:uiPriority="47"/>
-    <w:lsdException w:name="List Table 3 Accent 2" w:uiPriority="48"/>
-    <w:lsdException w:name="List Table 4 Accent 2" w:uiPriority="49"/>
-    <w:lsdException w:name="List Table 5 Dark Accent 2" w:uiPriority="50"/>
-    <w:lsdException w:name="List Table 6 Colorful Accent 2" w:uiPriority="51"/>
-    <w:lsdException w:name="List Table 7 Colorful Accent 2" w:uiPriority="52"/>
-    <w:lsdException w:name="List Table 1 Light Accent 3" w:uiPriority="46"/>
-    <w:lsdException w:name="List Table 2 Accent 3" w:uiPriority="47"/>
-    <w:lsdException w:name="List Table 3 Accent 3" w:uiPriority="48"/>
-    <w:lsdException w:name="List Table 4 Accent 3" w:uiPriority="49"/>
-    <w:lsdException w:name="List Table 5 Dark Accent 3" w:uiPriority="50"/>
-    <w:lsdException w:name="List Table 6 Colorful Accent 3" w:uiPriority="51"/>
-    <w:lsdException w:name="List Table 7 Colorful Accent 3" w:uiPriority="52"/>
-    <w:lsdException w:name="List Table 1 Light Accent 4" w:uiPriority="46"/>
-    <w:lsdException w:name="List Table 2 Accent 4" w:uiPriority="47"/>
-    <w:lsdException w:name="List Table 3 Accent 4" w:uiPriority="48"/>
-    <w:lsdException w:name="List Table 4 Accent 4" w:uiPriority="49"/>
-    <w:lsdException w:name="List Table 5 Dark Accent 4" w:uiPriority="50"/>
-    <w:lsdException w:name="List Table 6 Colorful Accent 4" w:uiPriority="51"/>
-    <w:lsdException w:name="List Table 7 Colorful Accent 4" w:uiPriority="52"/>
-    <w:lsdException w:name="List Table 1 Light Accent 5" w:uiPriority="46"/>
-    <w:lsdException w:name="List Table 2 Accent 5" w:uiPriority="47"/>
-    <w:lsdException w:name="List Table 3 Accent 5" w:uiPriority="48"/>
-    <w:lsdException w:name="List Table 4 Accent 5" w:uiPriority="49"/>
-    <w:lsdException w:name="List Table 5 Dark Accent 5" w:uiPriority="50"/>
-    <w:lsdException w:name="List Table 6 Colorful Accent 5" w:uiPriority="51"/>
-    <w:lsdException w:name="List Table 7 Colorful Accent 5" w:uiPriority="52"/>
-    <w:lsdException w:name="List Table 1 Light Accent 6" w:uiPriority="46"/>
-    <w:lsdException w:name="List Table 2 Accent 6" w:uiPriority="47"/>
-    <w:lsdException w:name="List Table 3 Accent 6" w:uiPriority="48"/>
-    <w:lsdException w:name="List Table 4 Accent 6" w:uiPriority="49"/>
-    <w:lsdException w:name="List Table 5 Dark Accent 6" w:uiPriority="50"/>
-    <w:lsdException w:name="List Table 6 Colorful Accent 6" w:uiPriority="51"/>
-    <w:lsdException w:name="List Table 7 Colorful Accent 6" w:uiPriority="52"/>
-    <w:lsdException w:name="Mention" w:semiHidden="1" w:unhideWhenUsed="1"/>
-    <w:lsdException w:name="Smart Hyperlink" w:semiHidden="1" w:unhideWhenUsed="1"/>
-    <w:lsdException w:name="Hashtag" w:semiHidden="1" w:unhideWhenUsed="1"/>
-    <w:lsdException w:name="Unresolved Mention" w:semiHidden="1" w:unhideWhenUsed="1"/>
-  </w:latentStyles>
-  <w:style w:type="paragraph" w:default="1" w:styleId="Standard">
-    <w:name w:val="Normal"/>
-    <w:qFormat/>
-  </w:style>
-  <w:style w:type="character" w:default="1" w:styleId="Absatz-Standardschriftart">
-    <w:name w:val="Default Paragraph Font"/>
-    <w:uiPriority w:val="1"/>
-    <w:semiHidden/>
-    <w:unhideWhenUsed/>
-  </w:style>
-  <w:style w:type="table" w:default="1" w:styleId="NormaleTabelle">
-    <w:name w:val="Normal Table"/>
-    <w:uiPriority w:val="99"/>
-    <w:semiHidden/>
-    <w:unhideWhenUsed/>
+  <w:style w:type="table" w:styleId="Tabellenraster">
+    <w:name w:val="Table Grid"/>
+    <w:basedOn w:val="NormaleTabelle"/>
+    <w:uiPriority w:val="39"/>
+    <w:rsid w:val="00355B50"/>
+    <w:pPr>
+      <w:spacing w:after="0" w:line="240" w:lineRule="auto"/>
+    </w:pPr>
     <w:tblPr>
-      <w:tblInd w:w="0" w:type="dxa"/>
-      <w:tblCellMar>
-        <w:top w:w="0" w:type="dxa"/>
-        <w:left w:w="108" w:type="dxa"/>
-        <w:bottom w:w="0" w:type="dxa"/>
-        <w:right w:w="108" w:type="dxa"/>
-      </w:tblCellMar>
+      <w:tblBorders>
+        <w:top w:val="single" w:sz="4" w:space="0" w:color="auto"/>
+        <w:left w:val="single" w:sz="4" w:space="0" w:color="auto"/>
+        <w:bottom w:val="single" w:sz="4" w:space="0" w:color="auto"/>
+        <w:right w:val="single" w:sz="4" w:space="0" w:color="auto"/>
+        <w:insideH w:val="single" w:sz="4" w:space="0" w:color="auto"/>
+        <w:insideV w:val="single" w:sz="4" w:space="0" w:color="auto"/>
+      </w:tblBorders>
     </w:tblPr>
   </w:style>
-  <w:style w:type="numbering" w:default="1" w:styleId="KeineListe">
-    <w:name w:val="No List"/>
-    <w:uiPriority w:val="99"/>
-    <w:semiHidden/>
-    <w:unhideWhenUsed/>
-  </w:style>
-  <w:style w:type="paragraph" w:customStyle="1" w:styleId="41BDEF373CA5470CBC393A467A31311A">
-    <w:name w:val="41BDEF373CA5470CBC393A467A31311A"/>
-    <w:rsid w:val="00F051E1"/>
-  </w:style>
-  <w:style w:type="paragraph" w:customStyle="1" w:styleId="7D200ED5E3B64411AB1972FA24FB5D00">
-    <w:name w:val="7D200ED5E3B64411AB1972FA24FB5D00"/>
-    <w:rsid w:val="00F051E1"/>
-  </w:style>
-  <w:style w:type="paragraph" w:customStyle="1" w:styleId="3A38FA049ABA498DA405D3571677BC3C">
-    <w:name w:val="3A38FA049ABA498DA405D3571677BC3C"/>
-    <w:rsid w:val="00F051E1"/>
-  </w:style>
 </w:styles>
-</file>
-
-<file path=word/glossary/webSettings.xml><?xml version="1.0" encoding="utf-8"?>
-<w:webSettings xmlns:mc="http://schemas.openxmlformats.org/markup-compatibility/2006" xmlns:r="http://schemas.openxmlformats.org/officeDocument/2006/relationships" xmlns:w="http://schemas.openxmlformats.org/wordprocessingml/2006/main" xmlns:w14="http://schemas.microsoft.com/office/word/2010/wordml" xmlns:w15="http://schemas.microsoft.com/office/word/2012/wordml" xmlns:w16cid="http://schemas.microsoft.com/office/word/2016/wordml/cid" xmlns:w16se="http://schemas.microsoft.com/office/word/2015/wordml/symex" mc:Ignorable="w14 w15 w16se w16cid">
-  <w:optimizeForBrowser/>
-  <w:allowPNG/>
-</w:webSettings>
 </file>
 
 <file path=word/theme/theme1.xml><?xml version="1.0" encoding="utf-8"?>
@@ -3154,7 +5310,7 @@
 </file>
 
 <file path=customXml/itemProps1.xml><?xml version="1.0" encoding="utf-8"?>
-<ds:datastoreItem xmlns:ds="http://schemas.openxmlformats.org/officeDocument/2006/customXml" ds:itemID="{4287B687-1C2B-433E-A1E3-12517B794144}">
+<ds:datastoreItem xmlns:ds="http://schemas.openxmlformats.org/officeDocument/2006/customXml" ds:itemID="{D58BEB5F-9FBB-461F-917F-A973CF54FD29}">
   <ds:schemaRefs>
     <ds:schemaRef ds:uri="http://schemas.openxmlformats.org/officeDocument/2006/bibliography"/>
   </ds:schemaRefs>

</xml_diff>

<commit_message>
Doc Update Add Installation Instructions
</commit_message>
<xml_diff>
--- a/doc/ÖVDoku.docx
+++ b/doc/ÖVDoku.docx
@@ -1162,7 +1162,7 @@
           <w:r>
             <w:fldChar w:fldCharType="separate"/>
           </w:r>
-          <w:hyperlink w:anchor="_Toc531684382" w:history="1">
+          <w:hyperlink w:anchor="_Toc531687798" w:history="1">
             <w:r>
               <w:rPr>
                 <w:rStyle w:val="Hyperlink"/>
@@ -1203,7 +1203,7 @@
                 <w:noProof/>
                 <w:webHidden/>
               </w:rPr>
-              <w:instrText xml:space="preserve"> PAGEREF _Toc531684382 \h </w:instrText>
+              <w:instrText xml:space="preserve"> PAGEREF _Toc531687798 \h </w:instrText>
             </w:r>
             <w:r>
               <w:rPr>
@@ -1245,7 +1245,7 @@
               <w:noProof/>
             </w:rPr>
           </w:pPr>
-          <w:hyperlink w:anchor="_Toc531684383" w:history="1">
+          <w:hyperlink w:anchor="_Toc531687799" w:history="1">
             <w:r>
               <w:rPr>
                 <w:rStyle w:val="Hyperlink"/>
@@ -1260,6 +1260,8 @@
               </w:rPr>
               <w:t xml:space="preserve">       </w:t>
             </w:r>
+            <w:bookmarkStart w:id="0" w:name="_GoBack"/>
+            <w:bookmarkEnd w:id="0"/>
             <w:r>
               <w:rPr>
                 <w:rStyle w:val="Hyperlink"/>
@@ -1286,7 +1288,7 @@
                 <w:noProof/>
                 <w:webHidden/>
               </w:rPr>
-              <w:instrText xml:space="preserve"> PAGEREF _Toc531684383 \h </w:instrText>
+              <w:instrText xml:space="preserve"> PAGEREF _Toc531687799 \h </w:instrText>
             </w:r>
             <w:r>
               <w:rPr>
@@ -1329,7 +1331,7 @@
               <w:noProof/>
             </w:rPr>
           </w:pPr>
-          <w:hyperlink w:anchor="_Toc531684384" w:history="1">
+          <w:hyperlink w:anchor="_Toc531687800" w:history="1">
             <w:r>
               <w:rPr>
                 <w:rStyle w:val="Hyperlink"/>
@@ -1370,7 +1372,7 @@
                 <w:noProof/>
                 <w:webHidden/>
               </w:rPr>
-              <w:instrText xml:space="preserve"> PAGEREF _Toc531684384 \h </w:instrText>
+              <w:instrText xml:space="preserve"> PAGEREF _Toc531687800 \h </w:instrText>
             </w:r>
             <w:r>
               <w:rPr>
@@ -1413,7 +1415,7 @@
               <w:noProof/>
             </w:rPr>
           </w:pPr>
-          <w:hyperlink w:anchor="_Toc531684385" w:history="1">
+          <w:hyperlink w:anchor="_Toc531687801" w:history="1">
             <w:r>
               <w:rPr>
                 <w:rStyle w:val="Hyperlink"/>
@@ -1454,7 +1456,7 @@
                 <w:noProof/>
                 <w:webHidden/>
               </w:rPr>
-              <w:instrText xml:space="preserve"> PAGEREF _Toc531684385 \h </w:instrText>
+              <w:instrText xml:space="preserve"> PAGEREF _Toc531687801 \h </w:instrText>
             </w:r>
             <w:r>
               <w:rPr>
@@ -1497,7 +1499,7 @@
               <w:noProof/>
             </w:rPr>
           </w:pPr>
-          <w:hyperlink w:anchor="_Toc531684386" w:history="1">
+          <w:hyperlink w:anchor="_Toc531687802" w:history="1">
             <w:r>
               <w:rPr>
                 <w:rStyle w:val="Hyperlink"/>
@@ -1538,7 +1540,7 @@
                 <w:noProof/>
                 <w:webHidden/>
               </w:rPr>
-              <w:instrText xml:space="preserve"> PAGEREF _Toc531684386 \h </w:instrText>
+              <w:instrText xml:space="preserve"> PAGEREF _Toc531687802 \h </w:instrText>
             </w:r>
             <w:r>
               <w:rPr>
@@ -1581,7 +1583,7 @@
               <w:noProof/>
             </w:rPr>
           </w:pPr>
-          <w:hyperlink w:anchor="_Toc531684387" w:history="1">
+          <w:hyperlink w:anchor="_Toc531687803" w:history="1">
             <w:r>
               <w:rPr>
                 <w:rStyle w:val="Hyperlink"/>
@@ -1622,7 +1624,7 @@
                 <w:noProof/>
                 <w:webHidden/>
               </w:rPr>
-              <w:instrText xml:space="preserve"> PAGEREF _Toc531684387 \h </w:instrText>
+              <w:instrText xml:space="preserve"> PAGEREF _Toc531687803 \h </w:instrText>
             </w:r>
             <w:r>
               <w:rPr>
@@ -1643,6 +1645,90 @@
                 <w:webHidden/>
               </w:rPr>
               <w:t>7</w:t>
+            </w:r>
+            <w:r>
+              <w:rPr>
+                <w:noProof/>
+                <w:webHidden/>
+              </w:rPr>
+              <w:fldChar w:fldCharType="end"/>
+            </w:r>
+          </w:hyperlink>
+        </w:p>
+        <w:p>
+          <w:pPr>
+            <w:pStyle w:val="Verzeichnis1"/>
+            <w:tabs>
+              <w:tab w:val="left" w:pos="660"/>
+              <w:tab w:val="right" w:leader="dot" w:pos="9062"/>
+            </w:tabs>
+            <w:rPr>
+              <w:rFonts w:cstheme="minorBidi"/>
+              <w:noProof/>
+            </w:rPr>
+          </w:pPr>
+          <w:hyperlink w:anchor="_Toc531687804" w:history="1">
+            <w:r>
+              <w:rPr>
+                <w:rStyle w:val="Hyperlink"/>
+                <w:noProof/>
+              </w:rPr>
+              <w:t>7.0</w:t>
+            </w:r>
+            <w:r>
+              <w:rPr>
+                <w:rFonts w:cstheme="minorBidi"/>
+                <w:noProof/>
+              </w:rPr>
+              <w:tab/>
+            </w:r>
+            <w:r>
+              <w:rPr>
+                <w:rStyle w:val="Hyperlink"/>
+                <w:noProof/>
+              </w:rPr>
+              <w:t>Anhang</w:t>
+            </w:r>
+            <w:r>
+              <w:rPr>
+                <w:noProof/>
+                <w:webHidden/>
+              </w:rPr>
+              <w:tab/>
+            </w:r>
+            <w:r>
+              <w:rPr>
+                <w:noProof/>
+                <w:webHidden/>
+              </w:rPr>
+              <w:fldChar w:fldCharType="begin"/>
+            </w:r>
+            <w:r>
+              <w:rPr>
+                <w:noProof/>
+                <w:webHidden/>
+              </w:rPr>
+              <w:instrText xml:space="preserve"> PAGEREF _Toc531687804 \h </w:instrText>
+            </w:r>
+            <w:r>
+              <w:rPr>
+                <w:noProof/>
+                <w:webHidden/>
+              </w:rPr>
+            </w:r>
+            <w:r>
+              <w:rPr>
+                <w:noProof/>
+                <w:webHidden/>
+              </w:rPr>
+              <w:fldChar w:fldCharType="separate"/>
+            </w:r>
+            <w:r>
+              <w:rPr>
+                <w:noProof/>
+                <w:webHidden/>
+              </w:rPr>
+              <w:t>9</w:t>
             </w:r>
             <w:r>
               <w:rPr>
@@ -1699,12 +1785,12 @@
           <w:numId w:val="1"/>
         </w:numPr>
       </w:pPr>
-      <w:bookmarkStart w:id="0" w:name="_Toc531684382"/>
+      <w:bookmarkStart w:id="1" w:name="_Toc531687798"/>
       <w:r>
         <w:lastRenderedPageBreak/>
         <w:t>Einführung</w:t>
       </w:r>
-      <w:bookmarkEnd w:id="0"/>
+      <w:bookmarkEnd w:id="1"/>
     </w:p>
     <w:p/>
     <w:p>
@@ -1719,14 +1805,14 @@
       <w:pPr>
         <w:pStyle w:val="berschrift1"/>
       </w:pPr>
-      <w:bookmarkStart w:id="1" w:name="_Toc531684383"/>
+      <w:bookmarkStart w:id="2" w:name="_Toc531687799"/>
       <w:r>
         <w:t>2</w:t>
       </w:r>
       <w:r>
         <w:t>.0 Use Case und Aktivitätsdiagramm</w:t>
       </w:r>
-      <w:bookmarkEnd w:id="1"/>
+      <w:bookmarkEnd w:id="2"/>
     </w:p>
     <w:p/>
     <w:p>
@@ -1981,12 +2067,12 @@
           <w:numId w:val="4"/>
         </w:numPr>
       </w:pPr>
-      <w:bookmarkStart w:id="2" w:name="_Toc531684384"/>
+      <w:bookmarkStart w:id="3" w:name="_Toc531687800"/>
       <w:r>
         <w:lastRenderedPageBreak/>
         <w:t>Funktionalitäten</w:t>
       </w:r>
-      <w:bookmarkEnd w:id="2"/>
+      <w:bookmarkEnd w:id="3"/>
     </w:p>
     <w:p/>
     <w:p>
@@ -2459,12 +2545,12 @@
           <w:numId w:val="3"/>
         </w:numPr>
       </w:pPr>
-      <w:bookmarkStart w:id="3" w:name="_Toc531684385"/>
+      <w:bookmarkStart w:id="4" w:name="_Toc531687801"/>
       <w:r>
         <w:lastRenderedPageBreak/>
         <w:t>Mockup</w:t>
       </w:r>
-      <w:bookmarkEnd w:id="3"/>
+      <w:bookmarkEnd w:id="4"/>
     </w:p>
     <w:p/>
     <w:p>
@@ -2737,12 +2823,12 @@
       <w:r>
         <w:br w:type="page"/>
       </w:r>
-      <w:bookmarkStart w:id="4" w:name="_Toc531684386"/>
+      <w:bookmarkStart w:id="5" w:name="_Toc531687802"/>
       <w:r>
         <w:lastRenderedPageBreak/>
         <w:t>Systemtests</w:t>
       </w:r>
-      <w:bookmarkEnd w:id="4"/>
+      <w:bookmarkEnd w:id="5"/>
     </w:p>
     <w:p/>
     <w:p>
@@ -3588,7 +3674,7 @@
                 </mc:Choice>
                 <mc:Fallback>
                   <w:pict>
-                    <v:shapetype w14:anchorId="56C610FA" id="_x0000_t32" coordsize="21600,21600" o:spt="32" o:oned="t" path="m,l21600,21600e" filled="f">
+                    <v:shapetype w14:anchorId="11379493" id="_x0000_t32" coordsize="21600,21600" o:spt="32" o:oned="t" path="m,l21600,21600e" filled="f">
                       <v:path arrowok="t" fillok="f" o:connecttype="none"/>
                       <o:lock v:ext="edit" shapetype="t"/>
                     </v:shapetype>
@@ -4033,7 +4119,7 @@
                 </mc:Choice>
                 <mc:Fallback>
                   <w:pict>
-                    <v:shape w14:anchorId="2DDA537D" id="Gerade Verbindung mit Pfeil 39" o:spid="_x0000_s1026" type="#_x0000_t32" style="position:absolute;margin-left:44.8pt;margin-top:39.35pt;width:58.5pt;height:32.25pt;z-index:251701248;visibility:visible;mso-wrap-style:square;mso-width-percent:0;mso-height-percent:0;mso-wrap-distance-left:9pt;mso-wrap-distance-top:0;mso-wrap-distance-right:9pt;mso-wrap-distance-bottom:0;mso-position-horizontal:absolute;mso-position-horizontal-relative:text;mso-position-vertical:absolute;mso-position-vertical-relative:text;mso-width-percent:0;mso-height-percent:0;mso-width-relative:margin;mso-height-relative:margin" o:gfxdata="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" strokecolor="black [3200]" strokeweight=".5pt">
+                    <v:shape w14:anchorId="6250F702" id="Gerade Verbindung mit Pfeil 39" o:spid="_x0000_s1026" type="#_x0000_t32" style="position:absolute;margin-left:44.8pt;margin-top:39.35pt;width:58.5pt;height:32.25pt;z-index:251701248;visibility:visible;mso-wrap-style:square;mso-width-percent:0;mso-height-percent:0;mso-wrap-distance-left:9pt;mso-wrap-distance-top:0;mso-wrap-distance-right:9pt;mso-wrap-distance-bottom:0;mso-position-horizontal:absolute;mso-position-horizontal-relative:text;mso-position-vertical:absolute;mso-position-vertical-relative:text;mso-width-percent:0;mso-height-percent:0;mso-width-relative:margin;mso-height-relative:margin" o:gfxdata="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" strokecolor="black [3200]" strokeweight=".5pt">
                       <v:stroke endarrow="block" joinstyle="miter"/>
                     </v:shape>
                   </w:pict>
@@ -4864,7 +4950,7 @@
                 </mc:Choice>
                 <mc:Fallback>
                   <w:pict>
-                    <v:shape w14:anchorId="703D8961" id="Gerade Verbindung mit Pfeil 47" o:spid="_x0000_s1026" type="#_x0000_t32" style="position:absolute;margin-left:138.95pt;margin-top:6.4pt;width:58.5pt;height:32.25pt;z-index:251710464;visibility:visible;mso-wrap-style:square;mso-width-percent:0;mso-height-percent:0;mso-wrap-distance-left:9pt;mso-wrap-distance-top:0;mso-wrap-distance-right:9pt;mso-wrap-distance-bottom:0;mso-position-horizontal:absolute;mso-position-horizontal-relative:text;mso-position-vertical:absolute;mso-position-vertical-relative:text;mso-width-percent:0;mso-height-percent:0;mso-width-relative:margin;mso-height-relative:margin" o:gfxdata="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" strokecolor="black [3200]" strokeweight=".5pt">
+                    <v:shape w14:anchorId="3E4FEA28" id="Gerade Verbindung mit Pfeil 47" o:spid="_x0000_s1026" type="#_x0000_t32" style="position:absolute;margin-left:138.95pt;margin-top:6.4pt;width:58.5pt;height:32.25pt;z-index:251710464;visibility:visible;mso-wrap-style:square;mso-width-percent:0;mso-height-percent:0;mso-wrap-distance-left:9pt;mso-wrap-distance-top:0;mso-wrap-distance-right:9pt;mso-wrap-distance-bottom:0;mso-position-horizontal:absolute;mso-position-horizontal-relative:text;mso-position-vertical:absolute;mso-position-vertical-relative:text;mso-width-percent:0;mso-height-percent:0;mso-width-relative:margin;mso-height-relative:margin" o:gfxdata="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" strokecolor="black [3200]" strokeweight=".5pt">
                       <v:stroke endarrow="block" joinstyle="miter"/>
                     </v:shape>
                   </w:pict>
@@ -5014,11 +5100,344 @@
           <w:numId w:val="3"/>
         </w:numPr>
       </w:pPr>
-      <w:bookmarkStart w:id="5" w:name="_Toc531684387"/>
+      <w:bookmarkStart w:id="6" w:name="_Toc531687803"/>
       <w:r>
         <w:t>Installationsanleitung</w:t>
       </w:r>
-      <w:bookmarkEnd w:id="5"/>
+      <w:bookmarkEnd w:id="6"/>
+    </w:p>
+    <w:p/>
+    <w:p>
+      <w:pPr>
+        <w:rPr>
+          <w:noProof/>
+        </w:rPr>
+      </w:pPr>
+      <w:r>
+        <w:rPr>
+          <w:noProof/>
+        </w:rPr>
+        <w:drawing>
+          <wp:anchor distT="0" distB="0" distL="114300" distR="114300" simplePos="0" relativeHeight="251713536" behindDoc="0" locked="0" layoutInCell="1" allowOverlap="1" wp14:anchorId="5443009F">
+            <wp:simplePos x="0" y="0"/>
+            <wp:positionH relativeFrom="margin">
+              <wp:align>center</wp:align>
+            </wp:positionH>
+            <wp:positionV relativeFrom="paragraph">
+              <wp:posOffset>254635</wp:posOffset>
+            </wp:positionV>
+            <wp:extent cx="4267200" cy="2171700"/>
+            <wp:effectExtent l="0" t="0" r="0" b="0"/>
+            <wp:wrapNone/>
+            <wp:docPr id="51" name="Grafik 51"/>
+            <wp:cNvGraphicFramePr>
+              <a:graphicFrameLocks xmlns:a="http://schemas.openxmlformats.org/drawingml/2006/main" noChangeAspect="1"/>
+            </wp:cNvGraphicFramePr>
+            <a:graphic xmlns:a="http://schemas.openxmlformats.org/drawingml/2006/main">
+              <a:graphicData uri="http://schemas.openxmlformats.org/drawingml/2006/picture">
+                <pic:pic xmlns:pic="http://schemas.openxmlformats.org/drawingml/2006/picture">
+                  <pic:nvPicPr>
+                    <pic:cNvPr id="1" name=""/>
+                    <pic:cNvPicPr/>
+                  </pic:nvPicPr>
+                  <pic:blipFill>
+                    <a:blip r:embed="rId27">
+                      <a:extLst>
+                        <a:ext uri="{28A0092B-C50C-407E-A947-70E740481C1C}">
+                          <a14:useLocalDpi xmlns:a14="http://schemas.microsoft.com/office/drawing/2010/main" val="0"/>
+                        </a:ext>
+                      </a:extLst>
+                    </a:blip>
+                    <a:stretch>
+                      <a:fillRect/>
+                    </a:stretch>
+                  </pic:blipFill>
+                  <pic:spPr>
+                    <a:xfrm>
+                      <a:off x="0" y="0"/>
+                      <a:ext cx="4267200" cy="2171700"/>
+                    </a:xfrm>
+                    <a:prstGeom prst="rect">
+                      <a:avLst/>
+                    </a:prstGeom>
+                  </pic:spPr>
+                </pic:pic>
+              </a:graphicData>
+            </a:graphic>
+          </wp:anchor>
+        </w:drawing>
+      </w:r>
+      <w:r>
+        <w:t>Für das Installieren meiner ÖV-App kann man mein Repository herunterladen und anschliessend entpacken.</w:t>
+      </w:r>
+      <w:r>
+        <w:rPr>
+          <w:noProof/>
+        </w:rPr>
+        <w:t xml:space="preserve"> </w:t>
+      </w:r>
+    </w:p>
+    <w:p>
+      <w:pPr>
+        <w:rPr>
+          <w:noProof/>
+        </w:rPr>
+      </w:pPr>
+    </w:p>
+    <w:p>
+      <w:pPr>
+        <w:rPr>
+          <w:noProof/>
+        </w:rPr>
+      </w:pPr>
+    </w:p>
+    <w:p>
+      <w:pPr>
+        <w:rPr>
+          <w:noProof/>
+        </w:rPr>
+      </w:pPr>
+    </w:p>
+    <w:p>
+      <w:pPr>
+        <w:rPr>
+          <w:noProof/>
+        </w:rPr>
+      </w:pPr>
+    </w:p>
+    <w:p>
+      <w:pPr>
+        <w:rPr>
+          <w:noProof/>
+        </w:rPr>
+      </w:pPr>
+    </w:p>
+    <w:p>
+      <w:pPr>
+        <w:rPr>
+          <w:noProof/>
+        </w:rPr>
+      </w:pPr>
+    </w:p>
+    <w:p>
+      <w:pPr>
+        <w:rPr>
+          <w:noProof/>
+        </w:rPr>
+      </w:pPr>
+    </w:p>
+    <w:p>
+      <w:pPr>
+        <w:rPr>
+          <w:noProof/>
+        </w:rPr>
+      </w:pPr>
+    </w:p>
+    <w:p>
+      <w:r>
+        <w:rPr>
+          <w:noProof/>
+        </w:rPr>
+        <w:lastRenderedPageBreak/>
+        <w:drawing>
+          <wp:anchor distT="0" distB="0" distL="114300" distR="114300" simplePos="0" relativeHeight="251715584" behindDoc="0" locked="0" layoutInCell="1" allowOverlap="1" wp14:anchorId="0684BA60">
+            <wp:simplePos x="0" y="0"/>
+            <wp:positionH relativeFrom="margin">
+              <wp:align>left</wp:align>
+            </wp:positionH>
+            <wp:positionV relativeFrom="paragraph">
+              <wp:posOffset>281305</wp:posOffset>
+            </wp:positionV>
+            <wp:extent cx="4600575" cy="1585758"/>
+            <wp:effectExtent l="0" t="0" r="0" b="0"/>
+            <wp:wrapNone/>
+            <wp:docPr id="53" name="Grafik 53"/>
+            <wp:cNvGraphicFramePr>
+              <a:graphicFrameLocks xmlns:a="http://schemas.openxmlformats.org/drawingml/2006/main" noChangeAspect="1"/>
+            </wp:cNvGraphicFramePr>
+            <a:graphic xmlns:a="http://schemas.openxmlformats.org/drawingml/2006/main">
+              <a:graphicData uri="http://schemas.openxmlformats.org/drawingml/2006/picture">
+                <pic:pic xmlns:pic="http://schemas.openxmlformats.org/drawingml/2006/picture">
+                  <pic:nvPicPr>
+                    <pic:cNvPr id="1" name=""/>
+                    <pic:cNvPicPr/>
+                  </pic:nvPicPr>
+                  <pic:blipFill>
+                    <a:blip r:embed="rId28">
+                      <a:extLst>
+                        <a:ext uri="{28A0092B-C50C-407E-A947-70E740481C1C}">
+                          <a14:useLocalDpi xmlns:a14="http://schemas.microsoft.com/office/drawing/2010/main" val="0"/>
+                        </a:ext>
+                      </a:extLst>
+                    </a:blip>
+                    <a:stretch>
+                      <a:fillRect/>
+                    </a:stretch>
+                  </pic:blipFill>
+                  <pic:spPr>
+                    <a:xfrm>
+                      <a:off x="0" y="0"/>
+                      <a:ext cx="4600575" cy="1585758"/>
+                    </a:xfrm>
+                    <a:prstGeom prst="rect">
+                      <a:avLst/>
+                    </a:prstGeom>
+                  </pic:spPr>
+                </pic:pic>
+              </a:graphicData>
+            </a:graphic>
+            <wp14:sizeRelH relativeFrom="margin">
+              <wp14:pctWidth>0</wp14:pctWidth>
+            </wp14:sizeRelH>
+            <wp14:sizeRelV relativeFrom="margin">
+              <wp14:pctHeight>0</wp14:pctHeight>
+            </wp14:sizeRelV>
+          </wp:anchor>
+        </w:drawing>
+      </w:r>
+      <w:r>
+        <w:rPr>
+          <w:noProof/>
+        </w:rPr>
+        <w:t xml:space="preserve">Danach öffnet man den entpackten Ordner und anschliessend geht man zum Setup Ordner. </w:t>
+      </w:r>
+    </w:p>
+    <w:p/>
+    <w:p/>
+    <w:p/>
+    <w:p/>
+    <w:p/>
+    <w:p/>
+    <w:p>
+      <w:r>
+        <w:rPr>
+          <w:noProof/>
+        </w:rPr>
+        <w:drawing>
+          <wp:anchor distT="0" distB="0" distL="114300" distR="114300" simplePos="0" relativeHeight="251714560" behindDoc="0" locked="0" layoutInCell="1" allowOverlap="1" wp14:anchorId="56646D61">
+            <wp:simplePos x="0" y="0"/>
+            <wp:positionH relativeFrom="margin">
+              <wp:posOffset>1676400</wp:posOffset>
+            </wp:positionH>
+            <wp:positionV relativeFrom="paragraph">
+              <wp:posOffset>240665</wp:posOffset>
+            </wp:positionV>
+            <wp:extent cx="4876800" cy="666044"/>
+            <wp:effectExtent l="0" t="0" r="0" b="1270"/>
+            <wp:wrapNone/>
+            <wp:docPr id="52" name="Grafik 52"/>
+            <wp:cNvGraphicFramePr>
+              <a:graphicFrameLocks xmlns:a="http://schemas.openxmlformats.org/drawingml/2006/main" noChangeAspect="1"/>
+            </wp:cNvGraphicFramePr>
+            <a:graphic xmlns:a="http://schemas.openxmlformats.org/drawingml/2006/main">
+              <a:graphicData uri="http://schemas.openxmlformats.org/drawingml/2006/picture">
+                <pic:pic xmlns:pic="http://schemas.openxmlformats.org/drawingml/2006/picture">
+                  <pic:nvPicPr>
+                    <pic:cNvPr id="1" name=""/>
+                    <pic:cNvPicPr/>
+                  </pic:nvPicPr>
+                  <pic:blipFill>
+                    <a:blip r:embed="rId29">
+                      <a:extLst>
+                        <a:ext uri="{28A0092B-C50C-407E-A947-70E740481C1C}">
+                          <a14:useLocalDpi xmlns:a14="http://schemas.microsoft.com/office/drawing/2010/main" val="0"/>
+                        </a:ext>
+                      </a:extLst>
+                    </a:blip>
+                    <a:stretch>
+                      <a:fillRect/>
+                    </a:stretch>
+                  </pic:blipFill>
+                  <pic:spPr>
+                    <a:xfrm>
+                      <a:off x="0" y="0"/>
+                      <a:ext cx="4876800" cy="666044"/>
+                    </a:xfrm>
+                    <a:prstGeom prst="rect">
+                      <a:avLst/>
+                    </a:prstGeom>
+                  </pic:spPr>
+                </pic:pic>
+              </a:graphicData>
+            </a:graphic>
+            <wp14:sizeRelH relativeFrom="margin">
+              <wp14:pctWidth>0</wp14:pctWidth>
+            </wp14:sizeRelH>
+            <wp14:sizeRelV relativeFrom="margin">
+              <wp14:pctHeight>0</wp14:pctHeight>
+            </wp14:sizeRelV>
+          </wp:anchor>
+        </w:drawing>
+      </w:r>
+      <w:r>
+        <w:rPr>
+          <w:noProof/>
+        </w:rPr>
+        <w:t>Beim Setup Ordner angekommen kann man einfach das Setup ausführen und anschliessend die Schritte im Setup befolgen.</w:t>
+      </w:r>
+    </w:p>
+    <w:p/>
+    <w:p>
+      <w:r>
+        <w:rPr>
+          <w:noProof/>
+        </w:rPr>
+        <w:drawing>
+          <wp:anchor distT="0" distB="0" distL="114300" distR="114300" simplePos="0" relativeHeight="251716608" behindDoc="0" locked="0" layoutInCell="1" allowOverlap="1" wp14:anchorId="586B580A">
+            <wp:simplePos x="0" y="0"/>
+            <wp:positionH relativeFrom="margin">
+              <wp:posOffset>-290195</wp:posOffset>
+            </wp:positionH>
+            <wp:positionV relativeFrom="paragraph">
+              <wp:posOffset>250825</wp:posOffset>
+            </wp:positionV>
+            <wp:extent cx="3648075" cy="3107352"/>
+            <wp:effectExtent l="0" t="0" r="0" b="0"/>
+            <wp:wrapNone/>
+            <wp:docPr id="54" name="Grafik 54"/>
+            <wp:cNvGraphicFramePr>
+              <a:graphicFrameLocks xmlns:a="http://schemas.openxmlformats.org/drawingml/2006/main" noChangeAspect="1"/>
+            </wp:cNvGraphicFramePr>
+            <a:graphic xmlns:a="http://schemas.openxmlformats.org/drawingml/2006/main">
+              <a:graphicData uri="http://schemas.openxmlformats.org/drawingml/2006/picture">
+                <pic:pic xmlns:pic="http://schemas.openxmlformats.org/drawingml/2006/picture">
+                  <pic:nvPicPr>
+                    <pic:cNvPr id="1" name=""/>
+                    <pic:cNvPicPr/>
+                  </pic:nvPicPr>
+                  <pic:blipFill>
+                    <a:blip r:embed="rId30">
+                      <a:extLst>
+                        <a:ext uri="{28A0092B-C50C-407E-A947-70E740481C1C}">
+                          <a14:useLocalDpi xmlns:a14="http://schemas.microsoft.com/office/drawing/2010/main" val="0"/>
+                        </a:ext>
+                      </a:extLst>
+                    </a:blip>
+                    <a:stretch>
+                      <a:fillRect/>
+                    </a:stretch>
+                  </pic:blipFill>
+                  <pic:spPr>
+                    <a:xfrm>
+                      <a:off x="0" y="0"/>
+                      <a:ext cx="3648905" cy="3108059"/>
+                    </a:xfrm>
+                    <a:prstGeom prst="rect">
+                      <a:avLst/>
+                    </a:prstGeom>
+                  </pic:spPr>
+                </pic:pic>
+              </a:graphicData>
+            </a:graphic>
+            <wp14:sizeRelH relativeFrom="margin">
+              <wp14:pctWidth>0</wp14:pctWidth>
+            </wp14:sizeRelH>
+            <wp14:sizeRelV relativeFrom="margin">
+              <wp14:pctHeight>0</wp14:pctHeight>
+            </wp14:sizeRelV>
+          </wp:anchor>
+        </w:drawing>
+      </w:r>
     </w:p>
     <w:p/>
     <w:p/>
@@ -5032,6 +5451,80 @@
     <w:p/>
     <w:p/>
     <w:p>
+      <w:r>
+        <w:t>Wenn man die Installation abgeschlossen hat kann das Programm starten und auch benutzen.</w:t>
+      </w:r>
+    </w:p>
+    <w:p>
+      <w:r>
+        <w:rPr>
+          <w:noProof/>
+        </w:rPr>
+        <w:drawing>
+          <wp:anchor distT="0" distB="0" distL="114300" distR="114300" simplePos="0" relativeHeight="251718656" behindDoc="0" locked="0" layoutInCell="1" allowOverlap="1" wp14:anchorId="1757E0A1">
+            <wp:simplePos x="0" y="0"/>
+            <wp:positionH relativeFrom="margin">
+              <wp:posOffset>1655445</wp:posOffset>
+            </wp:positionH>
+            <wp:positionV relativeFrom="paragraph">
+              <wp:posOffset>118745</wp:posOffset>
+            </wp:positionV>
+            <wp:extent cx="3619500" cy="3013457"/>
+            <wp:effectExtent l="0" t="0" r="0" b="0"/>
+            <wp:wrapNone/>
+            <wp:docPr id="56" name="Grafik 56"/>
+            <wp:cNvGraphicFramePr>
+              <a:graphicFrameLocks xmlns:a="http://schemas.openxmlformats.org/drawingml/2006/main" noChangeAspect="1"/>
+            </wp:cNvGraphicFramePr>
+            <a:graphic xmlns:a="http://schemas.openxmlformats.org/drawingml/2006/main">
+              <a:graphicData uri="http://schemas.openxmlformats.org/drawingml/2006/picture">
+                <pic:pic xmlns:pic="http://schemas.openxmlformats.org/drawingml/2006/picture">
+                  <pic:nvPicPr>
+                    <pic:cNvPr id="1" name=""/>
+                    <pic:cNvPicPr/>
+                  </pic:nvPicPr>
+                  <pic:blipFill>
+                    <a:blip r:embed="rId31">
+                      <a:extLst>
+                        <a:ext uri="{28A0092B-C50C-407E-A947-70E740481C1C}">
+                          <a14:useLocalDpi xmlns:a14="http://schemas.microsoft.com/office/drawing/2010/main" val="0"/>
+                        </a:ext>
+                      </a:extLst>
+                    </a:blip>
+                    <a:stretch>
+                      <a:fillRect/>
+                    </a:stretch>
+                  </pic:blipFill>
+                  <pic:spPr>
+                    <a:xfrm>
+                      <a:off x="0" y="0"/>
+                      <a:ext cx="3619500" cy="3013457"/>
+                    </a:xfrm>
+                    <a:prstGeom prst="rect">
+                      <a:avLst/>
+                    </a:prstGeom>
+                  </pic:spPr>
+                </pic:pic>
+              </a:graphicData>
+            </a:graphic>
+            <wp14:sizeRelH relativeFrom="margin">
+              <wp14:pctWidth>0</wp14:pctWidth>
+            </wp14:sizeRelH>
+            <wp14:sizeRelV relativeFrom="margin">
+              <wp14:pctHeight>0</wp14:pctHeight>
+            </wp14:sizeRelV>
+          </wp:anchor>
+        </w:drawing>
+      </w:r>
+    </w:p>
+    <w:p/>
+    <w:p/>
+    <w:p/>
+    <w:p/>
+    <w:p/>
+    <w:p/>
+    <w:p/>
+    <w:p>
       <w:pPr>
         <w:pStyle w:val="berschrift1"/>
         <w:numPr>
@@ -5039,18 +5532,18 @@
           <w:numId w:val="3"/>
         </w:numPr>
       </w:pPr>
+      <w:bookmarkStart w:id="7" w:name="_Toc531687804"/>
       <w:r>
         <w:lastRenderedPageBreak/>
         <w:t>Anhang</w:t>
       </w:r>
+      <w:bookmarkEnd w:id="7"/>
     </w:p>
     <w:p/>
     <w:p>
       <w:r>
         <w:t>Hier habe ich noch als Anhang meine Programmier-Richtlinien die ich für dieses Projekt definiert habe.</w:t>
       </w:r>
-      <w:bookmarkStart w:id="6" w:name="_GoBack"/>
-      <w:bookmarkEnd w:id="6"/>
     </w:p>
     <w:p>
       <w:pPr>
@@ -5070,7 +5563,6 @@
         <w:t>Programmier-Richtlinien</w:t>
       </w:r>
     </w:p>
-    <w:p/>
     <w:p>
       <w:pPr>
         <w:rPr>
@@ -5383,7 +5875,6 @@
         <w:rPr>
           <w:color w:val="FF0000"/>
         </w:rPr>
-        <w:lastRenderedPageBreak/>
         <w:t>Public Class tastatur -&gt; Klasse über Mäuse</w:t>
       </w:r>
     </w:p>
@@ -5834,21 +6325,21 @@
         <w:rPr>
           <w:color w:val="FF0000"/>
         </w:rPr>
+        <w:t>…</w:t>
+      </w:r>
+    </w:p>
+    <w:p>
+      <w:pPr>
+        <w:ind w:firstLine="360"/>
+        <w:rPr>
+          <w:color w:val="FF0000"/>
+        </w:rPr>
+      </w:pPr>
+      <w:r>
+        <w:rPr>
+          <w:color w:val="FF0000"/>
+        </w:rPr>
         <w:lastRenderedPageBreak/>
-        <w:t>…</w:t>
-      </w:r>
-    </w:p>
-    <w:p>
-      <w:pPr>
-        <w:ind w:firstLine="360"/>
-        <w:rPr>
-          <w:color w:val="FF0000"/>
-        </w:rPr>
-      </w:pPr>
-      <w:r>
-        <w:rPr>
-          <w:color w:val="FF0000"/>
-        </w:rPr>
         <w:t>Return auto;</w:t>
       </w:r>
     </w:p>
@@ -7809,7 +8300,7 @@
 </file>
 
 <file path=customXml/itemProps1.xml><?xml version="1.0" encoding="utf-8"?>
-<ds:datastoreItem xmlns:ds="http://schemas.openxmlformats.org/officeDocument/2006/customXml" ds:itemID="{D1DED783-CF5D-4CF9-B155-D8A8C85B245D}">
+<ds:datastoreItem xmlns:ds="http://schemas.openxmlformats.org/officeDocument/2006/customXml" ds:itemID="{4DB01FBF-D54E-477E-A9F9-591F278D26F2}">
   <ds:schemaRefs>
     <ds:schemaRef ds:uri="http://schemas.openxmlformats.org/officeDocument/2006/bibliography"/>
   </ds:schemaRefs>

</xml_diff>

<commit_message>
Update Docu and Code
</commit_message>
<xml_diff>
--- a/doc/ÖVDoku.docx
+++ b/doc/ÖVDoku.docx
@@ -1260,8 +1260,6 @@
               </w:rPr>
               <w:t xml:space="preserve">       </w:t>
             </w:r>
-            <w:bookmarkStart w:id="0" w:name="_GoBack"/>
-            <w:bookmarkEnd w:id="0"/>
             <w:r>
               <w:rPr>
                 <w:rStyle w:val="Hyperlink"/>
@@ -1785,34 +1783,34 @@
           <w:numId w:val="1"/>
         </w:numPr>
       </w:pPr>
-      <w:bookmarkStart w:id="1" w:name="_Toc531687798"/>
+      <w:bookmarkStart w:id="0" w:name="_Toc531687798"/>
       <w:r>
         <w:lastRenderedPageBreak/>
         <w:t>Einführung</w:t>
       </w:r>
+      <w:bookmarkEnd w:id="0"/>
+    </w:p>
+    <w:p/>
+    <w:p>
+      <w:r>
+        <w:t>In dieser Dokumentation werde ich aufzeigen was ich im ÜK 318 als Projektarbeit gemacht habe. Die Aufgabestellung bestand daraus nach Vorgaben eine ÖV-Applikation zu programmieren.  Diese Applikation</w:t>
+      </w:r>
+      <w:r>
+        <w:t xml:space="preserve"> sollte dabei benutzerfeundlich sowie die Kundenanforderungen erfüllen, hier wird es die Aufgabenstellung sein. Auch sollte die Applikation so wenig Fehler wie möglich haben um den   Benutzer die Anwendung so einfach wie möglich zu machen.</w:t>
+      </w:r>
+    </w:p>
+    <w:p>
+      <w:pPr>
+        <w:pStyle w:val="berschrift1"/>
+      </w:pPr>
+      <w:bookmarkStart w:id="1" w:name="_Toc531687799"/>
+      <w:r>
+        <w:t>2</w:t>
+      </w:r>
+      <w:r>
+        <w:t>.0 Use Case und Aktivitätsdiagramm</w:t>
+      </w:r>
       <w:bookmarkEnd w:id="1"/>
-    </w:p>
-    <w:p/>
-    <w:p>
-      <w:r>
-        <w:t>In dieser Dokumentation werde ich aufzeigen was ich im ÜK 318 als Projektarbeit gemacht habe. Die Aufgabestellung bestand daraus nach Vorgaben eine ÖV-Applikation zu programmieren.  Diese Applikation</w:t>
-      </w:r>
-      <w:r>
-        <w:t xml:space="preserve"> sollte dabei benutzerfeundlich sowie die Kundenanforderungen erfüllen, hier wird es die Aufgabenstellung sein. Auch sollte die Applikation so wenig Fehler wie möglich haben um den   Benutzer die Anwendung so einfach wie möglich zu machen.</w:t>
-      </w:r>
-    </w:p>
-    <w:p>
-      <w:pPr>
-        <w:pStyle w:val="berschrift1"/>
-      </w:pPr>
-      <w:bookmarkStart w:id="2" w:name="_Toc531687799"/>
-      <w:r>
-        <w:t>2</w:t>
-      </w:r>
-      <w:r>
-        <w:t>.0 Use Case und Aktivitätsdiagramm</w:t>
-      </w:r>
-      <w:bookmarkEnd w:id="2"/>
     </w:p>
     <w:p/>
     <w:p>
@@ -2067,12 +2065,12 @@
           <w:numId w:val="4"/>
         </w:numPr>
       </w:pPr>
-      <w:bookmarkStart w:id="3" w:name="_Toc531687800"/>
+      <w:bookmarkStart w:id="2" w:name="_Toc531687800"/>
       <w:r>
         <w:lastRenderedPageBreak/>
         <w:t>Funktionalitäten</w:t>
       </w:r>
-      <w:bookmarkEnd w:id="3"/>
+      <w:bookmarkEnd w:id="2"/>
     </w:p>
     <w:p/>
     <w:p>
@@ -2545,12 +2543,12 @@
           <w:numId w:val="3"/>
         </w:numPr>
       </w:pPr>
-      <w:bookmarkStart w:id="4" w:name="_Toc531687801"/>
+      <w:bookmarkStart w:id="3" w:name="_Toc531687801"/>
       <w:r>
         <w:lastRenderedPageBreak/>
         <w:t>Mockup</w:t>
       </w:r>
-      <w:bookmarkEnd w:id="4"/>
+      <w:bookmarkEnd w:id="3"/>
     </w:p>
     <w:p/>
     <w:p>
@@ -2823,12 +2821,295 @@
       <w:r>
         <w:br w:type="page"/>
       </w:r>
-      <w:bookmarkStart w:id="5" w:name="_Toc531687802"/>
+      <w:bookmarkStart w:id="4" w:name="_Toc531687802"/>
+      <w:r>
+        <w:lastRenderedPageBreak/>
+        <w:t>Features</w:t>
+      </w:r>
+      <w:r>
+        <w:t xml:space="preserve"> &amp; andere Infos</w:t>
+      </w:r>
+    </w:p>
+    <w:p/>
+    <w:p>
+      <w:pPr>
+        <w:rPr>
+          <w:noProof/>
+        </w:rPr>
+      </w:pPr>
+      <w:r>
+        <w:rPr>
+          <w:noProof/>
+        </w:rPr>
+        <w:drawing>
+          <wp:anchor distT="0" distB="0" distL="114300" distR="114300" simplePos="0" relativeHeight="251719680" behindDoc="0" locked="0" layoutInCell="1" allowOverlap="1" wp14:anchorId="20D5FD90">
+            <wp:simplePos x="0" y="0"/>
+            <wp:positionH relativeFrom="margin">
+              <wp:align>left</wp:align>
+            </wp:positionH>
+            <wp:positionV relativeFrom="paragraph">
+              <wp:posOffset>594995</wp:posOffset>
+            </wp:positionV>
+            <wp:extent cx="5534025" cy="4621448"/>
+            <wp:effectExtent l="0" t="0" r="0" b="8255"/>
+            <wp:wrapNone/>
+            <wp:docPr id="58" name="Grafik 58"/>
+            <wp:cNvGraphicFramePr>
+              <a:graphicFrameLocks xmlns:a="http://schemas.openxmlformats.org/drawingml/2006/main" noChangeAspect="1"/>
+            </wp:cNvGraphicFramePr>
+            <a:graphic xmlns:a="http://schemas.openxmlformats.org/drawingml/2006/main">
+              <a:graphicData uri="http://schemas.openxmlformats.org/drawingml/2006/picture">
+                <pic:pic xmlns:pic="http://schemas.openxmlformats.org/drawingml/2006/picture">
+                  <pic:nvPicPr>
+                    <pic:cNvPr id="1" name=""/>
+                    <pic:cNvPicPr/>
+                  </pic:nvPicPr>
+                  <pic:blipFill>
+                    <a:blip r:embed="rId12">
+                      <a:extLst>
+                        <a:ext uri="{28A0092B-C50C-407E-A947-70E740481C1C}">
+                          <a14:useLocalDpi xmlns:a14="http://schemas.microsoft.com/office/drawing/2010/main" val="0"/>
+                        </a:ext>
+                      </a:extLst>
+                    </a:blip>
+                    <a:stretch>
+                      <a:fillRect/>
+                    </a:stretch>
+                  </pic:blipFill>
+                  <pic:spPr>
+                    <a:xfrm>
+                      <a:off x="0" y="0"/>
+                      <a:ext cx="5534025" cy="4621448"/>
+                    </a:xfrm>
+                    <a:prstGeom prst="rect">
+                      <a:avLst/>
+                    </a:prstGeom>
+                  </pic:spPr>
+                </pic:pic>
+              </a:graphicData>
+            </a:graphic>
+            <wp14:sizeRelH relativeFrom="margin">
+              <wp14:pctWidth>0</wp14:pctWidth>
+            </wp14:sizeRelH>
+            <wp14:sizeRelV relativeFrom="margin">
+              <wp14:pctHeight>0</wp14:pctHeight>
+            </wp14:sizeRelV>
+          </wp:anchor>
+        </w:drawing>
+      </w:r>
+      <w:r>
+        <w:t>Als Feature habe ich noch einen Button hinzugefügt mit dem man die beiden Eingaben umtauschen kann wen z.B. der User jetzt noch wissen möchte wann wer wieder nach Hause gehen will von der Station.</w:t>
+      </w:r>
+      <w:r>
+        <w:rPr>
+          <w:noProof/>
+        </w:rPr>
+        <w:t xml:space="preserve"> </w:t>
+      </w:r>
+    </w:p>
+    <w:p>
+      <w:pPr>
+        <w:rPr>
+          <w:noProof/>
+        </w:rPr>
+      </w:pPr>
+    </w:p>
+    <w:p>
+      <w:pPr>
+        <w:rPr>
+          <w:noProof/>
+        </w:rPr>
+      </w:pPr>
+    </w:p>
+    <w:p>
+      <w:pPr>
+        <w:rPr>
+          <w:noProof/>
+        </w:rPr>
+      </w:pPr>
+    </w:p>
+    <w:p>
+      <w:pPr>
+        <w:rPr>
+          <w:noProof/>
+        </w:rPr>
+      </w:pPr>
+    </w:p>
+    <w:p>
+      <w:pPr>
+        <w:rPr>
+          <w:noProof/>
+        </w:rPr>
+      </w:pPr>
+    </w:p>
+    <w:p>
+      <w:pPr>
+        <w:rPr>
+          <w:noProof/>
+        </w:rPr>
+      </w:pPr>
+    </w:p>
+    <w:p>
+      <w:pPr>
+        <w:rPr>
+          <w:noProof/>
+        </w:rPr>
+      </w:pPr>
+    </w:p>
+    <w:p>
+      <w:pPr>
+        <w:rPr>
+          <w:noProof/>
+        </w:rPr>
+      </w:pPr>
+    </w:p>
+    <w:p>
+      <w:pPr>
+        <w:rPr>
+          <w:noProof/>
+        </w:rPr>
+      </w:pPr>
+    </w:p>
+    <w:p>
+      <w:pPr>
+        <w:rPr>
+          <w:noProof/>
+        </w:rPr>
+      </w:pPr>
+    </w:p>
+    <w:p>
+      <w:pPr>
+        <w:rPr>
+          <w:noProof/>
+        </w:rPr>
+      </w:pPr>
+    </w:p>
+    <w:p>
+      <w:pPr>
+        <w:rPr>
+          <w:noProof/>
+        </w:rPr>
+      </w:pPr>
+    </w:p>
+    <w:p>
+      <w:pPr>
+        <w:rPr>
+          <w:noProof/>
+        </w:rPr>
+      </w:pPr>
+    </w:p>
+    <w:p>
+      <w:pPr>
+        <w:rPr>
+          <w:noProof/>
+        </w:rPr>
+      </w:pPr>
+    </w:p>
+    <w:p>
+      <w:pPr>
+        <w:rPr>
+          <w:noProof/>
+        </w:rPr>
+      </w:pPr>
+    </w:p>
+    <w:p>
+      <w:pPr>
+        <w:rPr>
+          <w:noProof/>
+        </w:rPr>
+      </w:pPr>
+    </w:p>
+    <w:p>
+      <w:pPr>
+        <w:rPr>
+          <w:noProof/>
+        </w:rPr>
+      </w:pPr>
+    </w:p>
+    <w:p>
+      <w:r>
+        <w:rPr>
+          <w:noProof/>
+        </w:rPr>
+        <w:drawing>
+          <wp:anchor distT="0" distB="0" distL="114300" distR="114300" simplePos="0" relativeHeight="251720704" behindDoc="0" locked="0" layoutInCell="1" allowOverlap="1" wp14:anchorId="02F37471">
+            <wp:simplePos x="0" y="0"/>
+            <wp:positionH relativeFrom="margin">
+              <wp:align>right</wp:align>
+            </wp:positionH>
+            <wp:positionV relativeFrom="paragraph">
+              <wp:posOffset>422275</wp:posOffset>
+            </wp:positionV>
+            <wp:extent cx="5760720" cy="2990850"/>
+            <wp:effectExtent l="0" t="0" r="0" b="0"/>
+            <wp:wrapNone/>
+            <wp:docPr id="59" name="Grafik 59"/>
+            <wp:cNvGraphicFramePr>
+              <a:graphicFrameLocks xmlns:a="http://schemas.openxmlformats.org/drawingml/2006/main" noChangeAspect="1"/>
+            </wp:cNvGraphicFramePr>
+            <a:graphic xmlns:a="http://schemas.openxmlformats.org/drawingml/2006/main">
+              <a:graphicData uri="http://schemas.openxmlformats.org/drawingml/2006/picture">
+                <pic:pic xmlns:pic="http://schemas.openxmlformats.org/drawingml/2006/picture">
+                  <pic:nvPicPr>
+                    <pic:cNvPr id="1" name=""/>
+                    <pic:cNvPicPr/>
+                  </pic:nvPicPr>
+                  <pic:blipFill>
+                    <a:blip r:embed="rId13">
+                      <a:extLst>
+                        <a:ext uri="{28A0092B-C50C-407E-A947-70E740481C1C}">
+                          <a14:useLocalDpi xmlns:a14="http://schemas.microsoft.com/office/drawing/2010/main" val="0"/>
+                        </a:ext>
+                      </a:extLst>
+                    </a:blip>
+                    <a:stretch>
+                      <a:fillRect/>
+                    </a:stretch>
+                  </pic:blipFill>
+                  <pic:spPr>
+                    <a:xfrm>
+                      <a:off x="0" y="0"/>
+                      <a:ext cx="5760720" cy="2990850"/>
+                    </a:xfrm>
+                    <a:prstGeom prst="rect">
+                      <a:avLst/>
+                    </a:prstGeom>
+                  </pic:spPr>
+                </pic:pic>
+              </a:graphicData>
+            </a:graphic>
+          </wp:anchor>
+        </w:drawing>
+      </w:r>
+      <w:r>
+        <w:t>Ich habe noch die API erwartetet und für die auch Tests geschrieben.</w:t>
+      </w:r>
+      <w:r>
+        <w:t xml:space="preserve"> Für die Tests habe ich auch jeweils eine Beschreibung abgelegt.</w:t>
+      </w:r>
+    </w:p>
+    <w:p/>
+    <w:p/>
+    <w:p/>
+    <w:p/>
+    <w:p/>
+    <w:p/>
+    <w:p/>
+    <w:p/>
+    <w:p/>
+    <w:p>
+      <w:pPr>
+        <w:pStyle w:val="berschrift1"/>
+        <w:numPr>
+          <w:ilvl w:val="0"/>
+          <w:numId w:val="3"/>
+        </w:numPr>
+      </w:pPr>
       <w:r>
         <w:lastRenderedPageBreak/>
         <w:t>Systemtests</w:t>
       </w:r>
-      <w:bookmarkEnd w:id="5"/>
+      <w:bookmarkEnd w:id="4"/>
     </w:p>
     <w:p/>
     <w:p>
@@ -2999,7 +3280,7 @@
                           <pic:cNvPicPr/>
                         </pic:nvPicPr>
                         <pic:blipFill rotWithShape="1">
-                          <a:blip r:embed="rId12">
+                          <a:blip r:embed="rId14">
                             <a:extLst>
                               <a:ext uri="{28A0092B-C50C-407E-A947-70E740481C1C}">
                                 <a14:useLocalDpi xmlns:a14="http://schemas.microsoft.com/office/drawing/2010/main" val="0"/>
@@ -3125,7 +3406,7 @@
                           <pic:cNvPicPr/>
                         </pic:nvPicPr>
                         <pic:blipFill rotWithShape="1">
-                          <a:blip r:embed="rId13">
+                          <a:blip r:embed="rId15">
                             <a:extLst>
                               <a:ext uri="{28A0092B-C50C-407E-A947-70E740481C1C}">
                                 <a14:useLocalDpi xmlns:a14="http://schemas.microsoft.com/office/drawing/2010/main" val="0"/>
@@ -3358,7 +3639,7 @@
                           <pic:cNvPicPr/>
                         </pic:nvPicPr>
                         <pic:blipFill>
-                          <a:blip r:embed="rId14">
+                          <a:blip r:embed="rId16">
                             <a:extLst>
                               <a:ext uri="{28A0092B-C50C-407E-A947-70E740481C1C}">
                                 <a14:useLocalDpi xmlns:a14="http://schemas.microsoft.com/office/drawing/2010/main" val="0"/>
@@ -3465,7 +3746,7 @@
                           <pic:cNvPicPr/>
                         </pic:nvPicPr>
                         <pic:blipFill>
-                          <a:blip r:embed="rId15">
+                          <a:blip r:embed="rId17">
                             <a:extLst>
                               <a:ext uri="{28A0092B-C50C-407E-A947-70E740481C1C}">
                                 <a14:useLocalDpi xmlns:a14="http://schemas.microsoft.com/office/drawing/2010/main" val="0"/>
@@ -3574,7 +3855,7 @@
                           <pic:cNvPicPr/>
                         </pic:nvPicPr>
                         <pic:blipFill>
-                          <a:blip r:embed="rId16">
+                          <a:blip r:embed="rId18">
                             <a:extLst>
                               <a:ext uri="{28A0092B-C50C-407E-A947-70E740481C1C}">
                                 <a14:useLocalDpi xmlns:a14="http://schemas.microsoft.com/office/drawing/2010/main" val="0"/>
@@ -3674,7 +3955,7 @@
                 </mc:Choice>
                 <mc:Fallback>
                   <w:pict>
-                    <v:shapetype w14:anchorId="11379493" id="_x0000_t32" coordsize="21600,21600" o:spt="32" o:oned="t" path="m,l21600,21600e" filled="f">
+                    <v:shapetype w14:anchorId="42D1B177" id="_x0000_t32" coordsize="21600,21600" o:spt="32" o:oned="t" path="m,l21600,21600e" filled="f">
                       <v:path arrowok="t" fillok="f" o:connecttype="none"/>
                       <o:lock v:ext="edit" shapetype="t"/>
                     </v:shapetype>
@@ -3717,7 +3998,7 @@
                           <pic:cNvPicPr/>
                         </pic:nvPicPr>
                         <pic:blipFill rotWithShape="1">
-                          <a:blip r:embed="rId17">
+                          <a:blip r:embed="rId19">
                             <a:extLst>
                               <a:ext uri="{28A0092B-C50C-407E-A947-70E740481C1C}">
                                 <a14:useLocalDpi xmlns:a14="http://schemas.microsoft.com/office/drawing/2010/main" val="0"/>
@@ -3930,7 +4211,7 @@
                           <pic:cNvPicPr/>
                         </pic:nvPicPr>
                         <pic:blipFill>
-                          <a:blip r:embed="rId18">
+                          <a:blip r:embed="rId20">
                             <a:extLst>
                               <a:ext uri="{28A0092B-C50C-407E-A947-70E740481C1C}">
                                 <a14:useLocalDpi xmlns:a14="http://schemas.microsoft.com/office/drawing/2010/main" val="0"/>
@@ -3964,7 +4245,7 @@
       </w:tr>
       <w:tr>
         <w:trPr>
-          <w:trHeight w:val="5379"/>
+          <w:trHeight w:val="5102"/>
         </w:trPr>
         <w:tc>
           <w:tcPr>
@@ -3994,6 +4275,75 @@
             <w:tcW w:w="6946" w:type="dxa"/>
           </w:tcPr>
           <w:p>
+            <w:bookmarkStart w:id="5" w:name="_GoBack"/>
+            <w:r>
+              <w:rPr>
+                <w:noProof/>
+              </w:rPr>
+              <w:drawing>
+                <wp:anchor distT="0" distB="0" distL="114300" distR="114300" simplePos="0" relativeHeight="251698176" behindDoc="0" locked="0" layoutInCell="1" allowOverlap="1" wp14:anchorId="2E011DB6">
+                  <wp:simplePos x="0" y="0"/>
+                  <wp:positionH relativeFrom="column">
+                    <wp:posOffset>-43814</wp:posOffset>
+                  </wp:positionH>
+                  <wp:positionV relativeFrom="paragraph">
+                    <wp:posOffset>462915</wp:posOffset>
+                  </wp:positionV>
+                  <wp:extent cx="419100" cy="393508"/>
+                  <wp:effectExtent l="0" t="0" r="0" b="6985"/>
+                  <wp:wrapNone/>
+                  <wp:docPr id="37" name="Grafik 37"/>
+                  <wp:cNvGraphicFramePr>
+                    <a:graphicFrameLocks xmlns:a="http://schemas.openxmlformats.org/drawingml/2006/main" noChangeAspect="1"/>
+                  </wp:cNvGraphicFramePr>
+                  <a:graphic xmlns:a="http://schemas.openxmlformats.org/drawingml/2006/main">
+                    <a:graphicData uri="http://schemas.openxmlformats.org/drawingml/2006/picture">
+                      <pic:pic xmlns:pic="http://schemas.openxmlformats.org/drawingml/2006/picture">
+                        <pic:nvPicPr>
+                          <pic:cNvPr id="1" name=""/>
+                          <pic:cNvPicPr/>
+                        </pic:nvPicPr>
+                        <pic:blipFill rotWithShape="1">
+                          <a:blip r:embed="rId21">
+                            <a:extLst>
+                              <a:ext uri="{28A0092B-C50C-407E-A947-70E740481C1C}">
+                                <a14:useLocalDpi xmlns:a14="http://schemas.microsoft.com/office/drawing/2010/main" val="0"/>
+                              </a:ext>
+                            </a:extLst>
+                          </a:blip>
+                          <a:srcRect t="17883" r="15276" b="-1"/>
+                          <a:stretch/>
+                        </pic:blipFill>
+                        <pic:spPr bwMode="auto">
+                          <a:xfrm>
+                            <a:off x="0" y="0"/>
+                            <a:ext cx="423124" cy="397287"/>
+                          </a:xfrm>
+                          <a:prstGeom prst="rect">
+                            <a:avLst/>
+                          </a:prstGeom>
+                          <a:ln>
+                            <a:noFill/>
+                          </a:ln>
+                          <a:extLst>
+                            <a:ext uri="{53640926-AAD7-44D8-BBD7-CCE9431645EC}">
+                              <a14:shadowObscured xmlns:a14="http://schemas.microsoft.com/office/drawing/2010/main"/>
+                            </a:ext>
+                          </a:extLst>
+                        </pic:spPr>
+                      </pic:pic>
+                    </a:graphicData>
+                  </a:graphic>
+                  <wp14:sizeRelH relativeFrom="margin">
+                    <wp14:pctWidth>0</wp14:pctWidth>
+                  </wp14:sizeRelH>
+                  <wp14:sizeRelV relativeFrom="margin">
+                    <wp14:pctHeight>0</wp14:pctHeight>
+                  </wp14:sizeRelV>
+                </wp:anchor>
+              </w:drawing>
+            </w:r>
+            <w:bookmarkEnd w:id="5"/>
             <w:r>
               <w:rPr>
                 <w:noProof/>
@@ -4002,10 +4352,10 @@
                 <wp:anchor distT="0" distB="0" distL="114300" distR="114300" simplePos="0" relativeHeight="251699200" behindDoc="0" locked="0" layoutInCell="1" allowOverlap="1" wp14:anchorId="25CEA451">
                   <wp:simplePos x="0" y="0"/>
                   <wp:positionH relativeFrom="column">
-                    <wp:posOffset>-5715</wp:posOffset>
+                    <wp:posOffset>-24765</wp:posOffset>
                   </wp:positionH>
                   <wp:positionV relativeFrom="paragraph">
-                    <wp:posOffset>960755</wp:posOffset>
+                    <wp:posOffset>894080</wp:posOffset>
                   </wp:positionV>
                   <wp:extent cx="4291872" cy="2390775"/>
                   <wp:effectExtent l="0" t="0" r="0" b="0"/>
@@ -4022,7 +4372,7 @@
                           <pic:cNvPicPr/>
                         </pic:nvPicPr>
                         <pic:blipFill>
-                          <a:blip r:embed="rId19">
+                          <a:blip r:embed="rId22">
                             <a:extLst>
                               <a:ext uri="{28A0092B-C50C-407E-A947-70E740481C1C}">
                                 <a14:useLocalDpi xmlns:a14="http://schemas.microsoft.com/office/drawing/2010/main" val="0"/>
@@ -4119,72 +4469,12 @@
                 </mc:Choice>
                 <mc:Fallback>
                   <w:pict>
-                    <v:shape w14:anchorId="6250F702" id="Gerade Verbindung mit Pfeil 39" o:spid="_x0000_s1026" type="#_x0000_t32" style="position:absolute;margin-left:44.8pt;margin-top:39.35pt;width:58.5pt;height:32.25pt;z-index:251701248;visibility:visible;mso-wrap-style:square;mso-width-percent:0;mso-height-percent:0;mso-wrap-distance-left:9pt;mso-wrap-distance-top:0;mso-wrap-distance-right:9pt;mso-wrap-distance-bottom:0;mso-position-horizontal:absolute;mso-position-horizontal-relative:text;mso-position-vertical:absolute;mso-position-vertical-relative:text;mso-width-percent:0;mso-height-percent:0;mso-width-relative:margin;mso-height-relative:margin" o:gfxdata="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" strokecolor="black [3200]" strokeweight=".5pt">
+                    <v:shape w14:anchorId="061ADAEA" id="Gerade Verbindung mit Pfeil 39" o:spid="_x0000_s1026" type="#_x0000_t32" style="position:absolute;margin-left:44.8pt;margin-top:39.35pt;width:58.5pt;height:32.25pt;z-index:251701248;visibility:visible;mso-wrap-style:square;mso-width-percent:0;mso-height-percent:0;mso-wrap-distance-left:9pt;mso-wrap-distance-top:0;mso-wrap-distance-right:9pt;mso-wrap-distance-bottom:0;mso-position-horizontal:absolute;mso-position-horizontal-relative:text;mso-position-vertical:absolute;mso-position-vertical-relative:text;mso-width-percent:0;mso-height-percent:0;mso-width-relative:margin;mso-height-relative:margin" o:gfxdata="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" strokecolor="black [3200]" strokeweight=".5pt">
                       <v:stroke endarrow="block" joinstyle="miter"/>
                     </v:shape>
                   </w:pict>
                 </mc:Fallback>
               </mc:AlternateContent>
-            </w:r>
-            <w:r>
-              <w:rPr>
-                <w:noProof/>
-              </w:rPr>
-              <w:drawing>
-                <wp:anchor distT="0" distB="0" distL="114300" distR="114300" simplePos="0" relativeHeight="251698176" behindDoc="0" locked="0" layoutInCell="1" allowOverlap="1" wp14:anchorId="2E011DB6">
-                  <wp:simplePos x="0" y="0"/>
-                  <wp:positionH relativeFrom="column">
-                    <wp:posOffset>-41910</wp:posOffset>
-                  </wp:positionH>
-                  <wp:positionV relativeFrom="paragraph">
-                    <wp:posOffset>379730</wp:posOffset>
-                  </wp:positionV>
-                  <wp:extent cx="521110" cy="504825"/>
-                  <wp:effectExtent l="0" t="0" r="0" b="0"/>
-                  <wp:wrapNone/>
-                  <wp:docPr id="37" name="Grafik 37"/>
-                  <wp:cNvGraphicFramePr>
-                    <a:graphicFrameLocks xmlns:a="http://schemas.openxmlformats.org/drawingml/2006/main" noChangeAspect="1"/>
-                  </wp:cNvGraphicFramePr>
-                  <a:graphic xmlns:a="http://schemas.openxmlformats.org/drawingml/2006/main">
-                    <a:graphicData uri="http://schemas.openxmlformats.org/drawingml/2006/picture">
-                      <pic:pic xmlns:pic="http://schemas.openxmlformats.org/drawingml/2006/picture">
-                        <pic:nvPicPr>
-                          <pic:cNvPr id="1" name=""/>
-                          <pic:cNvPicPr/>
-                        </pic:nvPicPr>
-                        <pic:blipFill>
-                          <a:blip r:embed="rId20">
-                            <a:extLst>
-                              <a:ext uri="{28A0092B-C50C-407E-A947-70E740481C1C}">
-                                <a14:useLocalDpi xmlns:a14="http://schemas.microsoft.com/office/drawing/2010/main" val="0"/>
-                              </a:ext>
-                            </a:extLst>
-                          </a:blip>
-                          <a:stretch>
-                            <a:fillRect/>
-                          </a:stretch>
-                        </pic:blipFill>
-                        <pic:spPr>
-                          <a:xfrm>
-                            <a:off x="0" y="0"/>
-                            <a:ext cx="521110" cy="504825"/>
-                          </a:xfrm>
-                          <a:prstGeom prst="rect">
-                            <a:avLst/>
-                          </a:prstGeom>
-                        </pic:spPr>
-                      </pic:pic>
-                    </a:graphicData>
-                  </a:graphic>
-                  <wp14:sizeRelH relativeFrom="margin">
-                    <wp14:pctWidth>0</wp14:pctWidth>
-                  </wp14:sizeRelH>
-                  <wp14:sizeRelV relativeFrom="margin">
-                    <wp14:pctHeight>0</wp14:pctHeight>
-                  </wp14:sizeRelV>
-                </wp:anchor>
-              </w:drawing>
             </w:r>
             <w:r>
               <w:t>Klick auf Anzeigetafel führt dazu, dass alle möglichen Verbindungen von der gesuchten Haltestelle angezeigt wird.</w:t>
@@ -4348,7 +4638,7 @@
                           <pic:cNvPicPr/>
                         </pic:nvPicPr>
                         <pic:blipFill>
-                          <a:blip r:embed="rId21">
+                          <a:blip r:embed="rId23">
                             <a:extLst>
                               <a:ext uri="{28A0092B-C50C-407E-A947-70E740481C1C}">
                                 <a14:useLocalDpi xmlns:a14="http://schemas.microsoft.com/office/drawing/2010/main" val="0"/>
@@ -4552,7 +4842,7 @@
                           <pic:cNvPicPr/>
                         </pic:nvPicPr>
                         <pic:blipFill>
-                          <a:blip r:embed="rId22">
+                          <a:blip r:embed="rId24">
                             <a:extLst>
                               <a:ext uri="{28A0092B-C50C-407E-A947-70E740481C1C}">
                                 <a14:useLocalDpi xmlns:a14="http://schemas.microsoft.com/office/drawing/2010/main" val="0"/>
@@ -4645,7 +4935,7 @@
                           <pic:cNvPicPr/>
                         </pic:nvPicPr>
                         <pic:blipFill>
-                          <a:blip r:embed="rId23">
+                          <a:blip r:embed="rId25">
                             <a:extLst>
                               <a:ext uri="{28A0092B-C50C-407E-A947-70E740481C1C}">
                                 <a14:useLocalDpi xmlns:a14="http://schemas.microsoft.com/office/drawing/2010/main" val="0"/>
@@ -4737,7 +5027,7 @@
                           <pic:cNvPicPr/>
                         </pic:nvPicPr>
                         <pic:blipFill>
-                          <a:blip r:embed="rId24">
+                          <a:blip r:embed="rId26">
                             <a:extLst>
                               <a:ext uri="{28A0092B-C50C-407E-A947-70E740481C1C}">
                                 <a14:useLocalDpi xmlns:a14="http://schemas.microsoft.com/office/drawing/2010/main" val="0"/>
@@ -4842,7 +5132,7 @@
                           <pic:cNvPicPr/>
                         </pic:nvPicPr>
                         <pic:blipFill rotWithShape="1">
-                          <a:blip r:embed="rId25">
+                          <a:blip r:embed="rId27">
                             <a:extLst>
                               <a:ext uri="{28A0092B-C50C-407E-A947-70E740481C1C}">
                                 <a14:useLocalDpi xmlns:a14="http://schemas.microsoft.com/office/drawing/2010/main" val="0"/>
@@ -4950,7 +5240,7 @@
                 </mc:Choice>
                 <mc:Fallback>
                   <w:pict>
-                    <v:shape w14:anchorId="3E4FEA28" id="Gerade Verbindung mit Pfeil 47" o:spid="_x0000_s1026" type="#_x0000_t32" style="position:absolute;margin-left:138.95pt;margin-top:6.4pt;width:58.5pt;height:32.25pt;z-index:251710464;visibility:visible;mso-wrap-style:square;mso-width-percent:0;mso-height-percent:0;mso-wrap-distance-left:9pt;mso-wrap-distance-top:0;mso-wrap-distance-right:9pt;mso-wrap-distance-bottom:0;mso-position-horizontal:absolute;mso-position-horizontal-relative:text;mso-position-vertical:absolute;mso-position-vertical-relative:text;mso-width-percent:0;mso-height-percent:0;mso-width-relative:margin;mso-height-relative:margin" o:gfxdata="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" strokecolor="black [3200]" strokeweight=".5pt">
+                    <v:shape w14:anchorId="0FC906BF" id="Gerade Verbindung mit Pfeil 47" o:spid="_x0000_s1026" type="#_x0000_t32" style="position:absolute;margin-left:138.95pt;margin-top:6.4pt;width:58.5pt;height:32.25pt;z-index:251710464;visibility:visible;mso-wrap-style:square;mso-width-percent:0;mso-height-percent:0;mso-wrap-distance-left:9pt;mso-wrap-distance-top:0;mso-wrap-distance-right:9pt;mso-wrap-distance-bottom:0;mso-position-horizontal:absolute;mso-position-horizontal-relative:text;mso-position-vertical:absolute;mso-position-vertical-relative:text;mso-width-percent:0;mso-height-percent:0;mso-width-relative:margin;mso-height-relative:margin" o:gfxdata="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" strokecolor="black [3200]" strokeweight=".5pt">
                       <v:stroke endarrow="block" joinstyle="miter"/>
                     </v:shape>
                   </w:pict>
@@ -5006,7 +5296,7 @@
                           <pic:cNvPicPr/>
                         </pic:nvPicPr>
                         <pic:blipFill rotWithShape="1">
-                          <a:blip r:embed="rId26">
+                          <a:blip r:embed="rId28">
                             <a:extLst>
                               <a:ext uri="{28A0092B-C50C-407E-A947-70E740481C1C}">
                                 <a14:useLocalDpi xmlns:a14="http://schemas.microsoft.com/office/drawing/2010/main" val="0"/>
@@ -5141,7 +5431,7 @@
                     <pic:cNvPicPr/>
                   </pic:nvPicPr>
                   <pic:blipFill>
-                    <a:blip r:embed="rId27">
+                    <a:blip r:embed="rId29">
                       <a:extLst>
                         <a:ext uri="{28A0092B-C50C-407E-A947-70E740481C1C}">
                           <a14:useLocalDpi xmlns:a14="http://schemas.microsoft.com/office/drawing/2010/main" val="0"/>
@@ -5263,7 +5553,7 @@
                     <pic:cNvPicPr/>
                   </pic:nvPicPr>
                   <pic:blipFill>
-                    <a:blip r:embed="rId28">
+                    <a:blip r:embed="rId30">
                       <a:extLst>
                         <a:ext uri="{28A0092B-C50C-407E-A947-70E740481C1C}">
                           <a14:useLocalDpi xmlns:a14="http://schemas.microsoft.com/office/drawing/2010/main" val="0"/>
@@ -5337,7 +5627,7 @@
                     <pic:cNvPicPr/>
                   </pic:nvPicPr>
                   <pic:blipFill>
-                    <a:blip r:embed="rId29">
+                    <a:blip r:embed="rId31">
                       <a:extLst>
                         <a:ext uri="{28A0092B-C50C-407E-A947-70E740481C1C}">
                           <a14:useLocalDpi xmlns:a14="http://schemas.microsoft.com/office/drawing/2010/main" val="0"/>
@@ -5386,12 +5676,12 @@
           <wp:anchor distT="0" distB="0" distL="114300" distR="114300" simplePos="0" relativeHeight="251716608" behindDoc="0" locked="0" layoutInCell="1" allowOverlap="1" wp14:anchorId="586B580A">
             <wp:simplePos x="0" y="0"/>
             <wp:positionH relativeFrom="margin">
-              <wp:posOffset>-290195</wp:posOffset>
+              <wp:posOffset>-309245</wp:posOffset>
             </wp:positionH>
             <wp:positionV relativeFrom="paragraph">
-              <wp:posOffset>250825</wp:posOffset>
+              <wp:posOffset>135890</wp:posOffset>
             </wp:positionV>
-            <wp:extent cx="3648075" cy="3107352"/>
+            <wp:extent cx="3743325" cy="3188484"/>
             <wp:effectExtent l="0" t="0" r="0" b="0"/>
             <wp:wrapNone/>
             <wp:docPr id="54" name="Grafik 54"/>
@@ -5406,7 +5696,7 @@
                     <pic:cNvPicPr/>
                   </pic:nvPicPr>
                   <pic:blipFill>
-                    <a:blip r:embed="rId30">
+                    <a:blip r:embed="rId32">
                       <a:extLst>
                         <a:ext uri="{28A0092B-C50C-407E-A947-70E740481C1C}">
                           <a14:useLocalDpi xmlns:a14="http://schemas.microsoft.com/office/drawing/2010/main" val="0"/>
@@ -5420,7 +5710,7 @@
                   <pic:spPr>
                     <a:xfrm>
                       <a:off x="0" y="0"/>
-                      <a:ext cx="3648905" cy="3108059"/>
+                      <a:ext cx="3743325" cy="3188484"/>
                     </a:xfrm>
                     <a:prstGeom prst="rect">
                       <a:avLst/>
@@ -5452,27 +5742,22 @@
     <w:p/>
     <w:p>
       <w:r>
-        <w:t>Wenn man die Installation abgeschlossen hat kann das Programm starten und auch benutzen.</w:t>
-      </w:r>
-    </w:p>
-    <w:p>
-      <w:r>
         <w:rPr>
           <w:noProof/>
         </w:rPr>
         <w:drawing>
-          <wp:anchor distT="0" distB="0" distL="114300" distR="114300" simplePos="0" relativeHeight="251718656" behindDoc="0" locked="0" layoutInCell="1" allowOverlap="1" wp14:anchorId="1757E0A1">
+          <wp:anchor distT="0" distB="0" distL="114300" distR="114300" simplePos="0" relativeHeight="251721728" behindDoc="0" locked="0" layoutInCell="1" allowOverlap="1" wp14:anchorId="33443994">
             <wp:simplePos x="0" y="0"/>
             <wp:positionH relativeFrom="margin">
-              <wp:posOffset>1655445</wp:posOffset>
+              <wp:posOffset>1881505</wp:posOffset>
             </wp:positionH>
             <wp:positionV relativeFrom="paragraph">
-              <wp:posOffset>118745</wp:posOffset>
+              <wp:posOffset>223520</wp:posOffset>
             </wp:positionV>
-            <wp:extent cx="3619500" cy="3013457"/>
-            <wp:effectExtent l="0" t="0" r="0" b="0"/>
+            <wp:extent cx="3724275" cy="3119265"/>
+            <wp:effectExtent l="0" t="0" r="0" b="5080"/>
             <wp:wrapNone/>
-            <wp:docPr id="56" name="Grafik 56"/>
+            <wp:docPr id="60" name="Grafik 60"/>
             <wp:cNvGraphicFramePr>
               <a:graphicFrameLocks xmlns:a="http://schemas.openxmlformats.org/drawingml/2006/main" noChangeAspect="1"/>
             </wp:cNvGraphicFramePr>
@@ -5484,7 +5769,7 @@
                     <pic:cNvPicPr/>
                   </pic:nvPicPr>
                   <pic:blipFill>
-                    <a:blip r:embed="rId31">
+                    <a:blip r:embed="rId33">
                       <a:extLst>
                         <a:ext uri="{28A0092B-C50C-407E-A947-70E740481C1C}">
                           <a14:useLocalDpi xmlns:a14="http://schemas.microsoft.com/office/drawing/2010/main" val="0"/>
@@ -5498,7 +5783,7 @@
                   <pic:spPr>
                     <a:xfrm>
                       <a:off x="0" y="0"/>
-                      <a:ext cx="3619500" cy="3013457"/>
+                      <a:ext cx="3724275" cy="3119265"/>
                     </a:xfrm>
                     <a:prstGeom prst="rect">
                       <a:avLst/>
@@ -5516,6 +5801,9 @@
           </wp:anchor>
         </w:drawing>
       </w:r>
+      <w:r>
+        <w:t>Wenn man die Installation abgeschlossen hat kann das Programm starten und auch benutzen.</w:t>
+      </w:r>
     </w:p>
     <w:p/>
     <w:p/>
@@ -5524,6 +5812,13 @@
     <w:p/>
     <w:p/>
     <w:p/>
+    <w:p/>
+    <w:p/>
+    <w:p/>
+    <w:p/>
+    <w:p/>
+    <w:p/>
+    <w:p/>
     <w:p>
       <w:pPr>
         <w:pStyle w:val="berschrift1"/>
@@ -5534,7 +5829,6 @@
       </w:pPr>
       <w:bookmarkStart w:id="7" w:name="_Toc531687804"/>
       <w:r>
-        <w:lastRenderedPageBreak/>
         <w:t>Anhang</w:t>
       </w:r>
       <w:bookmarkEnd w:id="7"/>
@@ -5655,7 +5949,21 @@
         <w:rPr>
           <w:color w:val="FF0000"/>
         </w:rPr>
-        <w:t>machEinrad ( a )</w:t>
+        <w:t xml:space="preserve">machEinrad </w:t>
+      </w:r>
+      <w:proofErr w:type="gramStart"/>
+      <w:r>
+        <w:rPr>
+          <w:color w:val="FF0000"/>
+        </w:rPr>
+        <w:t>( a</w:t>
+      </w:r>
+      <w:proofErr w:type="gramEnd"/>
+      <w:r>
+        <w:rPr>
+          <w:color w:val="FF0000"/>
+        </w:rPr>
+        <w:t xml:space="preserve"> )</w:t>
       </w:r>
     </w:p>
     <w:p>
@@ -5820,6 +6128,7 @@
         <w:rPr>
           <w:color w:val="FF0000"/>
         </w:rPr>
+        <w:lastRenderedPageBreak/>
         <w:t>code ();</w:t>
       </w:r>
     </w:p>
@@ -5880,22 +6189,6 @@
     </w:p>
     <w:p>
       <w:pPr>
-        <w:ind w:left="360"/>
-        <w:rPr>
-          <w:color w:val="FF0000"/>
-        </w:rPr>
-      </w:pPr>
-    </w:p>
-    <w:p>
-      <w:pPr>
-        <w:ind w:left="360"/>
-        <w:rPr>
-          <w:color w:val="FF0000"/>
-        </w:rPr>
-      </w:pPr>
-    </w:p>
-    <w:p>
-      <w:pPr>
         <w:pStyle w:val="Listenabsatz"/>
         <w:numPr>
           <w:ilvl w:val="0"/>
@@ -5920,23 +6213,23 @@
           <w:color w:val="FF0000"/>
           <w:lang w:val="en-GB"/>
         </w:rPr>
-        <w:t>Private void getAuto()</w:t>
-      </w:r>
-    </w:p>
-    <w:p>
-      <w:pPr>
-        <w:ind w:firstLine="360"/>
+        <w:t xml:space="preserve">Private void </w:t>
+      </w:r>
+      <w:proofErr w:type="gramStart"/>
+      <w:r>
         <w:rPr>
           <w:color w:val="FF0000"/>
           <w:lang w:val="en-GB"/>
         </w:rPr>
-      </w:pPr>
+        <w:t>getAuto(</w:t>
+      </w:r>
+      <w:proofErr w:type="gramEnd"/>
       <w:r>
         <w:rPr>
           <w:color w:val="FF0000"/>
           <w:lang w:val="en-GB"/>
         </w:rPr>
-        <w:t>{</w:t>
+        <w:t>)</w:t>
       </w:r>
     </w:p>
     <w:p>
@@ -5952,7 +6245,7 @@
           <w:color w:val="FF0000"/>
           <w:lang w:val="en-GB"/>
         </w:rPr>
-        <w:t>String hallo;</w:t>
+        <w:t>{</w:t>
       </w:r>
     </w:p>
     <w:p>
@@ -5968,7 +6261,7 @@
           <w:color w:val="FF0000"/>
           <w:lang w:val="en-GB"/>
         </w:rPr>
-        <w:t>Return Hallo;</w:t>
+        <w:t>String hallo;</w:t>
       </w:r>
     </w:p>
     <w:p>
@@ -5984,17 +6277,33 @@
           <w:color w:val="FF0000"/>
           <w:lang w:val="en-GB"/>
         </w:rPr>
-        <w:t>}</w:t>
-      </w:r>
-    </w:p>
-    <w:p>
-      <w:pPr>
-        <w:ind w:left="360"/>
+        <w:t>Return Hallo;</w:t>
+      </w:r>
+    </w:p>
+    <w:p>
+      <w:pPr>
+        <w:ind w:firstLine="360"/>
         <w:rPr>
           <w:color w:val="FF0000"/>
           <w:lang w:val="en-GB"/>
         </w:rPr>
       </w:pPr>
+      <w:r>
+        <w:rPr>
+          <w:color w:val="FF0000"/>
+          <w:lang w:val="en-GB"/>
+        </w:rPr>
+        <w:t>}</w:t>
+      </w:r>
+    </w:p>
+    <w:p>
+      <w:pPr>
+        <w:ind w:left="360"/>
+        <w:rPr>
+          <w:color w:val="FF0000"/>
+          <w:lang w:val="en-GB"/>
+        </w:rPr>
+      </w:pPr>
     </w:p>
     <w:p>
       <w:pPr>
@@ -6009,7 +6318,23 @@
           <w:color w:val="00B050"/>
           <w:lang w:val="en-GB"/>
         </w:rPr>
-        <w:t>Private void GetAuto()</w:t>
+        <w:t xml:space="preserve">Private void </w:t>
+      </w:r>
+      <w:proofErr w:type="gramStart"/>
+      <w:r>
+        <w:rPr>
+          <w:color w:val="00B050"/>
+          <w:lang w:val="en-GB"/>
+        </w:rPr>
+        <w:t>GetAuto(</w:t>
+      </w:r>
+      <w:proofErr w:type="gramEnd"/>
+      <w:r>
+        <w:rPr>
+          <w:color w:val="00B050"/>
+          <w:lang w:val="en-GB"/>
+        </w:rPr>
+        <w:t>)</w:t>
       </w:r>
     </w:p>
     <w:p>
@@ -6109,7 +6434,21 @@
         <w:rPr>
           <w:color w:val="00B050"/>
         </w:rPr>
-        <w:t>Private void getAuto()</w:t>
+        <w:t xml:space="preserve">Private void </w:t>
+      </w:r>
+      <w:proofErr w:type="gramStart"/>
+      <w:r>
+        <w:rPr>
+          <w:color w:val="00B050"/>
+        </w:rPr>
+        <w:t>getAuto(</w:t>
+      </w:r>
+      <w:proofErr w:type="gramEnd"/>
+      <w:r>
+        <w:rPr>
+          <w:color w:val="00B050"/>
+        </w:rPr>
+        <w:t>)</w:t>
       </w:r>
     </w:p>
     <w:p>
@@ -6179,7 +6518,21 @@
         <w:rPr>
           <w:color w:val="FF0000"/>
         </w:rPr>
-        <w:t>Private void getAuto()</w:t>
+        <w:t xml:space="preserve">Private void </w:t>
+      </w:r>
+      <w:proofErr w:type="gramStart"/>
+      <w:r>
+        <w:rPr>
+          <w:color w:val="FF0000"/>
+        </w:rPr>
+        <w:t>getAuto(</w:t>
+      </w:r>
+      <w:proofErr w:type="gramEnd"/>
+      <w:r>
+        <w:rPr>
+          <w:color w:val="FF0000"/>
+        </w:rPr>
+        <w:t>)</w:t>
       </w:r>
     </w:p>
     <w:p>
@@ -6281,6 +6634,7 @@
           <w:color w:val="FF0000"/>
           <w:lang w:val="en-GB"/>
         </w:rPr>
+        <w:lastRenderedPageBreak/>
         <w:t>String auto;</w:t>
       </w:r>
     </w:p>
@@ -6339,7 +6693,6 @@
         <w:rPr>
           <w:color w:val="FF0000"/>
         </w:rPr>
-        <w:lastRenderedPageBreak/>
         <w:t>Return auto;</w:t>
       </w:r>
     </w:p>
@@ -6356,21 +6709,6 @@
         </w:rPr>
         <w:t>}</w:t>
       </w:r>
-    </w:p>
-    <w:p>
-      <w:pPr>
-        <w:ind w:left="360"/>
-        <w:rPr>
-          <w:rFonts w:ascii="Consolas" w:hAnsi="Consolas"/>
-          <w:color w:val="70AD47" w:themeColor="accent6"/>
-          <w:lang w:val="en-GB"/>
-        </w:rPr>
-      </w:pPr>
-    </w:p>
-    <w:p>
-      <w:pPr>
-        <w:pStyle w:val="Listenabsatz"/>
-      </w:pPr>
     </w:p>
     <w:p>
       <w:pPr>
@@ -6398,23 +6736,23 @@
           <w:color w:val="00B050"/>
           <w:lang w:val="en-GB"/>
         </w:rPr>
-        <w:t>Private void GetAuto()</w:t>
-      </w:r>
-    </w:p>
-    <w:p>
-      <w:pPr>
-        <w:ind w:left="360"/>
+        <w:t xml:space="preserve">Private void </w:t>
+      </w:r>
+      <w:proofErr w:type="gramStart"/>
+      <w:r>
         <w:rPr>
           <w:color w:val="00B050"/>
           <w:lang w:val="en-GB"/>
         </w:rPr>
-      </w:pPr>
+        <w:t>GetAuto(</w:t>
+      </w:r>
+      <w:proofErr w:type="gramEnd"/>
       <w:r>
         <w:rPr>
           <w:color w:val="00B050"/>
           <w:lang w:val="en-GB"/>
         </w:rPr>
-        <w:t>{</w:t>
+        <w:t>)</w:t>
       </w:r>
     </w:p>
     <w:p>
@@ -6430,7 +6768,7 @@
           <w:color w:val="00B050"/>
           <w:lang w:val="en-GB"/>
         </w:rPr>
-        <w:t>String auto;</w:t>
+        <w:t>{</w:t>
       </w:r>
     </w:p>
     <w:p>
@@ -6446,7 +6784,7 @@
           <w:color w:val="00B050"/>
           <w:lang w:val="en-GB"/>
         </w:rPr>
-        <w:t>Return auto;</w:t>
+        <w:t>String auto;</w:t>
       </w:r>
     </w:p>
     <w:p>
@@ -6462,6 +6800,22 @@
           <w:color w:val="00B050"/>
           <w:lang w:val="en-GB"/>
         </w:rPr>
+        <w:t>Return auto;</w:t>
+      </w:r>
+    </w:p>
+    <w:p>
+      <w:pPr>
+        <w:ind w:left="360"/>
+        <w:rPr>
+          <w:color w:val="00B050"/>
+          <w:lang w:val="en-GB"/>
+        </w:rPr>
+      </w:pPr>
+      <w:r>
+        <w:rPr>
+          <w:color w:val="00B050"/>
+          <w:lang w:val="en-GB"/>
+        </w:rPr>
         <w:t>}</w:t>
       </w:r>
     </w:p>
@@ -6478,7 +6832,23 @@
           <w:color w:val="FF0000"/>
           <w:lang w:val="en-GB"/>
         </w:rPr>
-        <w:t>Private void GETAUTO()</w:t>
+        <w:t xml:space="preserve">Private void </w:t>
+      </w:r>
+      <w:proofErr w:type="gramStart"/>
+      <w:r>
+        <w:rPr>
+          <w:color w:val="FF0000"/>
+          <w:lang w:val="en-GB"/>
+        </w:rPr>
+        <w:t>GETAUTO(</w:t>
+      </w:r>
+      <w:proofErr w:type="gramEnd"/>
+      <w:r>
+        <w:rPr>
+          <w:color w:val="FF0000"/>
+          <w:lang w:val="en-GB"/>
+        </w:rPr>
+        <w:t>)</w:t>
       </w:r>
     </w:p>
     <w:p>
@@ -6757,8 +7127,37 @@
           <w:color w:val="00B050"/>
           <w:lang w:val="en-GB"/>
         </w:rPr>
+        <w:lastRenderedPageBreak/>
         <w:t>int userid = ID;</w:t>
       </w:r>
+    </w:p>
+    <w:p>
+      <w:pPr>
+        <w:rPr>
+          <w:lang w:val="en-GB"/>
+        </w:rPr>
+      </w:pPr>
+    </w:p>
+    <w:p>
+      <w:pPr>
+        <w:rPr>
+          <w:lang w:val="en-GB"/>
+        </w:rPr>
+      </w:pPr>
+    </w:p>
+    <w:p>
+      <w:pPr>
+        <w:rPr>
+          <w:lang w:val="en-GB"/>
+        </w:rPr>
+      </w:pPr>
+    </w:p>
+    <w:p>
+      <w:pPr>
+        <w:rPr>
+          <w:lang w:val="en-GB"/>
+        </w:rPr>
+      </w:pPr>
     </w:p>
     <w:p>
       <w:pPr>
@@ -7121,11 +7520,11 @@
     </w:lvl>
   </w:abstractNum>
   <w:abstractNum w:abstractNumId="3" w15:restartNumberingAfterBreak="0">
-    <w:nsid w:val="52F30A9E"/>
+    <w:nsid w:val="46B549D1"/>
     <w:multiLevelType w:val="multilevel"/>
-    <w:tmpl w:val="20002414"/>
+    <w:tmpl w:val="17383498"/>
     <w:lvl w:ilvl="0">
-      <w:start w:val="1"/>
+      <w:start w:val="6"/>
       <w:numFmt w:val="decimal"/>
       <w:lvlText w:val="%1.0"/>
       <w:lvlJc w:val="left"/>
@@ -7234,11 +7633,11 @@
     </w:lvl>
   </w:abstractNum>
   <w:abstractNum w:abstractNumId="4" w15:restartNumberingAfterBreak="0">
-    <w:nsid w:val="54212B69"/>
+    <w:nsid w:val="52F30A9E"/>
     <w:multiLevelType w:val="multilevel"/>
-    <w:tmpl w:val="0CD4958A"/>
+    <w:tmpl w:val="20002414"/>
     <w:lvl w:ilvl="0">
-      <w:start w:val="3"/>
+      <w:start w:val="1"/>
       <w:numFmt w:val="decimal"/>
       <w:lvlText w:val="%1.0"/>
       <w:lvlJc w:val="left"/>
@@ -7346,8 +7745,121 @@
       </w:rPr>
     </w:lvl>
   </w:abstractNum>
+  <w:abstractNum w:abstractNumId="5" w15:restartNumberingAfterBreak="0">
+    <w:nsid w:val="54212B69"/>
+    <w:multiLevelType w:val="multilevel"/>
+    <w:tmpl w:val="0CD4958A"/>
+    <w:lvl w:ilvl="0">
+      <w:start w:val="3"/>
+      <w:numFmt w:val="decimal"/>
+      <w:lvlText w:val="%1.0"/>
+      <w:lvlJc w:val="left"/>
+      <w:pPr>
+        <w:ind w:left="720" w:hanging="720"/>
+      </w:pPr>
+      <w:rPr>
+        <w:rFonts w:hint="default"/>
+      </w:rPr>
+    </w:lvl>
+    <w:lvl w:ilvl="1">
+      <w:start w:val="1"/>
+      <w:numFmt w:val="decimal"/>
+      <w:lvlText w:val="%1.%2"/>
+      <w:lvlJc w:val="left"/>
+      <w:pPr>
+        <w:ind w:left="1428" w:hanging="720"/>
+      </w:pPr>
+      <w:rPr>
+        <w:rFonts w:hint="default"/>
+      </w:rPr>
+    </w:lvl>
+    <w:lvl w:ilvl="2">
+      <w:start w:val="1"/>
+      <w:numFmt w:val="decimal"/>
+      <w:lvlText w:val="%1.%2.%3"/>
+      <w:lvlJc w:val="left"/>
+      <w:pPr>
+        <w:ind w:left="2136" w:hanging="720"/>
+      </w:pPr>
+      <w:rPr>
+        <w:rFonts w:hint="default"/>
+      </w:rPr>
+    </w:lvl>
+    <w:lvl w:ilvl="3">
+      <w:start w:val="1"/>
+      <w:numFmt w:val="decimal"/>
+      <w:lvlText w:val="%1.%2.%3.%4"/>
+      <w:lvlJc w:val="left"/>
+      <w:pPr>
+        <w:ind w:left="3204" w:hanging="1080"/>
+      </w:pPr>
+      <w:rPr>
+        <w:rFonts w:hint="default"/>
+      </w:rPr>
+    </w:lvl>
+    <w:lvl w:ilvl="4">
+      <w:start w:val="1"/>
+      <w:numFmt w:val="decimal"/>
+      <w:lvlText w:val="%1.%2.%3.%4.%5"/>
+      <w:lvlJc w:val="left"/>
+      <w:pPr>
+        <w:ind w:left="4272" w:hanging="1440"/>
+      </w:pPr>
+      <w:rPr>
+        <w:rFonts w:hint="default"/>
+      </w:rPr>
+    </w:lvl>
+    <w:lvl w:ilvl="5">
+      <w:start w:val="1"/>
+      <w:numFmt w:val="decimal"/>
+      <w:lvlText w:val="%1.%2.%3.%4.%5.%6"/>
+      <w:lvlJc w:val="left"/>
+      <w:pPr>
+        <w:ind w:left="4980" w:hanging="1440"/>
+      </w:pPr>
+      <w:rPr>
+        <w:rFonts w:hint="default"/>
+      </w:rPr>
+    </w:lvl>
+    <w:lvl w:ilvl="6">
+      <w:start w:val="1"/>
+      <w:numFmt w:val="decimal"/>
+      <w:lvlText w:val="%1.%2.%3.%4.%5.%6.%7"/>
+      <w:lvlJc w:val="left"/>
+      <w:pPr>
+        <w:ind w:left="6048" w:hanging="1800"/>
+      </w:pPr>
+      <w:rPr>
+        <w:rFonts w:hint="default"/>
+      </w:rPr>
+    </w:lvl>
+    <w:lvl w:ilvl="7">
+      <w:start w:val="1"/>
+      <w:numFmt w:val="decimal"/>
+      <w:lvlText w:val="%1.%2.%3.%4.%5.%6.%7.%8"/>
+      <w:lvlJc w:val="left"/>
+      <w:pPr>
+        <w:ind w:left="7116" w:hanging="2160"/>
+      </w:pPr>
+      <w:rPr>
+        <w:rFonts w:hint="default"/>
+      </w:rPr>
+    </w:lvl>
+    <w:lvl w:ilvl="8">
+      <w:start w:val="1"/>
+      <w:numFmt w:val="decimal"/>
+      <w:lvlText w:val="%1.%2.%3.%4.%5.%6.%7.%8.%9"/>
+      <w:lvlJc w:val="left"/>
+      <w:pPr>
+        <w:ind w:left="7824" w:hanging="2160"/>
+      </w:pPr>
+      <w:rPr>
+        <w:rFonts w:hint="default"/>
+      </w:rPr>
+    </w:lvl>
+  </w:abstractNum>
   <w:num w:numId="1">
-    <w:abstractNumId w:val="3"/>
+    <w:abstractNumId w:val="4"/>
   </w:num>
   <w:num w:numId="2">
     <w:abstractNumId w:val="2"/>
@@ -7356,7 +7868,7 @@
     <w:abstractNumId w:val="1"/>
   </w:num>
   <w:num w:numId="4">
-    <w:abstractNumId w:val="4"/>
+    <w:abstractNumId w:val="5"/>
   </w:num>
   <w:num w:numId="5">
     <w:abstractNumId w:val="0"/>
@@ -7369,6 +7881,9 @@
     <w:lvlOverride w:ilvl="6"/>
     <w:lvlOverride w:ilvl="7"/>
     <w:lvlOverride w:ilvl="8"/>
+  </w:num>
+  <w:num w:numId="6">
+    <w:abstractNumId w:val="3"/>
   </w:num>
 </w:numbering>
 </file>
@@ -8300,7 +8815,7 @@
 </file>
 
 <file path=customXml/itemProps1.xml><?xml version="1.0" encoding="utf-8"?>
-<ds:datastoreItem xmlns:ds="http://schemas.openxmlformats.org/officeDocument/2006/customXml" ds:itemID="{4DB01FBF-D54E-477E-A9F9-591F278D26F2}">
+<ds:datastoreItem xmlns:ds="http://schemas.openxmlformats.org/officeDocument/2006/customXml" ds:itemID="{BD7B5998-5F9A-4C71-92BF-C6EE3A5B3EC8}">
   <ds:schemaRefs>
     <ds:schemaRef ds:uri="http://schemas.openxmlformats.org/officeDocument/2006/bibliography"/>
   </ds:schemaRefs>

</xml_diff>